<commit_message>
loading and notes update
- provided some updates to notes.doc
- transfered the Bus register() and unregister() of FullscreenLoadingDialog.java
</commit_message>
<xml_diff>
--- a/notes.docx
+++ b/notes.docx
@@ -8,8 +8,6 @@
           <w:b/>
         </w:rPr>
       </w:pPr>
-      <w:bookmarkStart w:id="0" w:name="_GoBack"/>
-      <w:bookmarkEnd w:id="0"/>
       <w:r>
         <w:rPr>
           <w:b/>
@@ -670,15 +668,7 @@
     </w:p>
     <w:p>
       <w:r>
-        <w:t xml:space="preserve">- you can call the method on </w:t>
-      </w:r>
-      <w:proofErr w:type="gramStart"/>
-      <w:r>
-        <w:t>onCreate(</w:t>
-      </w:r>
-      <w:proofErr w:type="gramEnd"/>
-      <w:r>
-        <w:t>)</w:t>
+        <w:t>- you can call the method on onCreate()</w:t>
       </w:r>
     </w:p>
     <w:p/>
@@ -1437,15 +1427,7 @@
     <w:p/>
     <w:p>
       <w:r>
-        <w:t xml:space="preserve">To disable notification pull down on </w:t>
-      </w:r>
-      <w:proofErr w:type="gramStart"/>
-      <w:r>
-        <w:t>onResume(</w:t>
-      </w:r>
-      <w:proofErr w:type="gramEnd"/>
-      <w:r>
-        <w:t>) and enable again on onPause():</w:t>
+        <w:t>To disable notification pull down on onResume() and enable again on onPause():</w:t>
       </w:r>
     </w:p>
     <w:p>
@@ -1497,21 +1479,12 @@
         </w:rPr>
         <w:t xml:space="preserve">protected void </w:t>
       </w:r>
-      <w:proofErr w:type="gramStart"/>
-      <w:r>
-        <w:rPr>
-          <w:rFonts w:ascii="Menlo" w:hAnsi="Menlo" w:cs="Courier"/>
-          <w:color w:val="000000"/>
-        </w:rPr>
-        <w:t>onResume(</w:t>
-      </w:r>
-      <w:proofErr w:type="gramEnd"/>
-      <w:r>
-        <w:rPr>
-          <w:rFonts w:ascii="Menlo" w:hAnsi="Menlo" w:cs="Courier"/>
-          <w:color w:val="000000"/>
-        </w:rPr>
-        <w:t>) {</w:t>
+      <w:r>
+        <w:rPr>
+          <w:rFonts w:ascii="Menlo" w:hAnsi="Menlo" w:cs="Courier"/>
+          <w:color w:val="000000"/>
+        </w:rPr>
+        <w:t>onResume() {</w:t>
       </w:r>
       <w:r>
         <w:rPr>
@@ -1661,21 +1634,12 @@
         </w:rPr>
         <w:t xml:space="preserve">protected void </w:t>
       </w:r>
-      <w:proofErr w:type="gramStart"/>
-      <w:r>
-        <w:rPr>
-          <w:rFonts w:ascii="Menlo" w:hAnsi="Menlo" w:cs="Courier"/>
-          <w:color w:val="000000"/>
-        </w:rPr>
-        <w:t>onPause(</w:t>
-      </w:r>
-      <w:proofErr w:type="gramEnd"/>
-      <w:r>
-        <w:rPr>
-          <w:rFonts w:ascii="Menlo" w:hAnsi="Menlo" w:cs="Courier"/>
-          <w:color w:val="000000"/>
-        </w:rPr>
-        <w:t>) {</w:t>
+      <w:r>
+        <w:rPr>
+          <w:rFonts w:ascii="Menlo" w:hAnsi="Menlo" w:cs="Courier"/>
+          <w:color w:val="000000"/>
+        </w:rPr>
+        <w:t>onPause() {</w:t>
       </w:r>
       <w:r>
         <w:rPr>
@@ -1778,23 +1742,7 @@
           <w:rFonts w:ascii="Menlo" w:hAnsi="Menlo" w:cs="Courier"/>
           <w:color w:val="000000"/>
         </w:rPr>
-        <w:t xml:space="preserve">NoNotificationBarPullDownLayout </w:t>
-      </w:r>
-      <w:proofErr w:type="gramStart"/>
-      <w:r>
-        <w:rPr>
-          <w:rFonts w:ascii="Menlo" w:hAnsi="Menlo" w:cs="Courier"/>
-          <w:color w:val="000000"/>
-        </w:rPr>
-        <w:t>disableNotificationBarPullDown(</w:t>
-      </w:r>
-      <w:proofErr w:type="gramEnd"/>
-      <w:r>
-        <w:rPr>
-          <w:rFonts w:ascii="Menlo" w:hAnsi="Menlo" w:cs="Courier"/>
-          <w:color w:val="000000"/>
-        </w:rPr>
-        <w:t>NoNotificationBarPullDownLayout disableNotificationBarPullDown){</w:t>
+        <w:t>NoNotificationBarPullDownLayout disableNotificationBarPullDown(NoNotificationBarPullDownLayout disableNotificationBarPullDown){</w:t>
       </w:r>
       <w:r>
         <w:rPr>
@@ -2019,21 +1967,12 @@
         </w:rPr>
         <w:t xml:space="preserve">public void </w:t>
       </w:r>
-      <w:proofErr w:type="gramStart"/>
-      <w:r>
-        <w:rPr>
-          <w:rFonts w:ascii="Menlo" w:hAnsi="Menlo" w:cs="Courier"/>
-          <w:color w:val="000000"/>
-        </w:rPr>
-        <w:t>enableNotificationBarPullDown(</w:t>
-      </w:r>
-      <w:proofErr w:type="gramEnd"/>
-      <w:r>
-        <w:rPr>
-          <w:rFonts w:ascii="Menlo" w:hAnsi="Menlo" w:cs="Courier"/>
-          <w:color w:val="000000"/>
-        </w:rPr>
-        <w:t>NoNotificationBarPullDownLayout noNotificationBarPullDownLayout){</w:t>
+      <w:r>
+        <w:rPr>
+          <w:rFonts w:ascii="Menlo" w:hAnsi="Menlo" w:cs="Courier"/>
+          <w:color w:val="000000"/>
+        </w:rPr>
+        <w:t>enableNotificationBarPullDown(NoNotificationBarPullDownLayout noNotificationBarPullDownLayout){</w:t>
       </w:r>
       <w:r>
         <w:rPr>
@@ -2840,21 +2779,12 @@
         </w:rPr>
         <w:t xml:space="preserve">protected void </w:t>
       </w:r>
-      <w:proofErr w:type="gramStart"/>
-      <w:r>
-        <w:rPr>
-          <w:rFonts w:ascii="Menlo" w:hAnsi="Menlo" w:cs="Courier"/>
-          <w:color w:val="000000"/>
-        </w:rPr>
-        <w:t>onCreate(</w:t>
-      </w:r>
-      <w:proofErr w:type="gramEnd"/>
-      <w:r>
-        <w:rPr>
-          <w:rFonts w:ascii="Menlo" w:hAnsi="Menlo" w:cs="Courier"/>
-          <w:color w:val="000000"/>
-        </w:rPr>
-        <w:t>Bundle savedInstanceState) {</w:t>
+      <w:r>
+        <w:rPr>
+          <w:rFonts w:ascii="Menlo" w:hAnsi="Menlo" w:cs="Courier"/>
+          <w:color w:val="000000"/>
+        </w:rPr>
+        <w:t>onCreate(Bundle savedInstanceState) {</w:t>
       </w:r>
       <w:r>
         <w:rPr>
@@ -3373,30 +3303,14 @@
           <w:rFonts w:ascii="Menlo" w:hAnsi="Menlo" w:cs="Courier"/>
           <w:color w:val="000000"/>
         </w:rPr>
-        <w:t>getPackageManager(</w:t>
-      </w:r>
-      <w:proofErr w:type="gramStart"/>
-      <w:r>
-        <w:rPr>
-          <w:rFonts w:ascii="Menlo" w:hAnsi="Menlo" w:cs="Courier"/>
-          <w:color w:val="000000"/>
-        </w:rPr>
-        <w:t>).clearPackagePreferr</w:t>
-      </w:r>
-      <w:r>
-        <w:rPr>
-          <w:rFonts w:ascii="Menlo" w:hAnsi="Menlo" w:cs="Courier"/>
-          <w:color w:val="000000"/>
-        </w:rPr>
-        <w:t>edActivities</w:t>
-      </w:r>
-      <w:proofErr w:type="gramEnd"/>
-      <w:r>
-        <w:rPr>
-          <w:rFonts w:ascii="Menlo" w:hAnsi="Menlo" w:cs="Courier"/>
-          <w:color w:val="000000"/>
-        </w:rPr>
-        <w:t>(getPackageName());</w:t>
+        <w:t>getPackageManager().clearPackagePreferr</w:t>
+      </w:r>
+      <w:r>
+        <w:rPr>
+          <w:rFonts w:ascii="Menlo" w:hAnsi="Menlo" w:cs="Courier"/>
+          <w:color w:val="000000"/>
+        </w:rPr>
+        <w:t>edActivities(getPackageName());</w:t>
       </w:r>
       <w:r>
         <w:rPr>
@@ -4322,7 +4236,6 @@
         </w:rPr>
         <w:t xml:space="preserve">protected void </w:t>
       </w:r>
-      <w:proofErr w:type="gramStart"/>
       <w:r>
         <w:rPr>
           <w:rFonts w:ascii="Menlo" w:hAnsi="Menlo"/>
@@ -4330,17 +4243,7 @@
           <w:sz w:val="24"/>
           <w:szCs w:val="24"/>
         </w:rPr>
-        <w:t>onResume(</w:t>
-      </w:r>
-      <w:proofErr w:type="gramEnd"/>
-      <w:r>
-        <w:rPr>
-          <w:rFonts w:ascii="Menlo" w:hAnsi="Menlo"/>
-          <w:color w:val="000000"/>
-          <w:sz w:val="24"/>
-          <w:szCs w:val="24"/>
-        </w:rPr>
-        <w:t>) {</w:t>
+        <w:t>onResume() {</w:t>
       </w:r>
       <w:r>
         <w:rPr>
@@ -4492,21 +4395,12 @@
         </w:rPr>
         <w:t xml:space="preserve">protected void </w:t>
       </w:r>
-      <w:proofErr w:type="gramStart"/>
-      <w:r>
-        <w:rPr>
-          <w:rFonts w:ascii="Menlo" w:hAnsi="Menlo" w:cs="Courier"/>
-          <w:color w:val="000000"/>
-        </w:rPr>
-        <w:t>onUserLeaveHint(</w:t>
-      </w:r>
-      <w:proofErr w:type="gramEnd"/>
-      <w:r>
-        <w:rPr>
-          <w:rFonts w:ascii="Menlo" w:hAnsi="Menlo" w:cs="Courier"/>
-          <w:color w:val="000000"/>
-        </w:rPr>
-        <w:t>) {</w:t>
+      <w:r>
+        <w:rPr>
+          <w:rFonts w:ascii="Menlo" w:hAnsi="Menlo" w:cs="Courier"/>
+          <w:color w:val="000000"/>
+        </w:rPr>
+        <w:t>onUserLeaveHint() {</w:t>
       </w:r>
       <w:r>
         <w:rPr>
@@ -5460,31 +5354,7 @@
           <w:bdr w:val="none" w:sz="0" w:space="0" w:color="auto" w:frame="1"/>
           <w:shd w:val="clear" w:color="auto" w:fill="EEEEEE"/>
         </w:rPr>
-        <w:t>setContentView(</w:t>
-      </w:r>
-      <w:proofErr w:type="gramStart"/>
-      <w:r>
-        <w:rPr>
-          <w:rFonts w:ascii="Consolas" w:hAnsi="Consolas" w:cs="Courier"/>
-          <w:color w:val="000000"/>
-          <w:sz w:val="20"/>
-          <w:szCs w:val="20"/>
-          <w:bdr w:val="none" w:sz="0" w:space="0" w:color="auto" w:frame="1"/>
-          <w:shd w:val="clear" w:color="auto" w:fill="EEEEEE"/>
-        </w:rPr>
-        <w:t>R.layout</w:t>
-      </w:r>
-      <w:proofErr w:type="gramEnd"/>
-      <w:r>
-        <w:rPr>
-          <w:rFonts w:ascii="Consolas" w:hAnsi="Consolas" w:cs="Courier"/>
-          <w:color w:val="000000"/>
-          <w:sz w:val="20"/>
-          <w:szCs w:val="20"/>
-          <w:bdr w:val="none" w:sz="0" w:space="0" w:color="auto" w:frame="1"/>
-          <w:shd w:val="clear" w:color="auto" w:fill="EEEEEE"/>
-        </w:rPr>
-        <w:t xml:space="preserve">.main);    </w:t>
+        <w:t xml:space="preserve">setContentView(R.layout.main);    </w:t>
       </w:r>
       <w:r>
         <w:rPr>
@@ -6004,31 +5874,7 @@
           <w:sz w:val="22"/>
           <w:szCs w:val="22"/>
         </w:rPr>
-        <w:t>"com.</w:t>
-      </w:r>
-      <w:proofErr w:type="gramStart"/>
-      <w:r>
-        <w:rPr>
-          <w:rFonts w:ascii="Menlo" w:hAnsi="Menlo" w:cs="Courier"/>
-          <w:b/>
-          <w:bCs/>
-          <w:color w:val="008000"/>
-          <w:sz w:val="22"/>
-          <w:szCs w:val="22"/>
-        </w:rPr>
-        <w:t>example.models</w:t>
-      </w:r>
-      <w:proofErr w:type="gramEnd"/>
-      <w:r>
-        <w:rPr>
-          <w:rFonts w:ascii="Menlo" w:hAnsi="Menlo" w:cs="Courier"/>
-          <w:b/>
-          <w:bCs/>
-          <w:color w:val="008000"/>
-          <w:sz w:val="22"/>
-          <w:szCs w:val="22"/>
-        </w:rPr>
-        <w:t xml:space="preserve">.User, com.example.models.Friends " </w:t>
+        <w:t xml:space="preserve">"com.example.models.User, com.example.models.Friends " </w:t>
       </w:r>
       <w:r>
         <w:rPr>
@@ -6110,14 +5956,12 @@
         <w:tab/>
         <w:t xml:space="preserve">- extend from </w:t>
       </w:r>
-      <w:proofErr w:type="gramStart"/>
       <w:r>
         <w:rPr>
           <w:b/>
         </w:rPr>
         <w:t>android.app.Application</w:t>
       </w:r>
-      <w:proofErr w:type="gramEnd"/>
     </w:p>
     <w:p>
       <w:r>
@@ -6128,15 +5972,7 @@
         <w:t xml:space="preserve">- </w:t>
       </w:r>
       <w:r>
-        <w:t xml:space="preserve">create a method </w:t>
-      </w:r>
-      <w:proofErr w:type="gramStart"/>
-      <w:r>
-        <w:t>initializeDb(</w:t>
-      </w:r>
-      <w:proofErr w:type="gramEnd"/>
-      <w:r>
-        <w:t>), initialize there what you have initialized in the AndroidManifest.xml like so</w:t>
+        <w:t>create a method initializeDb(), initialize there what you have initialized in the AndroidManifest.xml like so</w:t>
       </w:r>
     </w:p>
     <w:p>
@@ -6175,21 +6011,12 @@
         </w:rPr>
         <w:t xml:space="preserve">private void </w:t>
       </w:r>
-      <w:proofErr w:type="gramStart"/>
-      <w:r>
-        <w:rPr>
-          <w:rFonts w:ascii="Menlo" w:hAnsi="Menlo" w:cs="Courier"/>
-          <w:color w:val="000000"/>
-        </w:rPr>
-        <w:t>initializeDb(</w:t>
-      </w:r>
-      <w:proofErr w:type="gramEnd"/>
-      <w:r>
-        <w:rPr>
-          <w:rFonts w:ascii="Menlo" w:hAnsi="Menlo" w:cs="Courier"/>
-          <w:color w:val="000000"/>
-        </w:rPr>
-        <w:t>){</w:t>
+      <w:r>
+        <w:rPr>
+          <w:rFonts w:ascii="Menlo" w:hAnsi="Menlo" w:cs="Courier"/>
+          <w:color w:val="000000"/>
+        </w:rPr>
+        <w:t>initializeDb(){</w:t>
       </w:r>
       <w:r>
         <w:rPr>
@@ -6426,40 +6253,20 @@
     <w:p/>
     <w:p>
       <w:r>
-        <w:t xml:space="preserve">4. On your application class </w:t>
-      </w:r>
-      <w:proofErr w:type="gramStart"/>
-      <w:r>
-        <w:t>onCreate(</w:t>
-      </w:r>
-      <w:proofErr w:type="gramEnd"/>
-      <w:r>
-        <w:t xml:space="preserve">) call initializeDb(), </w:t>
+        <w:t xml:space="preserve">4. On your application class onCreate() call initializeDb(), </w:t>
       </w:r>
     </w:p>
     <w:p/>
     <w:p>
       <w:r>
-        <w:t xml:space="preserve">5. For unit testing, on </w:t>
-      </w:r>
-      <w:proofErr w:type="gramStart"/>
-      <w:r>
-        <w:t>build.gradle</w:t>
-      </w:r>
-      <w:proofErr w:type="gramEnd"/>
-      <w:r>
-        <w:t xml:space="preserve"> add the following</w:t>
+        <w:t>5. For unit testing, on build.gradle add the following</w:t>
       </w:r>
     </w:p>
     <w:p>
       <w:r>
         <w:tab/>
-      </w:r>
-      <w:proofErr w:type="gramStart"/>
-      <w:r>
         <w:t>dependencies{</w:t>
       </w:r>
-      <w:proofErr w:type="gramEnd"/>
     </w:p>
     <w:p>
       <w:pPr>
@@ -6523,27 +6330,7 @@
           <w:bCs/>
           <w:color w:val="008000"/>
         </w:rPr>
-        <w:t>"</w:t>
-      </w:r>
-      <w:proofErr w:type="gramStart"/>
-      <w:r>
-        <w:rPr>
-          <w:rFonts w:ascii="Menlo" w:hAnsi="Menlo" w:cs="Courier"/>
-          <w:b/>
-          <w:bCs/>
-          <w:color w:val="008000"/>
-        </w:rPr>
-        <w:t>org.robolectric</w:t>
-      </w:r>
-      <w:proofErr w:type="gramEnd"/>
-      <w:r>
-        <w:rPr>
-          <w:rFonts w:ascii="Menlo" w:hAnsi="Menlo" w:cs="Courier"/>
-          <w:b/>
-          <w:bCs/>
-          <w:color w:val="008000"/>
-        </w:rPr>
-        <w:t>:robolectric:3.0"</w:t>
+        <w:t>"org.robolectric:robolectric:3.0"</w:t>
       </w:r>
     </w:p>
     <w:p>
@@ -6558,14 +6345,12 @@
       <w:r>
         <w:t xml:space="preserve">6.  Also create another ApplicationTest class that extends the </w:t>
       </w:r>
-      <w:proofErr w:type="gramStart"/>
       <w:r>
         <w:rPr>
           <w:b/>
         </w:rPr>
         <w:t>com.activeandroid.app.Application</w:t>
       </w:r>
-      <w:proofErr w:type="gramEnd"/>
       <w:r>
         <w:rPr>
           <w:b/>
@@ -7028,30 +6813,14 @@
           <w:rFonts w:ascii="Menlo" w:hAnsi="Menlo" w:cs="Courier"/>
           <w:color w:val="808000"/>
         </w:rPr>
-        <w:t>@</w:t>
-      </w:r>
-      <w:proofErr w:type="gramStart"/>
-      <w:r>
-        <w:rPr>
-          <w:rFonts w:ascii="Menlo" w:hAnsi="Menlo" w:cs="Courier"/>
-          <w:color w:val="808000"/>
-        </w:rPr>
-        <w:t>RunWith</w:t>
-      </w:r>
-      <w:r>
-        <w:rPr>
-          <w:rFonts w:ascii="Menlo" w:hAnsi="Menlo" w:cs="Courier"/>
-          <w:color w:val="000000"/>
-        </w:rPr>
-        <w:t>(</w:t>
-      </w:r>
-      <w:proofErr w:type="gramEnd"/>
-      <w:r>
-        <w:rPr>
-          <w:rFonts w:ascii="Menlo" w:hAnsi="Menlo" w:cs="Courier"/>
-          <w:color w:val="000000"/>
-        </w:rPr>
-        <w:t>RobolectricGradleTestRunner.</w:t>
+        <w:t>@RunWith</w:t>
+      </w:r>
+      <w:r>
+        <w:rPr>
+          <w:rFonts w:ascii="Menlo" w:hAnsi="Menlo" w:cs="Courier"/>
+          <w:color w:val="000000"/>
+        </w:rPr>
+        <w:t>(RobolectricGradleTestRunner.</w:t>
       </w:r>
       <w:r>
         <w:rPr>
@@ -7575,7 +7344,6 @@
         </w:rPr>
         <w:t xml:space="preserve">public void </w:t>
       </w:r>
-      <w:proofErr w:type="gramStart"/>
       <w:r>
         <w:rPr>
           <w:rFonts w:ascii="Menlo" w:hAnsi="Menlo"/>
@@ -7583,17 +7351,7 @@
           <w:sz w:val="24"/>
           <w:szCs w:val="24"/>
         </w:rPr>
-        <w:t>init(</w:t>
-      </w:r>
-      <w:proofErr w:type="gramEnd"/>
-      <w:r>
-        <w:rPr>
-          <w:rFonts w:ascii="Menlo" w:hAnsi="Menlo"/>
-          <w:color w:val="000000"/>
-          <w:sz w:val="24"/>
-          <w:szCs w:val="24"/>
-        </w:rPr>
-        <w:t>){</w:t>
+        <w:t>init(){</w:t>
       </w:r>
     </w:p>
     <w:p>
@@ -7716,7 +7474,6 @@
         </w:rPr>
         <w:t xml:space="preserve">public void </w:t>
       </w:r>
-      <w:proofErr w:type="gramStart"/>
       <w:r>
         <w:rPr>
           <w:rFonts w:ascii="Menlo" w:hAnsi="Menlo" w:cs="Courier"/>
@@ -7729,15 +7486,7 @@
           <w:rFonts w:ascii="Menlo" w:hAnsi="Menlo" w:cs="Courier"/>
           <w:color w:val="000000"/>
         </w:rPr>
-        <w:t>(</w:t>
-      </w:r>
-      <w:proofErr w:type="gramEnd"/>
-      <w:r>
-        <w:rPr>
-          <w:rFonts w:ascii="Menlo" w:hAnsi="Menlo" w:cs="Courier"/>
-          <w:color w:val="000000"/>
-        </w:rPr>
-        <w:t>){</w:t>
+        <w:t>(){</w:t>
       </w:r>
     </w:p>
     <w:p>
@@ -8096,23 +7845,7 @@
           <w:rFonts w:ascii="Menlo" w:hAnsi="Menlo" w:cs="Courier"/>
           <w:color w:val="000000"/>
         </w:rPr>
-        <w:t xml:space="preserve">I added ShadowEnvironment.class to make sure the file directories like </w:t>
-      </w:r>
-      <w:proofErr w:type="gramStart"/>
-      <w:r>
-        <w:rPr>
-          <w:rFonts w:ascii="Menlo" w:hAnsi="Menlo" w:cs="Courier"/>
-          <w:color w:val="000000"/>
-        </w:rPr>
-        <w:t>getFilesDirectory(</w:t>
-      </w:r>
-      <w:proofErr w:type="gramEnd"/>
-      <w:r>
-        <w:rPr>
-          <w:rFonts w:ascii="Menlo" w:hAnsi="Menlo" w:cs="Courier"/>
-          <w:color w:val="000000"/>
-        </w:rPr>
-        <w:t>)  method gets shadowed</w:t>
+        <w:t>I added ShadowEnvironment.class to make sure the file directories like getFilesDirectory()  method gets shadowed</w:t>
       </w:r>
     </w:p>
     <w:p>
@@ -8151,17 +7884,8 @@
           <w:rFonts w:ascii="Menlo" w:hAnsi="Menlo" w:cs="Courier"/>
           <w:color w:val="000000"/>
         </w:rPr>
-        <w:t xml:space="preserve">I added ShadowMultidex.class because I have the below code in </w:t>
-      </w:r>
-      <w:proofErr w:type="gramStart"/>
-      <w:r>
-        <w:rPr>
-          <w:rFonts w:ascii="Menlo" w:hAnsi="Menlo" w:cs="Courier"/>
-          <w:color w:val="000000"/>
-        </w:rPr>
-        <w:t>build.gradle</w:t>
-      </w:r>
-      <w:proofErr w:type="gramEnd"/>
+        <w:t>I added ShadowMultidex.class because I have the below code in build.gradle</w:t>
+      </w:r>
     </w:p>
     <w:p>
       <w:pPr>
@@ -8191,7 +7915,6 @@
           <w:sz w:val="28"/>
         </w:rPr>
       </w:pPr>
-      <w:proofErr w:type="gramStart"/>
       <w:r>
         <w:rPr>
           <w:rFonts w:ascii="Menlo" w:hAnsi="Menlo" w:cs="Courier" w:hint="eastAsia"/>
@@ -8208,7 +7931,6 @@
         </w:rPr>
         <w:t>ndroid{</w:t>
       </w:r>
-      <w:proofErr w:type="gramEnd"/>
     </w:p>
     <w:p>
       <w:pPr>
@@ -9689,7 +9411,6 @@
           <w:shd w:val="clear" w:color="auto" w:fill="EEEEEE"/>
         </w:rPr>
       </w:pPr>
-      <w:proofErr w:type="gramStart"/>
       <w:r>
         <w:rPr>
           <w:rFonts w:ascii="Consolas" w:hAnsi="Consolas" w:cs="Courier"/>
@@ -9701,7 +9422,6 @@
         </w:rPr>
         <w:t>android:listSelector</w:t>
       </w:r>
-      <w:proofErr w:type="gramEnd"/>
       <w:r>
         <w:rPr>
           <w:rFonts w:ascii="Consolas" w:hAnsi="Consolas" w:cs="Courier"/>
@@ -9883,19 +9603,11 @@
           <w:b/>
         </w:rPr>
       </w:pPr>
-      <w:proofErr w:type="gramStart"/>
-      <w:r>
-        <w:rPr>
-          <w:b/>
-        </w:rPr>
-        <w:t>getExternalFilesDir(</w:t>
-      </w:r>
-      <w:proofErr w:type="gramEnd"/>
-      <w:r>
-        <w:rPr>
-          <w:b/>
-        </w:rPr>
-        <w:t>) returns null</w:t>
+      <w:r>
+        <w:rPr>
+          <w:b/>
+        </w:rPr>
+        <w:t>getExternalFilesDir() returns null</w:t>
       </w:r>
     </w:p>
     <w:p>
@@ -10447,27 +10159,7 @@
           <w:bCs/>
           <w:color w:val="008000"/>
         </w:rPr>
-        <w:t>'</w:t>
-      </w:r>
-      <w:proofErr w:type="gramStart"/>
-      <w:r>
-        <w:rPr>
-          <w:rFonts w:ascii="Menlo" w:hAnsi="Menlo" w:cs="Courier"/>
-          <w:b/>
-          <w:bCs/>
-          <w:color w:val="008000"/>
-        </w:rPr>
-        <w:t>com.mikhaellopez</w:t>
-      </w:r>
-      <w:proofErr w:type="gramEnd"/>
-      <w:r>
-        <w:rPr>
-          <w:rFonts w:ascii="Menlo" w:hAnsi="Menlo" w:cs="Courier"/>
-          <w:b/>
-          <w:bCs/>
-          <w:color w:val="008000"/>
-        </w:rPr>
-        <w:t>:circularimageview:3.0.2'</w:t>
+        <w:t>'com.mikhaellopez:circularimageview:3.0.2'</w:t>
       </w:r>
     </w:p>
     <w:p>
@@ -10685,16 +10377,8 @@
         <w:rPr>
           <w:b/>
         </w:rPr>
-        <w:t xml:space="preserve">App’s </w:t>
-      </w:r>
-      <w:proofErr w:type="gramStart"/>
-      <w:r>
-        <w:rPr>
-          <w:b/>
-        </w:rPr>
-        <w:t>build.gradle</w:t>
-      </w:r>
-      <w:proofErr w:type="gramEnd"/>
+        <w:t>App’s build.gradle</w:t>
+      </w:r>
       <w:r>
         <w:rPr>
           <w:rFonts w:ascii="Menlo" w:hAnsi="Menlo" w:cs="Courier"/>
@@ -10846,27 +10530,7 @@
           <w:bCs/>
           <w:color w:val="008000"/>
         </w:rPr>
-        <w:t>'</w:t>
-      </w:r>
-      <w:proofErr w:type="gramStart"/>
-      <w:r>
-        <w:rPr>
-          <w:rFonts w:ascii="Menlo" w:hAnsi="Menlo" w:cs="Courier"/>
-          <w:b/>
-          <w:bCs/>
-          <w:color w:val="008000"/>
-        </w:rPr>
-        <w:t>com.github</w:t>
-      </w:r>
-      <w:proofErr w:type="gramEnd"/>
-      <w:r>
-        <w:rPr>
-          <w:rFonts w:ascii="Menlo" w:hAnsi="Menlo" w:cs="Courier"/>
-          <w:b/>
-          <w:bCs/>
-          <w:color w:val="008000"/>
-        </w:rPr>
-        <w:t>.JakeWharton:ViewPagerIndicator:2.4.1@aar'</w:t>
+        <w:t>'com.github.JakeWharton:ViewPagerIndicator:2.4.1@aar'</w:t>
       </w:r>
       <w:r>
         <w:rPr>
@@ -11001,27 +10665,7 @@
           <w:bCs/>
           <w:color w:val="008000"/>
         </w:rPr>
-        <w:t>'</w:t>
-      </w:r>
-      <w:proofErr w:type="gramStart"/>
-      <w:r>
-        <w:rPr>
-          <w:rFonts w:ascii="Menlo" w:hAnsi="Menlo" w:cs="Courier"/>
-          <w:b/>
-          <w:bCs/>
-          <w:color w:val="008000"/>
-        </w:rPr>
-        <w:t>com.squareup</w:t>
-      </w:r>
-      <w:proofErr w:type="gramEnd"/>
-      <w:r>
-        <w:rPr>
-          <w:rFonts w:ascii="Menlo" w:hAnsi="Menlo" w:cs="Courier"/>
-          <w:b/>
-          <w:bCs/>
-          <w:color w:val="008000"/>
-        </w:rPr>
-        <w:t>.retrofit2:retrofit:2.0.0-beta4'</w:t>
+        <w:t>'com.squareup.retrofit2:retrofit:2.0.0-beta4'</w:t>
       </w:r>
       <w:r>
         <w:rPr>
@@ -11141,27 +10785,7 @@
           <w:bCs/>
           <w:color w:val="008000"/>
         </w:rPr>
-        <w:t>'</w:t>
-      </w:r>
-      <w:proofErr w:type="gramStart"/>
-      <w:r>
-        <w:rPr>
-          <w:rFonts w:ascii="Menlo" w:hAnsi="Menlo" w:cs="Courier"/>
-          <w:b/>
-          <w:bCs/>
-          <w:color w:val="008000"/>
-        </w:rPr>
-        <w:t>com.squareup</w:t>
-      </w:r>
-      <w:proofErr w:type="gramEnd"/>
-      <w:r>
-        <w:rPr>
-          <w:rFonts w:ascii="Menlo" w:hAnsi="Menlo" w:cs="Courier"/>
-          <w:b/>
-          <w:bCs/>
-          <w:color w:val="008000"/>
-        </w:rPr>
-        <w:t>.okhttp3:logging-interceptor:3.2.</w:t>
+        <w:t>'com.squareup.okhttp3:logging-interceptor:3.2.</w:t>
       </w:r>
       <w:r>
         <w:rPr>
@@ -11449,21 +11073,12 @@
         </w:rPr>
         <w:t xml:space="preserve">public </w:t>
       </w:r>
-      <w:proofErr w:type="gramStart"/>
-      <w:r>
-        <w:rPr>
-          <w:rFonts w:ascii="Menlo" w:hAnsi="Menlo" w:cs="Courier"/>
-          <w:color w:val="000000"/>
-        </w:rPr>
-        <w:t>ApiManager(</w:t>
-      </w:r>
-      <w:proofErr w:type="gramEnd"/>
-      <w:r>
-        <w:rPr>
-          <w:rFonts w:ascii="Menlo" w:hAnsi="Menlo" w:cs="Courier"/>
-          <w:color w:val="000000"/>
-        </w:rPr>
-        <w:t>) {</w:t>
+      <w:r>
+        <w:rPr>
+          <w:rFonts w:ascii="Menlo" w:hAnsi="Menlo" w:cs="Courier"/>
+          <w:color w:val="000000"/>
+        </w:rPr>
+        <w:t>ApiManager() {</w:t>
       </w:r>
       <w:r>
         <w:rPr>
@@ -11589,21 +11204,12 @@
         </w:rPr>
         <w:tab/>
       </w:r>
-      <w:proofErr w:type="gramStart"/>
-      <w:r>
-        <w:rPr>
-          <w:rFonts w:ascii="Menlo" w:hAnsi="Menlo" w:cs="Courier"/>
-          <w:color w:val="000000"/>
-        </w:rPr>
-        <w:t>.addCallAdapterFactory</w:t>
-      </w:r>
-      <w:proofErr w:type="gramEnd"/>
-      <w:r>
-        <w:rPr>
-          <w:rFonts w:ascii="Menlo" w:hAnsi="Menlo" w:cs="Courier"/>
-          <w:color w:val="000000"/>
-        </w:rPr>
-        <w:t>(RxJavaCallAdapterFactory.</w:t>
+      <w:r>
+        <w:rPr>
+          <w:rFonts w:ascii="Menlo" w:hAnsi="Menlo" w:cs="Courier"/>
+          <w:color w:val="000000"/>
+        </w:rPr>
+        <w:t>.addCallAdapterFactory(RxJavaCallAdapterFactory.</w:t>
       </w:r>
       <w:r>
         <w:rPr>
@@ -12452,30 +12058,14 @@
           <w:rFonts w:ascii="Menlo" w:hAnsi="Menlo" w:cs="Courier"/>
           <w:color w:val="808000"/>
         </w:rPr>
-        <w:t>@</w:t>
-      </w:r>
-      <w:proofErr w:type="gramStart"/>
-      <w:r>
-        <w:rPr>
-          <w:rFonts w:ascii="Menlo" w:hAnsi="Menlo" w:cs="Courier"/>
-          <w:color w:val="808000"/>
-        </w:rPr>
-        <w:t>Headers</w:t>
-      </w:r>
-      <w:r>
-        <w:rPr>
-          <w:rFonts w:ascii="Menlo" w:hAnsi="Menlo" w:cs="Courier"/>
-          <w:color w:val="000000"/>
-        </w:rPr>
-        <w:t>(</w:t>
-      </w:r>
-      <w:proofErr w:type="gramEnd"/>
-      <w:r>
-        <w:rPr>
-          <w:rFonts w:ascii="Menlo" w:hAnsi="Menlo" w:cs="Courier"/>
-          <w:color w:val="000000"/>
-        </w:rPr>
-        <w:t>{</w:t>
+        <w:t>@Headers</w:t>
+      </w:r>
+      <w:r>
+        <w:rPr>
+          <w:rFonts w:ascii="Menlo" w:hAnsi="Menlo" w:cs="Courier"/>
+          <w:color w:val="000000"/>
+        </w:rPr>
+        <w:t>({</w:t>
       </w:r>
       <w:r>
         <w:rPr>
@@ -13594,23 +13184,7 @@
           <w:rFonts w:ascii="Menlo" w:hAnsi="Menlo" w:cs="Courier"/>
           <w:color w:val="000000"/>
         </w:rPr>
-        <w:t>okhttp3.OkHttpClient(</w:t>
-      </w:r>
-      <w:proofErr w:type="gramStart"/>
-      <w:r>
-        <w:rPr>
-          <w:rFonts w:ascii="Menlo" w:hAnsi="Menlo" w:cs="Courier"/>
-          <w:color w:val="000000"/>
-        </w:rPr>
-        <w:t>).newBuilder</w:t>
-      </w:r>
-      <w:proofErr w:type="gramEnd"/>
-      <w:r>
-        <w:rPr>
-          <w:rFonts w:ascii="Menlo" w:hAnsi="Menlo" w:cs="Courier"/>
-          <w:color w:val="000000"/>
-        </w:rPr>
-        <w:t>()</w:t>
+        <w:t>okhttp3.OkHttpClient().newBuilder()</w:t>
       </w:r>
       <w:r>
         <w:rPr>
@@ -13777,23 +13351,7 @@
           <w:color w:val="000000"/>
         </w:rPr>
         <w:br/>
-        <w:t xml:space="preserve">      </w:t>
-      </w:r>
-      <w:proofErr w:type="gramStart"/>
-      <w:r>
-        <w:rPr>
-          <w:rFonts w:ascii="Menlo" w:hAnsi="Menlo" w:cs="Courier"/>
-          <w:color w:val="000000"/>
-        </w:rPr>
-        <w:t xml:space="preserve">  .baseUrl</w:t>
-      </w:r>
-      <w:proofErr w:type="gramEnd"/>
-      <w:r>
-        <w:rPr>
-          <w:rFonts w:ascii="Menlo" w:hAnsi="Menlo" w:cs="Courier"/>
-          <w:color w:val="000000"/>
-        </w:rPr>
-        <w:t>(ApiInterface.</w:t>
+        <w:t xml:space="preserve">        .baseUrl(ApiInterface.</w:t>
       </w:r>
       <w:r>
         <w:rPr>
@@ -13945,21 +13503,7 @@
         <w:rPr>
           <w:b/>
         </w:rPr>
-        <w:t xml:space="preserve">RETROFIT, PARSE SERVER DATA IF </w:t>
-      </w:r>
-      <w:proofErr w:type="gramStart"/>
-      <w:r>
-        <w:rPr>
-          <w:b/>
-        </w:rPr>
-        <w:t>STATUSCODE !</w:t>
-      </w:r>
-      <w:proofErr w:type="gramEnd"/>
-      <w:r>
-        <w:rPr>
-          <w:b/>
-        </w:rPr>
-        <w:t>= 200</w:t>
+        <w:t>RETROFIT, PARSE SERVER DATA IF STATUSCODE != 200</w:t>
       </w:r>
     </w:p>
     <w:p>
@@ -14012,15 +13556,7 @@
     <w:p>
       <w:r>
         <w:lastRenderedPageBreak/>
-        <w:t xml:space="preserve">On your </w:t>
-      </w:r>
-      <w:proofErr w:type="gramStart"/>
-      <w:r>
-        <w:t>build.gradle</w:t>
-      </w:r>
-      <w:proofErr w:type="gramEnd"/>
-      <w:r>
-        <w:t xml:space="preserve"> make sure to have</w:t>
+        <w:t>On your build.gradle make sure to have</w:t>
       </w:r>
     </w:p>
     <w:p>
@@ -14055,31 +13591,7 @@
           <w:sz w:val="24"/>
           <w:szCs w:val="24"/>
         </w:rPr>
-        <w:t>'</w:t>
-      </w:r>
-      <w:proofErr w:type="gramStart"/>
-      <w:r>
-        <w:rPr>
-          <w:rFonts w:ascii="Menlo" w:hAnsi="Menlo"/>
-          <w:b/>
-          <w:bCs/>
-          <w:color w:val="008000"/>
-          <w:sz w:val="24"/>
-          <w:szCs w:val="24"/>
-        </w:rPr>
-        <w:t>com.squareup</w:t>
-      </w:r>
-      <w:proofErr w:type="gramEnd"/>
-      <w:r>
-        <w:rPr>
-          <w:rFonts w:ascii="Menlo" w:hAnsi="Menlo"/>
-          <w:b/>
-          <w:bCs/>
-          <w:color w:val="008000"/>
-          <w:sz w:val="24"/>
-          <w:szCs w:val="24"/>
-        </w:rPr>
-        <w:t>.okhttp</w:t>
+        <w:t>'com.squareup.okhttp</w:t>
       </w:r>
       <w:r>
         <w:rPr>
@@ -14174,21 +13686,12 @@
         </w:rPr>
         <w:t xml:space="preserve">new </w:t>
       </w:r>
-      <w:proofErr w:type="gramStart"/>
-      <w:r>
-        <w:rPr>
-          <w:rFonts w:ascii="Menlo" w:hAnsi="Menlo" w:cs="Courier"/>
-          <w:color w:val="000000"/>
-        </w:rPr>
-        <w:t>HttpLoggingInterceptor(</w:t>
-      </w:r>
-      <w:proofErr w:type="gramEnd"/>
-      <w:r>
-        <w:rPr>
-          <w:rFonts w:ascii="Menlo" w:hAnsi="Menlo" w:cs="Courier"/>
-          <w:color w:val="000000"/>
-        </w:rPr>
-        <w:t>);</w:t>
+      <w:r>
+        <w:rPr>
+          <w:rFonts w:ascii="Menlo" w:hAnsi="Menlo" w:cs="Courier"/>
+          <w:color w:val="000000"/>
+        </w:rPr>
+        <w:t>HttpLoggingInterceptor();</w:t>
       </w:r>
       <w:r>
         <w:rPr>
@@ -14388,25 +13891,7 @@
           <w:b/>
           <w:color w:val="000000"/>
         </w:rPr>
-        <w:t xml:space="preserve"> </w:t>
-      </w:r>
-      <w:proofErr w:type="gramStart"/>
-      <w:r>
-        <w:rPr>
-          <w:rFonts w:ascii="Menlo" w:hAnsi="Menlo" w:cs="Courier"/>
-          <w:b/>
-          <w:color w:val="000000"/>
-        </w:rPr>
-        <w:t>.addInterceptor</w:t>
-      </w:r>
-      <w:proofErr w:type="gramEnd"/>
-      <w:r>
-        <w:rPr>
-          <w:rFonts w:ascii="Menlo" w:hAnsi="Menlo" w:cs="Courier"/>
-          <w:b/>
-          <w:color w:val="000000"/>
-        </w:rPr>
-        <w:t>(logging)</w:t>
+        <w:t xml:space="preserve"> .addInterceptor(logging)</w:t>
       </w:r>
       <w:r>
         <w:rPr>
@@ -14767,18 +14252,8 @@
           <w:color w:val="000000"/>
           <w:szCs w:val="18"/>
         </w:rPr>
-        <w:t xml:space="preserve">Observable&lt;ResponseBody&gt; </w:t>
-      </w:r>
-      <w:proofErr w:type="gramStart"/>
-      <w:r>
-        <w:rPr>
-          <w:rFonts w:ascii="Menlo" w:hAnsi="Menlo" w:cs="Courier"/>
-          <w:color w:val="000000"/>
-          <w:szCs w:val="18"/>
-        </w:rPr>
-        <w:t>downloadFileObservable(</w:t>
-      </w:r>
-      <w:proofErr w:type="gramEnd"/>
+        <w:t>Observable&lt;ResponseBody&gt; downloadFileObservable(</w:t>
+      </w:r>
       <w:r>
         <w:rPr>
           <w:rFonts w:ascii="Menlo" w:hAnsi="Menlo" w:cs="Courier"/>
@@ -15027,25 +14502,7 @@
           <w:color w:val="000000"/>
           <w:szCs w:val="18"/>
         </w:rPr>
-        <w:t xml:space="preserve">Observable&lt;ResponseBody&gt; </w:t>
-      </w:r>
-      <w:proofErr w:type="gramStart"/>
-      <w:r>
-        <w:rPr>
-          <w:rFonts w:ascii="Menlo" w:hAnsi="Menlo" w:cs="Courier"/>
-          <w:color w:val="000000"/>
-          <w:szCs w:val="18"/>
-        </w:rPr>
-        <w:t>downloadFileObservable(</w:t>
-      </w:r>
-      <w:proofErr w:type="gramEnd"/>
-      <w:r>
-        <w:rPr>
-          <w:rFonts w:ascii="Menlo" w:hAnsi="Menlo" w:cs="Courier"/>
-          <w:color w:val="000000"/>
-          <w:szCs w:val="18"/>
-        </w:rPr>
-        <w:t>String accessToken, String host, String url){</w:t>
+        <w:t>Observable&lt;ResponseBody&gt; downloadFileObservable(String accessToken, String host, String url){</w:t>
       </w:r>
       <w:r>
         <w:rPr>
@@ -16685,19 +16142,8 @@
           <w:sz w:val="26"/>
           <w:szCs w:val="18"/>
         </w:rPr>
-        <w:t xml:space="preserve">Observable&lt;File&gt; </w:t>
-      </w:r>
-      <w:proofErr w:type="gramStart"/>
-      <w:r>
-        <w:rPr>
-          <w:rFonts w:ascii="Menlo" w:hAnsi="Menlo" w:cs="Courier"/>
-          <w:color w:val="000000"/>
-          <w:sz w:val="26"/>
-          <w:szCs w:val="18"/>
-        </w:rPr>
-        <w:t>savePayslipObservable(</w:t>
-      </w:r>
-      <w:proofErr w:type="gramEnd"/>
+        <w:t>Observable&lt;File&gt; savePayslipObservable(</w:t>
+      </w:r>
       <w:r>
         <w:rPr>
           <w:rFonts w:ascii="Menlo" w:hAnsi="Menlo" w:cs="Courier"/>
@@ -17971,18 +17417,8 @@
           <w:color w:val="000000"/>
           <w:shd w:val="clear" w:color="auto" w:fill="E4E4FF"/>
         </w:rPr>
-        <w:t xml:space="preserve">lass </w:t>
-      </w:r>
-      <w:proofErr w:type="gramStart"/>
-      <w:r>
-        <w:rPr>
-          <w:rFonts w:ascii="Menlo" w:hAnsi="Menlo" w:cs="Courier"/>
-          <w:color w:val="000000"/>
-          <w:shd w:val="clear" w:color="auto" w:fill="E4E4FF"/>
-        </w:rPr>
-        <w:t>Person{</w:t>
-      </w:r>
-      <w:proofErr w:type="gramEnd"/>
+        <w:t>lass Person{</w:t>
+      </w:r>
     </w:p>
     <w:p>
       <w:pPr>
@@ -18256,23 +17692,7 @@
           <w:rFonts w:ascii="Menlo" w:hAnsi="Menlo" w:cs="Courier"/>
           <w:color w:val="000000"/>
         </w:rPr>
-        <w:t xml:space="preserve"> </w:t>
-      </w:r>
-      <w:proofErr w:type="gramStart"/>
-      <w:r>
-        <w:rPr>
-          <w:rFonts w:ascii="Menlo" w:hAnsi="Menlo" w:cs="Courier"/>
-          <w:color w:val="000000"/>
-        </w:rPr>
-        <w:t>&gt;(</w:t>
-      </w:r>
-      <w:proofErr w:type="gramEnd"/>
-      <w:r>
-        <w:rPr>
-          <w:rFonts w:ascii="Menlo" w:hAnsi="Menlo" w:cs="Courier"/>
-          <w:color w:val="000000"/>
-        </w:rPr>
-        <w:t>);</w:t>
+        <w:t xml:space="preserve"> &gt;();</w:t>
       </w:r>
     </w:p>
     <w:p>
@@ -18322,17 +17742,8 @@
           <w:rFonts w:ascii="Menlo" w:hAnsi="Menlo" w:cs="Courier"/>
           <w:color w:val="000000"/>
         </w:rPr>
-        <w:t>(</w:t>
-      </w:r>
-      <w:proofErr w:type="gramStart"/>
-      <w:r>
-        <w:rPr>
-          <w:rFonts w:ascii="Menlo" w:hAnsi="Menlo" w:cs="Courier"/>
-          <w:color w:val="000000"/>
-        </w:rPr>
-        <w:t>list!=</w:t>
-      </w:r>
-      <w:proofErr w:type="gramEnd"/>
+        <w:t>(list!=</w:t>
+      </w:r>
       <w:r>
         <w:rPr>
           <w:rFonts w:ascii="Menlo" w:hAnsi="Menlo" w:cs="Courier"/>
@@ -18752,24 +18163,13 @@
       </w:pPr>
       <w:r>
         <w:lastRenderedPageBreak/>
-        <w:t>sample:</w:t>
-      </w:r>
-      <w:proofErr w:type="gramStart"/>
-      <w:r>
-        <w:t xml:space="preserve">  </w:t>
+        <w:t xml:space="preserve">sample:  </w:t>
       </w:r>
       <w:r>
         <w:rPr>
           <w:color w:val="FF0000"/>
         </w:rPr>
-        <w:t xml:space="preserve"> (</w:t>
-      </w:r>
-      <w:proofErr w:type="gramEnd"/>
-      <w:r>
-        <w:rPr>
-          <w:color w:val="FF0000"/>
-        </w:rPr>
-        <w:t>debounce = 1000)</w:t>
+        <w:t xml:space="preserve"> (debounce = 1000)</w:t>
       </w:r>
     </w:p>
     <w:p>
@@ -19676,23 +19076,7 @@
           <w:rFonts w:ascii="Menlo" w:hAnsi="Menlo" w:cs="Courier"/>
           <w:color w:val="000000"/>
         </w:rPr>
-        <w:t xml:space="preserve">Can also be done using edittexts, the </w:t>
-      </w:r>
-      <w:proofErr w:type="gramStart"/>
-      <w:r>
-        <w:rPr>
-          <w:rFonts w:ascii="Menlo" w:hAnsi="Menlo" w:cs="Courier"/>
-          <w:color w:val="000000"/>
-        </w:rPr>
-        <w:t>getLiveSearchObservable(</w:t>
-      </w:r>
-      <w:proofErr w:type="gramEnd"/>
-      <w:r>
-        <w:rPr>
-          <w:rFonts w:ascii="Menlo" w:hAnsi="Menlo" w:cs="Courier"/>
-          <w:color w:val="000000"/>
-        </w:rPr>
-        <w:t>) method will change as follows</w:t>
+        <w:t>Can also be done using edittexts, the getLiveSearchObservable() method will change as follows</w:t>
       </w:r>
     </w:p>
     <w:p>
@@ -20491,23 +19875,7 @@
           <w:rFonts w:ascii="Menlo" w:hAnsi="Menlo" w:cs="Courier"/>
           <w:color w:val="000000"/>
         </w:rPr>
-        <w:t>(time</w:t>
-      </w:r>
-      <w:proofErr w:type="gramStart"/>
-      <w:r>
-        <w:rPr>
-          <w:rFonts w:ascii="Menlo" w:hAnsi="Menlo" w:cs="Courier"/>
-          <w:color w:val="000000"/>
-        </w:rPr>
-        <w:t>).withZone</w:t>
-      </w:r>
-      <w:proofErr w:type="gramEnd"/>
-      <w:r>
-        <w:rPr>
-          <w:rFonts w:ascii="Menlo" w:hAnsi="Menlo" w:cs="Courier"/>
-          <w:color w:val="000000"/>
-        </w:rPr>
-        <w:t>(DateTimeZone.</w:t>
+        <w:t>(time).withZone(DateTimeZone.</w:t>
       </w:r>
       <w:r>
         <w:rPr>
@@ -20666,23 +20034,7 @@
           <w:color w:val="000000"/>
         </w:rPr>
         <w:br/>
-        <w:t xml:space="preserve">DateTime zonedDateTime = </w:t>
-      </w:r>
-      <w:proofErr w:type="gramStart"/>
-      <w:r>
-        <w:rPr>
-          <w:rFonts w:ascii="Menlo" w:hAnsi="Menlo" w:cs="Courier"/>
-          <w:color w:val="000000"/>
-        </w:rPr>
-        <w:t>parsed.withZone</w:t>
-      </w:r>
-      <w:proofErr w:type="gramEnd"/>
-      <w:r>
-        <w:rPr>
-          <w:rFonts w:ascii="Menlo" w:hAnsi="Menlo" w:cs="Courier"/>
-          <w:color w:val="000000"/>
-        </w:rPr>
-        <w:t>(zone);</w:t>
+        <w:t>DateTime zonedDateTime = parsed.withZone(zone);</w:t>
       </w:r>
     </w:p>
     <w:p>
@@ -20795,23 +20147,7 @@
           <w:rFonts w:ascii="Menlo" w:hAnsi="Menlo" w:cs="Courier"/>
           <w:color w:val="000000"/>
         </w:rPr>
-        <w:t>(dateFormat</w:t>
-      </w:r>
-      <w:proofErr w:type="gramStart"/>
-      <w:r>
-        <w:rPr>
-          <w:rFonts w:ascii="Menlo" w:hAnsi="Menlo" w:cs="Courier"/>
-          <w:color w:val="000000"/>
-        </w:rPr>
-        <w:t>).withZone</w:t>
-      </w:r>
-      <w:proofErr w:type="gramEnd"/>
-      <w:r>
-        <w:rPr>
-          <w:rFonts w:ascii="Menlo" w:hAnsi="Menlo" w:cs="Courier"/>
-          <w:color w:val="000000"/>
-        </w:rPr>
-        <w:t>(zone);</w:t>
+        <w:t>(dateFormat).withZone(zone);</w:t>
       </w:r>
     </w:p>
     <w:p>
@@ -21030,27 +20366,7 @@
           <w:bCs/>
           <w:color w:val="008000"/>
         </w:rPr>
-        <w:t>"yyyy-MM-dd'T'HH:</w:t>
-      </w:r>
-      <w:proofErr w:type="gramStart"/>
-      <w:r>
-        <w:rPr>
-          <w:rFonts w:ascii="Menlo" w:hAnsi="Menlo" w:cs="Courier"/>
-          <w:b/>
-          <w:bCs/>
-          <w:color w:val="008000"/>
-        </w:rPr>
-        <w:t>mm:ss'Z</w:t>
-      </w:r>
-      <w:proofErr w:type="gramEnd"/>
-      <w:r>
-        <w:rPr>
-          <w:rFonts w:ascii="Menlo" w:hAnsi="Menlo" w:cs="Courier"/>
-          <w:b/>
-          <w:bCs/>
-          <w:color w:val="008000"/>
-        </w:rPr>
-        <w:t>'"</w:t>
+        <w:t>"yyyy-MM-dd'T'HH:mm:ss'Z'"</w:t>
       </w:r>
       <w:r>
         <w:rPr>
@@ -21282,7 +20598,6 @@
         </w:rPr>
         <w:t>(</w:t>
       </w:r>
-      <w:proofErr w:type="gramStart"/>
       <w:r>
         <w:rPr>
           <w:rFonts w:ascii="Menlo" w:hAnsi="Menlo" w:cs="Courier"/>
@@ -21304,7 +20619,6 @@
         </w:rPr>
         <w:t>month</w:t>
       </w:r>
-      <w:proofErr w:type="gramEnd"/>
       <w:r>
         <w:rPr>
           <w:rFonts w:ascii="Menlo" w:hAnsi="Menlo" w:cs="Courier"/>
@@ -21444,23 +20758,7 @@
           <w:rFonts w:ascii="Menlo" w:hAnsi="Menlo" w:cs="Courier"/>
           <w:color w:val="000000"/>
         </w:rPr>
-        <w:t>(dateFormat</w:t>
-      </w:r>
-      <w:proofErr w:type="gramStart"/>
-      <w:r>
-        <w:rPr>
-          <w:rFonts w:ascii="Menlo" w:hAnsi="Menlo" w:cs="Courier"/>
-          <w:color w:val="000000"/>
-        </w:rPr>
-        <w:t>).withZoneUTC</w:t>
-      </w:r>
-      <w:proofErr w:type="gramEnd"/>
-      <w:r>
-        <w:rPr>
-          <w:rFonts w:ascii="Menlo" w:hAnsi="Menlo" w:cs="Courier"/>
-          <w:color w:val="000000"/>
-        </w:rPr>
-        <w:t>();</w:t>
+        <w:t>(dateFormat).withZoneUTC();</w:t>
       </w:r>
     </w:p>
     <w:p>
@@ -21555,21 +20853,7 @@
         <w:rPr>
           <w:b/>
         </w:rPr>
-        <w:t xml:space="preserve">Create a datetime object with utc timezone </w:t>
-      </w:r>
-      <w:proofErr w:type="gramStart"/>
-      <w:r>
-        <w:rPr>
-          <w:b/>
-        </w:rPr>
-        <w:t>and  format</w:t>
-      </w:r>
-      <w:proofErr w:type="gramEnd"/>
-      <w:r>
-        <w:rPr>
-          <w:b/>
-        </w:rPr>
-        <w:t xml:space="preserve"> of </w:t>
+        <w:t xml:space="preserve">Create a datetime object with utc timezone and  format of </w:t>
       </w:r>
     </w:p>
     <w:p>
@@ -21609,31 +20893,7 @@
           <w:sz w:val="18"/>
           <w:szCs w:val="18"/>
         </w:rPr>
-        <w:t>yyyy-MM-dd'T'HH:</w:t>
-      </w:r>
-      <w:proofErr w:type="gramStart"/>
-      <w:r>
-        <w:rPr>
-          <w:rFonts w:ascii="Menlo" w:hAnsi="Menlo" w:cs="Courier"/>
-          <w:b/>
-          <w:bCs/>
-          <w:color w:val="008000"/>
-          <w:sz w:val="18"/>
-          <w:szCs w:val="18"/>
-        </w:rPr>
-        <w:t>mm:ss'Z</w:t>
-      </w:r>
-      <w:proofErr w:type="gramEnd"/>
-      <w:r>
-        <w:rPr>
-          <w:rFonts w:ascii="Menlo" w:hAnsi="Menlo" w:cs="Courier"/>
-          <w:b/>
-          <w:bCs/>
-          <w:color w:val="008000"/>
-          <w:sz w:val="18"/>
-          <w:szCs w:val="18"/>
-        </w:rPr>
-        <w:t>'</w:t>
+        <w:t>yyyy-MM-dd'T'HH:mm:ss'Z'</w:t>
       </w:r>
     </w:p>
     <w:p>
@@ -21700,31 +20960,7 @@
           <w:sz w:val="18"/>
           <w:szCs w:val="18"/>
         </w:rPr>
-        <w:t>"yyyy-MM-dd'T'HH:</w:t>
-      </w:r>
-      <w:proofErr w:type="gramStart"/>
-      <w:r>
-        <w:rPr>
-          <w:rFonts w:ascii="Menlo" w:hAnsi="Menlo" w:cs="Courier"/>
-          <w:b/>
-          <w:bCs/>
-          <w:color w:val="008000"/>
-          <w:sz w:val="18"/>
-          <w:szCs w:val="18"/>
-        </w:rPr>
-        <w:t>mm:ss'Z</w:t>
-      </w:r>
-      <w:proofErr w:type="gramEnd"/>
-      <w:r>
-        <w:rPr>
-          <w:rFonts w:ascii="Menlo" w:hAnsi="Menlo" w:cs="Courier"/>
-          <w:b/>
-          <w:bCs/>
-          <w:color w:val="008000"/>
-          <w:sz w:val="18"/>
-          <w:szCs w:val="18"/>
-        </w:rPr>
-        <w:t>'"</w:t>
+        <w:t>"yyyy-MM-dd'T'HH:mm:ss'Z'"</w:t>
       </w:r>
       <w:r>
         <w:rPr>
@@ -21842,7 +21078,6 @@
         </w:rPr>
         <w:t xml:space="preserve"> dateTime = </w:t>
       </w:r>
-      <w:proofErr w:type="gramStart"/>
       <w:r>
         <w:rPr>
           <w:rFonts w:ascii="Menlo" w:hAnsi="Menlo" w:cs="Courier"/>
@@ -21880,9 +21115,8 @@
           <w:sz w:val="18"/>
           <w:szCs w:val="18"/>
         </w:rPr>
-        <w:t>(</w:t>
-      </w:r>
-      <w:proofErr w:type="gramEnd"/>
+        <w:t>();</w:t>
+      </w:r>
       <w:r>
         <w:rPr>
           <w:rFonts w:ascii="Menlo" w:hAnsi="Menlo" w:cs="Courier"/>
@@ -21890,7 +21124,8 @@
           <w:sz w:val="18"/>
           <w:szCs w:val="18"/>
         </w:rPr>
-        <w:t>);</w:t>
+        <w:br/>
+        <w:t>String dateString = fmt.print(dateTime);</w:t>
       </w:r>
       <w:r>
         <w:rPr>
@@ -21899,16 +21134,6 @@
           <w:sz w:val="18"/>
           <w:szCs w:val="18"/>
         </w:rPr>
-        <w:br/>
-        <w:t>String dateString = fmt.print(dateTime);</w:t>
-      </w:r>
-      <w:r>
-        <w:rPr>
-          <w:rFonts w:ascii="Menlo" w:hAnsi="Menlo" w:cs="Courier"/>
-          <w:color w:val="000000"/>
-          <w:sz w:val="18"/>
-          <w:szCs w:val="18"/>
-        </w:rPr>
         <w:t xml:space="preserve"> //DISPLAYABLE STRING</w:t>
       </w:r>
     </w:p>
@@ -21936,21 +21161,7 @@
         <w:rPr>
           <w:b/>
         </w:rPr>
-        <w:t xml:space="preserve">Create a datetime object with utc timezone </w:t>
-      </w:r>
-      <w:proofErr w:type="gramStart"/>
-      <w:r>
-        <w:rPr>
-          <w:b/>
-        </w:rPr>
-        <w:t>and  format</w:t>
-      </w:r>
-      <w:proofErr w:type="gramEnd"/>
-      <w:r>
-        <w:rPr>
-          <w:b/>
-        </w:rPr>
-        <w:t xml:space="preserve"> of </w:t>
+        <w:t xml:space="preserve">Create a datetime object with utc timezone and  format of </w:t>
       </w:r>
     </w:p>
     <w:p>
@@ -21990,31 +21201,7 @@
           <w:sz w:val="18"/>
           <w:szCs w:val="18"/>
         </w:rPr>
-        <w:t>yyyy-MM-dd'T'HH:</w:t>
-      </w:r>
-      <w:proofErr w:type="gramStart"/>
-      <w:r>
-        <w:rPr>
-          <w:rFonts w:ascii="Menlo" w:hAnsi="Menlo" w:cs="Courier"/>
-          <w:b/>
-          <w:bCs/>
-          <w:color w:val="008000"/>
-          <w:sz w:val="18"/>
-          <w:szCs w:val="18"/>
-        </w:rPr>
-        <w:t>mm:ss'Z</w:t>
-      </w:r>
-      <w:proofErr w:type="gramEnd"/>
-      <w:r>
-        <w:rPr>
-          <w:rFonts w:ascii="Menlo" w:hAnsi="Menlo" w:cs="Courier"/>
-          <w:b/>
-          <w:bCs/>
-          <w:color w:val="008000"/>
-          <w:sz w:val="18"/>
-          <w:szCs w:val="18"/>
-        </w:rPr>
-        <w:t>'</w:t>
+        <w:t>yyyy-MM-dd'T'HH:mm:ss'Z'</w:t>
       </w:r>
     </w:p>
     <w:p>
@@ -22094,31 +21281,7 @@
           <w:sz w:val="18"/>
           <w:szCs w:val="18"/>
         </w:rPr>
-        <w:t>"yyyy-MM-dd'T'HH:</w:t>
-      </w:r>
-      <w:proofErr w:type="gramStart"/>
-      <w:r>
-        <w:rPr>
-          <w:rFonts w:ascii="Menlo" w:hAnsi="Menlo" w:cs="Courier"/>
-          <w:b/>
-          <w:bCs/>
-          <w:color w:val="008000"/>
-          <w:sz w:val="18"/>
-          <w:szCs w:val="18"/>
-        </w:rPr>
-        <w:t>mm:ss'Z</w:t>
-      </w:r>
-      <w:proofErr w:type="gramEnd"/>
-      <w:r>
-        <w:rPr>
-          <w:rFonts w:ascii="Menlo" w:hAnsi="Menlo" w:cs="Courier"/>
-          <w:b/>
-          <w:bCs/>
-          <w:color w:val="008000"/>
-          <w:sz w:val="18"/>
-          <w:szCs w:val="18"/>
-        </w:rPr>
-        <w:t>'"</w:t>
+        <w:t>"yyyy-MM-dd'T'HH:mm:ss'Z'"</w:t>
       </w:r>
       <w:r>
         <w:rPr>
@@ -22236,7 +21399,6 @@
         </w:rPr>
         <w:t xml:space="preserve"> localDate = </w:t>
       </w:r>
-      <w:proofErr w:type="gramStart"/>
       <w:r>
         <w:rPr>
           <w:rFonts w:ascii="Menlo" w:hAnsi="Menlo" w:cs="Courier"/>
@@ -22274,17 +21436,7 @@
           <w:sz w:val="18"/>
           <w:szCs w:val="18"/>
         </w:rPr>
-        <w:t>(</w:t>
-      </w:r>
-      <w:proofErr w:type="gramEnd"/>
-      <w:r>
-        <w:rPr>
-          <w:rFonts w:ascii="Menlo" w:hAnsi="Menlo" w:cs="Courier"/>
-          <w:color w:val="000000"/>
-          <w:sz w:val="18"/>
-          <w:szCs w:val="18"/>
-        </w:rPr>
-        <w:t>);</w:t>
+        <w:t>();</w:t>
       </w:r>
       <w:r>
         <w:rPr>
@@ -22552,7 +21704,6 @@
         </w:rPr>
         <w:t xml:space="preserve">new </w:t>
       </w:r>
-      <w:proofErr w:type="gramStart"/>
       <w:r>
         <w:rPr>
           <w:rFonts w:ascii="Menlo" w:hAnsi="Menlo" w:cs="Courier"/>
@@ -22560,7 +21711,6 @@
         </w:rPr>
         <w:t>LocalDateTime(</w:t>
       </w:r>
-      <w:proofErr w:type="gramEnd"/>
       <w:r>
         <w:rPr>
           <w:rFonts w:ascii="Menlo" w:hAnsi="Menlo" w:cs="Courier"/>
@@ -22900,21 +22050,7 @@
         <w:rPr>
           <w:b/>
         </w:rPr>
-        <w:t xml:space="preserve">4. get the millis </w:t>
-      </w:r>
-      <w:proofErr w:type="gramStart"/>
-      <w:r>
-        <w:rPr>
-          <w:b/>
-        </w:rPr>
-        <w:t>value  of</w:t>
-      </w:r>
-      <w:proofErr w:type="gramEnd"/>
-      <w:r>
-        <w:rPr>
-          <w:b/>
-        </w:rPr>
-        <w:t xml:space="preserve"> the parsed Given time</w:t>
+        <w:t>4. get the millis value  of the parsed Given time</w:t>
       </w:r>
       <w:r>
         <w:t xml:space="preserve"> (with reference from Jan 1, 1970)</w:t>
@@ -23071,23 +22207,7 @@
           <w:rFonts w:ascii="Menlo" w:hAnsi="Menlo" w:cs="Courier"/>
           <w:color w:val="000000"/>
         </w:rPr>
-        <w:t>), parsed</w:t>
-      </w:r>
-      <w:proofErr w:type="gramStart"/>
-      <w:r>
-        <w:rPr>
-          <w:rFonts w:ascii="Menlo" w:hAnsi="Menlo" w:cs="Courier"/>
-          <w:color w:val="000000"/>
-        </w:rPr>
-        <w:t>).getMillis</w:t>
-      </w:r>
-      <w:proofErr w:type="gramEnd"/>
-      <w:r>
-        <w:rPr>
-          <w:rFonts w:ascii="Menlo" w:hAnsi="Menlo" w:cs="Courier"/>
-          <w:color w:val="000000"/>
-        </w:rPr>
-        <w:t>();</w:t>
+        <w:t>), parsed).getMillis();</w:t>
       </w:r>
     </w:p>
     <w:p>
@@ -24362,7 +23482,6 @@
         </w:rPr>
         <w:t xml:space="preserve">(parsedMs, </w:t>
       </w:r>
-      <w:proofErr w:type="gramStart"/>
       <w:r>
         <w:rPr>
           <w:rFonts w:ascii="Menlo" w:hAnsi="Menlo" w:cs="Courier"/>
@@ -24388,7 +23507,6 @@
         </w:rPr>
         <w:t>context</w:t>
       </w:r>
-      <w:proofErr w:type="gramEnd"/>
       <w:r>
         <w:rPr>
           <w:rFonts w:ascii="Menlo" w:hAnsi="Menlo" w:cs="Courier"/>
@@ -25015,21 +24133,12 @@
         </w:rPr>
         <w:t>String</w:t>
       </w:r>
-      <w:proofErr w:type="gramStart"/>
-      <w:r>
-        <w:rPr>
-          <w:rFonts w:ascii="Menlo" w:hAnsi="Menlo" w:cs="Courier"/>
-          <w:color w:val="000000"/>
-        </w:rPr>
-        <w:t>&gt;(</w:t>
-      </w:r>
-      <w:proofErr w:type="gramEnd"/>
-      <w:r>
-        <w:rPr>
-          <w:rFonts w:ascii="Menlo" w:hAnsi="Menlo" w:cs="Courier"/>
-          <w:color w:val="000000"/>
-        </w:rPr>
-        <w:t>);</w:t>
+      <w:r>
+        <w:rPr>
+          <w:rFonts w:ascii="Menlo" w:hAnsi="Menlo" w:cs="Courier"/>
+          <w:color w:val="000000"/>
+        </w:rPr>
+        <w:t>&gt;();</w:t>
       </w:r>
       <w:r>
         <w:rPr>
@@ -25138,7 +24247,6 @@
           <w:color w:val="000000"/>
         </w:rPr>
       </w:pPr>
-      <w:proofErr w:type="gramStart"/>
       <w:r>
         <w:rPr>
           <w:rFonts w:ascii="Menlo" w:hAnsi="Menlo" w:cs="Courier"/>
@@ -25147,7 +24255,6 @@
         <w:lastRenderedPageBreak/>
         <w:t>extraHeaders.put(</w:t>
       </w:r>
-      <w:proofErr w:type="gramEnd"/>
       <w:r>
         <w:rPr>
           <w:rFonts w:ascii="Menlo" w:hAnsi="Menlo" w:cs="Courier"/>
@@ -25470,9 +24577,18 @@
           <w:szCs w:val="18"/>
           <w:shd w:val="clear" w:color="auto" w:fill="FFFFFF"/>
         </w:rPr>
-        <w:t xml:space="preserve"> DateTime(</w:t>
-      </w:r>
-      <w:proofErr w:type="gramStart"/>
+        <w:t xml:space="preserve"> DateTime()</w:t>
+      </w:r>
+      <w:r>
+        <w:rPr>
+          <w:rFonts w:ascii="Consolas" w:eastAsia="Times New Roman" w:hAnsi="Consolas" w:cs="Times New Roman"/>
+          <w:color w:val="A71D5D"/>
+          <w:sz w:val="22"/>
+          <w:szCs w:val="18"/>
+          <w:shd w:val="clear" w:color="auto" w:fill="FFFFFF"/>
+        </w:rPr>
+        <w:t>.</w:t>
+      </w:r>
       <w:r>
         <w:rPr>
           <w:rFonts w:ascii="Consolas" w:eastAsia="Times New Roman" w:hAnsi="Consolas" w:cs="Times New Roman"/>
@@ -25481,7 +24597,7 @@
           <w:szCs w:val="18"/>
           <w:shd w:val="clear" w:color="auto" w:fill="FFFFFF"/>
         </w:rPr>
-        <w:t>)</w:t>
+        <w:t>dayOfMonth()</w:t>
       </w:r>
       <w:r>
         <w:rPr>
@@ -25501,9 +24617,16 @@
           <w:szCs w:val="18"/>
           <w:shd w:val="clear" w:color="auto" w:fill="FFFFFF"/>
         </w:rPr>
-        <w:t>dayOfMonth</w:t>
-      </w:r>
-      <w:proofErr w:type="gramEnd"/>
+        <w:t>withMinimumValue();</w:t>
+      </w:r>
+    </w:p>
+    <w:p>
+      <w:pPr>
+        <w:rPr>
+          <w:rFonts w:ascii="Times" w:eastAsia="Times New Roman" w:hAnsi="Times" w:cs="Times New Roman"/>
+          <w:szCs w:val="20"/>
+        </w:rPr>
+      </w:pPr>
       <w:r>
         <w:rPr>
           <w:rFonts w:ascii="Consolas" w:eastAsia="Times New Roman" w:hAnsi="Consolas" w:cs="Times New Roman"/>
@@ -25512,7 +24635,7 @@
           <w:szCs w:val="18"/>
           <w:shd w:val="clear" w:color="auto" w:fill="FFFFFF"/>
         </w:rPr>
-        <w:t>()</w:t>
+        <w:t xml:space="preserve">String desde </w:t>
       </w:r>
       <w:r>
         <w:rPr>
@@ -25522,7 +24645,7 @@
           <w:szCs w:val="18"/>
           <w:shd w:val="clear" w:color="auto" w:fill="FFFFFF"/>
         </w:rPr>
-        <w:t>.</w:t>
+        <w:t>=</w:t>
       </w:r>
       <w:r>
         <w:rPr>
@@ -25532,8 +24655,56 @@
           <w:szCs w:val="18"/>
           <w:shd w:val="clear" w:color="auto" w:fill="FFFFFF"/>
         </w:rPr>
-        <w:t>withMinimumValue();</w:t>
-      </w:r>
+        <w:t xml:space="preserve"> </w:t>
+      </w:r>
+      <w:r>
+        <w:rPr>
+          <w:rFonts w:ascii="Consolas" w:eastAsia="Times New Roman" w:hAnsi="Consolas" w:cs="Times New Roman"/>
+          <w:color w:val="A71D5D"/>
+          <w:sz w:val="22"/>
+          <w:szCs w:val="18"/>
+          <w:shd w:val="clear" w:color="auto" w:fill="FFFFFF"/>
+        </w:rPr>
+        <w:t>new</w:t>
+      </w:r>
+      <w:r>
+        <w:rPr>
+          <w:rFonts w:ascii="Consolas" w:eastAsia="Times New Roman" w:hAnsi="Consolas" w:cs="Times New Roman"/>
+          <w:color w:val="333333"/>
+          <w:sz w:val="22"/>
+          <w:szCs w:val="18"/>
+          <w:shd w:val="clear" w:color="auto" w:fill="FFFFFF"/>
+        </w:rPr>
+        <w:t xml:space="preserve"> LocalDate(primerDiaDelMes)</w:t>
+      </w:r>
+      <w:r>
+        <w:rPr>
+          <w:rFonts w:ascii="Consolas" w:eastAsia="Times New Roman" w:hAnsi="Consolas" w:cs="Times New Roman"/>
+          <w:color w:val="A71D5D"/>
+          <w:sz w:val="22"/>
+          <w:szCs w:val="18"/>
+          <w:shd w:val="clear" w:color="auto" w:fill="FFFFFF"/>
+        </w:rPr>
+        <w:t>.</w:t>
+      </w:r>
+      <w:r>
+        <w:rPr>
+          <w:rFonts w:ascii="Consolas" w:eastAsia="Times New Roman" w:hAnsi="Consolas" w:cs="Times New Roman"/>
+          <w:color w:val="333333"/>
+          <w:sz w:val="22"/>
+          <w:szCs w:val="18"/>
+          <w:shd w:val="clear" w:color="auto" w:fill="FFFFFF"/>
+        </w:rPr>
+        <w:t>toString(formatterFecha);</w:t>
+      </w:r>
+    </w:p>
+    <w:p>
+      <w:pPr>
+        <w:rPr>
+          <w:b/>
+          <w:sz w:val="32"/>
+        </w:rPr>
+      </w:pPr>
     </w:p>
     <w:p>
       <w:pPr>
@@ -25550,7 +24721,7 @@
           <w:szCs w:val="18"/>
           <w:shd w:val="clear" w:color="auto" w:fill="FFFFFF"/>
         </w:rPr>
-        <w:t xml:space="preserve">String desde </w:t>
+        <w:t xml:space="preserve">DateTime ultimoDiaDelMes </w:t>
       </w:r>
       <w:r>
         <w:rPr>
@@ -25590,9 +24761,18 @@
           <w:szCs w:val="18"/>
           <w:shd w:val="clear" w:color="auto" w:fill="FFFFFF"/>
         </w:rPr>
-        <w:t xml:space="preserve"> LocalDate(primerDiaDelMes</w:t>
-      </w:r>
-      <w:proofErr w:type="gramStart"/>
+        <w:t xml:space="preserve"> DateTime()</w:t>
+      </w:r>
+      <w:r>
+        <w:rPr>
+          <w:rFonts w:ascii="Consolas" w:eastAsia="Times New Roman" w:hAnsi="Consolas" w:cs="Times New Roman"/>
+          <w:color w:val="A71D5D"/>
+          <w:sz w:val="22"/>
+          <w:szCs w:val="18"/>
+          <w:shd w:val="clear" w:color="auto" w:fill="FFFFFF"/>
+        </w:rPr>
+        <w:t>.</w:t>
+      </w:r>
       <w:r>
         <w:rPr>
           <w:rFonts w:ascii="Consolas" w:eastAsia="Times New Roman" w:hAnsi="Consolas" w:cs="Times New Roman"/>
@@ -25601,7 +24781,7 @@
           <w:szCs w:val="18"/>
           <w:shd w:val="clear" w:color="auto" w:fill="FFFFFF"/>
         </w:rPr>
-        <w:t>)</w:t>
+        <w:t>dayOfMonth()</w:t>
       </w:r>
       <w:r>
         <w:rPr>
@@ -25621,9 +24801,16 @@
           <w:szCs w:val="18"/>
           <w:shd w:val="clear" w:color="auto" w:fill="FFFFFF"/>
         </w:rPr>
-        <w:t>toString</w:t>
-      </w:r>
-      <w:proofErr w:type="gramEnd"/>
+        <w:t>withMaximumValue();</w:t>
+      </w:r>
+    </w:p>
+    <w:p>
+      <w:pPr>
+        <w:rPr>
+          <w:rFonts w:ascii="Times" w:eastAsia="Times New Roman" w:hAnsi="Times" w:cs="Times New Roman"/>
+          <w:szCs w:val="20"/>
+        </w:rPr>
+      </w:pPr>
       <w:r>
         <w:rPr>
           <w:rFonts w:ascii="Consolas" w:eastAsia="Times New Roman" w:hAnsi="Consolas" w:cs="Times New Roman"/>
@@ -25632,24 +24819,18 @@
           <w:szCs w:val="18"/>
           <w:shd w:val="clear" w:color="auto" w:fill="FFFFFF"/>
         </w:rPr>
-        <w:t>(formatterFecha);</w:t>
-      </w:r>
-    </w:p>
-    <w:p>
-      <w:pPr>
-        <w:rPr>
-          <w:b/>
-          <w:sz w:val="32"/>
-        </w:rPr>
-      </w:pPr>
-    </w:p>
-    <w:p>
-      <w:pPr>
-        <w:rPr>
-          <w:rFonts w:ascii="Times" w:eastAsia="Times New Roman" w:hAnsi="Times" w:cs="Times New Roman"/>
-          <w:szCs w:val="20"/>
-        </w:rPr>
-      </w:pPr>
+        <w:t xml:space="preserve">String hasta </w:t>
+      </w:r>
+      <w:r>
+        <w:rPr>
+          <w:rFonts w:ascii="Consolas" w:eastAsia="Times New Roman" w:hAnsi="Consolas" w:cs="Times New Roman"/>
+          <w:color w:val="A71D5D"/>
+          <w:sz w:val="22"/>
+          <w:szCs w:val="18"/>
+          <w:shd w:val="clear" w:color="auto" w:fill="FFFFFF"/>
+        </w:rPr>
+        <w:t>=</w:t>
+      </w:r>
       <w:r>
         <w:rPr>
           <w:rFonts w:ascii="Consolas" w:eastAsia="Times New Roman" w:hAnsi="Consolas" w:cs="Times New Roman"/>
@@ -25658,7 +24839,7 @@
           <w:szCs w:val="18"/>
           <w:shd w:val="clear" w:color="auto" w:fill="FFFFFF"/>
         </w:rPr>
-        <w:t xml:space="preserve">DateTime ultimoDiaDelMes </w:t>
+        <w:t xml:space="preserve"> </w:t>
       </w:r>
       <w:r>
         <w:rPr>
@@ -25668,7 +24849,7 @@
           <w:szCs w:val="18"/>
           <w:shd w:val="clear" w:color="auto" w:fill="FFFFFF"/>
         </w:rPr>
-        <w:t>=</w:t>
+        <w:t>new</w:t>
       </w:r>
       <w:r>
         <w:rPr>
@@ -25678,7 +24859,7 @@
           <w:szCs w:val="18"/>
           <w:shd w:val="clear" w:color="auto" w:fill="FFFFFF"/>
         </w:rPr>
-        <w:t xml:space="preserve"> </w:t>
+        <w:t xml:space="preserve"> LocalDate(ultimoDiaDelMes)</w:t>
       </w:r>
       <w:r>
         <w:rPr>
@@ -25688,7 +24869,7 @@
           <w:szCs w:val="18"/>
           <w:shd w:val="clear" w:color="auto" w:fill="FFFFFF"/>
         </w:rPr>
-        <w:t>new</w:t>
+        <w:t>.</w:t>
       </w:r>
       <w:r>
         <w:rPr>
@@ -25698,169 +24879,7 @@
           <w:szCs w:val="18"/>
           <w:shd w:val="clear" w:color="auto" w:fill="FFFFFF"/>
         </w:rPr>
-        <w:t xml:space="preserve"> DateTime(</w:t>
-      </w:r>
-      <w:proofErr w:type="gramStart"/>
-      <w:r>
-        <w:rPr>
-          <w:rFonts w:ascii="Consolas" w:eastAsia="Times New Roman" w:hAnsi="Consolas" w:cs="Times New Roman"/>
-          <w:color w:val="333333"/>
-          <w:sz w:val="22"/>
-          <w:szCs w:val="18"/>
-          <w:shd w:val="clear" w:color="auto" w:fill="FFFFFF"/>
-        </w:rPr>
-        <w:t>)</w:t>
-      </w:r>
-      <w:r>
-        <w:rPr>
-          <w:rFonts w:ascii="Consolas" w:eastAsia="Times New Roman" w:hAnsi="Consolas" w:cs="Times New Roman"/>
-          <w:color w:val="A71D5D"/>
-          <w:sz w:val="22"/>
-          <w:szCs w:val="18"/>
-          <w:shd w:val="clear" w:color="auto" w:fill="FFFFFF"/>
-        </w:rPr>
-        <w:t>.</w:t>
-      </w:r>
-      <w:r>
-        <w:rPr>
-          <w:rFonts w:ascii="Consolas" w:eastAsia="Times New Roman" w:hAnsi="Consolas" w:cs="Times New Roman"/>
-          <w:color w:val="333333"/>
-          <w:sz w:val="22"/>
-          <w:szCs w:val="18"/>
-          <w:shd w:val="clear" w:color="auto" w:fill="FFFFFF"/>
-        </w:rPr>
-        <w:t>dayOfMonth</w:t>
-      </w:r>
-      <w:proofErr w:type="gramEnd"/>
-      <w:r>
-        <w:rPr>
-          <w:rFonts w:ascii="Consolas" w:eastAsia="Times New Roman" w:hAnsi="Consolas" w:cs="Times New Roman"/>
-          <w:color w:val="333333"/>
-          <w:sz w:val="22"/>
-          <w:szCs w:val="18"/>
-          <w:shd w:val="clear" w:color="auto" w:fill="FFFFFF"/>
-        </w:rPr>
-        <w:t>()</w:t>
-      </w:r>
-      <w:r>
-        <w:rPr>
-          <w:rFonts w:ascii="Consolas" w:eastAsia="Times New Roman" w:hAnsi="Consolas" w:cs="Times New Roman"/>
-          <w:color w:val="A71D5D"/>
-          <w:sz w:val="22"/>
-          <w:szCs w:val="18"/>
-          <w:shd w:val="clear" w:color="auto" w:fill="FFFFFF"/>
-        </w:rPr>
-        <w:t>.</w:t>
-      </w:r>
-      <w:r>
-        <w:rPr>
-          <w:rFonts w:ascii="Consolas" w:eastAsia="Times New Roman" w:hAnsi="Consolas" w:cs="Times New Roman"/>
-          <w:color w:val="333333"/>
-          <w:sz w:val="22"/>
-          <w:szCs w:val="18"/>
-          <w:shd w:val="clear" w:color="auto" w:fill="FFFFFF"/>
-        </w:rPr>
-        <w:t>withMaximumValue();</w:t>
-      </w:r>
-    </w:p>
-    <w:p>
-      <w:pPr>
-        <w:rPr>
-          <w:rFonts w:ascii="Times" w:eastAsia="Times New Roman" w:hAnsi="Times" w:cs="Times New Roman"/>
-          <w:szCs w:val="20"/>
-        </w:rPr>
-      </w:pPr>
-      <w:r>
-        <w:rPr>
-          <w:rFonts w:ascii="Consolas" w:eastAsia="Times New Roman" w:hAnsi="Consolas" w:cs="Times New Roman"/>
-          <w:color w:val="333333"/>
-          <w:sz w:val="22"/>
-          <w:szCs w:val="18"/>
-          <w:shd w:val="clear" w:color="auto" w:fill="FFFFFF"/>
-        </w:rPr>
-        <w:t xml:space="preserve">String hasta </w:t>
-      </w:r>
-      <w:r>
-        <w:rPr>
-          <w:rFonts w:ascii="Consolas" w:eastAsia="Times New Roman" w:hAnsi="Consolas" w:cs="Times New Roman"/>
-          <w:color w:val="A71D5D"/>
-          <w:sz w:val="22"/>
-          <w:szCs w:val="18"/>
-          <w:shd w:val="clear" w:color="auto" w:fill="FFFFFF"/>
-        </w:rPr>
-        <w:t>=</w:t>
-      </w:r>
-      <w:r>
-        <w:rPr>
-          <w:rFonts w:ascii="Consolas" w:eastAsia="Times New Roman" w:hAnsi="Consolas" w:cs="Times New Roman"/>
-          <w:color w:val="333333"/>
-          <w:sz w:val="22"/>
-          <w:szCs w:val="18"/>
-          <w:shd w:val="clear" w:color="auto" w:fill="FFFFFF"/>
-        </w:rPr>
-        <w:t xml:space="preserve"> </w:t>
-      </w:r>
-      <w:r>
-        <w:rPr>
-          <w:rFonts w:ascii="Consolas" w:eastAsia="Times New Roman" w:hAnsi="Consolas" w:cs="Times New Roman"/>
-          <w:color w:val="A71D5D"/>
-          <w:sz w:val="22"/>
-          <w:szCs w:val="18"/>
-          <w:shd w:val="clear" w:color="auto" w:fill="FFFFFF"/>
-        </w:rPr>
-        <w:t>new</w:t>
-      </w:r>
-      <w:r>
-        <w:rPr>
-          <w:rFonts w:ascii="Consolas" w:eastAsia="Times New Roman" w:hAnsi="Consolas" w:cs="Times New Roman"/>
-          <w:color w:val="333333"/>
-          <w:sz w:val="22"/>
-          <w:szCs w:val="18"/>
-          <w:shd w:val="clear" w:color="auto" w:fill="FFFFFF"/>
-        </w:rPr>
-        <w:t xml:space="preserve"> LocalDate(ultimoDiaDelMes</w:t>
-      </w:r>
-      <w:proofErr w:type="gramStart"/>
-      <w:r>
-        <w:rPr>
-          <w:rFonts w:ascii="Consolas" w:eastAsia="Times New Roman" w:hAnsi="Consolas" w:cs="Times New Roman"/>
-          <w:color w:val="333333"/>
-          <w:sz w:val="22"/>
-          <w:szCs w:val="18"/>
-          <w:shd w:val="clear" w:color="auto" w:fill="FFFFFF"/>
-        </w:rPr>
-        <w:t>)</w:t>
-      </w:r>
-      <w:r>
-        <w:rPr>
-          <w:rFonts w:ascii="Consolas" w:eastAsia="Times New Roman" w:hAnsi="Consolas" w:cs="Times New Roman"/>
-          <w:color w:val="A71D5D"/>
-          <w:sz w:val="22"/>
-          <w:szCs w:val="18"/>
-          <w:shd w:val="clear" w:color="auto" w:fill="FFFFFF"/>
-        </w:rPr>
-        <w:t>.</w:t>
-      </w:r>
-      <w:r>
-        <w:rPr>
-          <w:rFonts w:ascii="Consolas" w:eastAsia="Times New Roman" w:hAnsi="Consolas" w:cs="Times New Roman"/>
-          <w:color w:val="333333"/>
-          <w:sz w:val="22"/>
-          <w:szCs w:val="18"/>
-          <w:shd w:val="clear" w:color="auto" w:fill="FFFFFF"/>
-        </w:rPr>
-        <w:t>toString</w:t>
-      </w:r>
-      <w:proofErr w:type="gramEnd"/>
-      <w:r>
-        <w:rPr>
-          <w:rFonts w:ascii="Consolas" w:eastAsia="Times New Roman" w:hAnsi="Consolas" w:cs="Times New Roman"/>
-          <w:color w:val="333333"/>
-          <w:sz w:val="22"/>
-          <w:szCs w:val="18"/>
-          <w:shd w:val="clear" w:color="auto" w:fill="FFFFFF"/>
-        </w:rPr>
-        <w:t>(formatterFecha);</w:t>
+        <w:t>toString(formatterFecha);</w:t>
       </w:r>
     </w:p>
     <w:p>
@@ -25913,21 +24932,7 @@
         <w:rPr>
           <w:b/>
         </w:rPr>
-        <w:t xml:space="preserve">do it in </w:t>
-      </w:r>
-      <w:proofErr w:type="gramStart"/>
-      <w:r>
-        <w:rPr>
-          <w:b/>
-        </w:rPr>
-        <w:t>onFinish(</w:t>
-      </w:r>
-      <w:proofErr w:type="gramEnd"/>
-      <w:r>
-        <w:rPr>
-          <w:b/>
-        </w:rPr>
-        <w:t>)</w:t>
+        <w:t>do it in onFinish()</w:t>
       </w:r>
     </w:p>
     <w:p>
@@ -25976,7 +24981,6 @@
         </w:rPr>
         <w:t>(</w:t>
       </w:r>
-      <w:proofErr w:type="gramStart"/>
       <w:r>
         <w:rPr>
           <w:rFonts w:ascii="Menlo" w:hAnsi="Menlo" w:cs="Courier"/>
@@ -25995,7 +24999,6 @@
         </w:rPr>
         <w:t>!=</w:t>
       </w:r>
-      <w:proofErr w:type="gramEnd"/>
       <w:r>
         <w:rPr>
           <w:rFonts w:ascii="Menlo" w:hAnsi="Menlo" w:cs="Courier"/>
@@ -26194,7 +25197,6 @@
         </w:rPr>
         <w:t xml:space="preserve">public void </w:t>
       </w:r>
-      <w:proofErr w:type="gramStart"/>
       <w:r>
         <w:rPr>
           <w:rFonts w:ascii="Menlo" w:hAnsi="Menlo" w:cs="Courier"/>
@@ -26212,17 +25214,7 @@
           <w:sz w:val="22"/>
           <w:szCs w:val="22"/>
         </w:rPr>
-        <w:t>(</w:t>
-      </w:r>
-      <w:proofErr w:type="gramEnd"/>
-      <w:r>
-        <w:rPr>
-          <w:rFonts w:ascii="Menlo" w:hAnsi="Menlo" w:cs="Courier"/>
-          <w:color w:val="000000"/>
-          <w:sz w:val="22"/>
-          <w:szCs w:val="22"/>
-        </w:rPr>
-        <w:t>){</w:t>
+        <w:t>(){</w:t>
       </w:r>
       <w:r>
         <w:rPr>
@@ -26640,7 +25632,6 @@
         </w:rPr>
         <w:t xml:space="preserve">Action1&lt;Long&gt; </w:t>
       </w:r>
-      <w:proofErr w:type="gramStart"/>
       <w:r>
         <w:rPr>
           <w:rFonts w:ascii="Menlo" w:hAnsi="Menlo" w:cs="Courier"/>
@@ -26678,17 +25669,7 @@
           <w:sz w:val="22"/>
           <w:szCs w:val="22"/>
         </w:rPr>
-        <w:t>(</w:t>
-      </w:r>
-      <w:proofErr w:type="gramEnd"/>
-      <w:r>
-        <w:rPr>
-          <w:rFonts w:ascii="Menlo" w:hAnsi="Menlo" w:cs="Courier"/>
-          <w:color w:val="000000"/>
-          <w:sz w:val="22"/>
-          <w:szCs w:val="22"/>
-        </w:rPr>
-        <w:t>){</w:t>
+        <w:t>(){</w:t>
       </w:r>
       <w:r>
         <w:rPr>
@@ -27033,7 +26014,6 @@
         </w:rPr>
         <w:t xml:space="preserve">public void </w:t>
       </w:r>
-      <w:proofErr w:type="gramStart"/>
       <w:r>
         <w:rPr>
           <w:rFonts w:ascii="Menlo" w:hAnsi="Menlo" w:cs="Courier"/>
@@ -27051,17 +26031,7 @@
           <w:sz w:val="22"/>
           <w:szCs w:val="22"/>
         </w:rPr>
-        <w:t>(</w:t>
-      </w:r>
-      <w:proofErr w:type="gramEnd"/>
-      <w:r>
-        <w:rPr>
-          <w:rFonts w:ascii="Menlo" w:hAnsi="Menlo" w:cs="Courier"/>
-          <w:color w:val="000000"/>
-          <w:sz w:val="22"/>
-          <w:szCs w:val="22"/>
-        </w:rPr>
-        <w:t>){</w:t>
+        <w:t>(){</w:t>
       </w:r>
       <w:r>
         <w:rPr>
@@ -27830,17 +26800,7 @@
           <w:sz w:val="22"/>
           <w:szCs w:val="18"/>
         </w:rPr>
-        <w:t>, getResources(</w:t>
-      </w:r>
-      <w:proofErr w:type="gramStart"/>
-      <w:r>
-        <w:rPr>
-          <w:rFonts w:ascii="Menlo" w:hAnsi="Menlo" w:cs="Courier"/>
-          <w:color w:val="000000"/>
-          <w:sz w:val="22"/>
-          <w:szCs w:val="18"/>
-        </w:rPr>
-        <w:t>).getDimension</w:t>
+        <w:t>, getResources().getDimension</w:t>
       </w:r>
       <w:r>
         <w:rPr>
@@ -27851,7 +26811,6 @@
         </w:rPr>
         <w:t>PixelSize</w:t>
       </w:r>
-      <w:proofErr w:type="gramEnd"/>
       <w:r>
         <w:rPr>
           <w:rFonts w:ascii="Menlo" w:hAnsi="Menlo" w:cs="Courier"/>
@@ -28258,21 +27217,7 @@
         <w:rPr>
           <w:b/>
         </w:rPr>
-        <w:t xml:space="preserve">MOVE </w:t>
-      </w:r>
-      <w:proofErr w:type="gramStart"/>
-      <w:r>
-        <w:rPr>
-          <w:b/>
-        </w:rPr>
-        <w:t>TO</w:t>
-      </w:r>
-      <w:proofErr w:type="gramEnd"/>
-      <w:r>
-        <w:rPr>
-          <w:b/>
-        </w:rPr>
-        <w:t xml:space="preserve"> NEXT EDITTEXT ON ‘next’ click in softkeyboard</w:t>
+        <w:t>MOVE TO NEXT EDITTEXT ON ‘next’ click in softkeyboard</w:t>
       </w:r>
     </w:p>
     <w:p>
@@ -28503,7 +27448,6 @@
         <w:br/>
         <w:t xml:space="preserve">    </w:t>
       </w:r>
-      <w:proofErr w:type="gramStart"/>
       <w:r>
         <w:rPr>
           <w:rFonts w:ascii="Menlo" w:hAnsi="Menlo" w:cs="Courier"/>
@@ -28524,19 +27468,7 @@
           <w:sz w:val="22"/>
           <w:szCs w:val="18"/>
         </w:rPr>
-        <w:t>:layout</w:t>
-      </w:r>
-      <w:proofErr w:type="gramEnd"/>
-      <w:r>
-        <w:rPr>
-          <w:rFonts w:ascii="Menlo" w:hAnsi="Menlo" w:cs="Courier"/>
-          <w:b/>
-          <w:bCs/>
-          <w:color w:val="0000FF"/>
-          <w:sz w:val="22"/>
-          <w:szCs w:val="18"/>
-        </w:rPr>
-        <w:t>_width=</w:t>
+        <w:t>:layout_width=</w:t>
       </w:r>
       <w:r>
         <w:rPr>
@@ -28634,19 +27566,7 @@
           <w:sz w:val="22"/>
           <w:szCs w:val="18"/>
         </w:rPr>
-        <w:t xml:space="preserve">    </w:t>
-      </w:r>
-      <w:proofErr w:type="gramStart"/>
-      <w:r>
-        <w:rPr>
-          <w:rFonts w:ascii="Menlo" w:hAnsi="Menlo" w:cs="Courier"/>
-          <w:b/>
-          <w:bCs/>
-          <w:color w:val="660E7A"/>
-          <w:sz w:val="22"/>
-          <w:szCs w:val="18"/>
-        </w:rPr>
-        <w:t>android</w:t>
+        <w:t xml:space="preserve">    android</w:t>
       </w:r>
       <w:r>
         <w:rPr>
@@ -28657,19 +27577,7 @@
           <w:sz w:val="22"/>
           <w:szCs w:val="18"/>
         </w:rPr>
-        <w:t>:orientation</w:t>
-      </w:r>
-      <w:proofErr w:type="gramEnd"/>
-      <w:r>
-        <w:rPr>
-          <w:rFonts w:ascii="Menlo" w:hAnsi="Menlo" w:cs="Courier"/>
-          <w:b/>
-          <w:bCs/>
-          <w:color w:val="0000FF"/>
-          <w:sz w:val="22"/>
-          <w:szCs w:val="18"/>
-        </w:rPr>
-        <w:t>=</w:t>
+        <w:t>:orientation=</w:t>
       </w:r>
       <w:r>
         <w:rPr>
@@ -28866,7 +27774,6 @@
         <w:br/>
         <w:t xml:space="preserve">    </w:t>
       </w:r>
-      <w:proofErr w:type="gramStart"/>
       <w:r>
         <w:rPr>
           <w:rFonts w:ascii="Menlo" w:hAnsi="Menlo" w:cs="Courier"/>
@@ -28887,19 +27794,7 @@
           <w:sz w:val="22"/>
           <w:szCs w:val="18"/>
         </w:rPr>
-        <w:t>:imeOptions</w:t>
-      </w:r>
-      <w:proofErr w:type="gramEnd"/>
-      <w:r>
-        <w:rPr>
-          <w:rFonts w:ascii="Menlo" w:hAnsi="Menlo" w:cs="Courier"/>
-          <w:b/>
-          <w:bCs/>
-          <w:color w:val="0000FF"/>
-          <w:sz w:val="22"/>
-          <w:szCs w:val="18"/>
-        </w:rPr>
-        <w:t>=</w:t>
+        <w:t>:imeOptions=</w:t>
       </w:r>
       <w:r>
         <w:rPr>
@@ -29103,9 +27998,8 @@
           <w:shd w:val="clear" w:color="auto" w:fill="E4E4FF"/>
         </w:rPr>
         <w:lastRenderedPageBreak/>
-        <w:t xml:space="preserve">    </w:t>
-      </w:r>
-      <w:proofErr w:type="gramStart"/>
+        <w:t xml:space="preserve">    android</w:t>
+      </w:r>
       <w:r>
         <w:rPr>
           <w:rFonts w:ascii="Menlo" w:hAnsi="Menlo" w:cs="Courier"/>
@@ -29114,32 +28008,8 @@
           <w:color w:val="0000FF"/>
           <w:sz w:val="22"/>
           <w:szCs w:val="18"/>
-          <w:shd w:val="clear" w:color="auto" w:fill="E4E4FF"/>
-        </w:rPr>
-        <w:t>android</w:t>
-      </w:r>
-      <w:r>
-        <w:rPr>
-          <w:rFonts w:ascii="Menlo" w:hAnsi="Menlo" w:cs="Courier"/>
-          <w:b/>
-          <w:bCs/>
-          <w:color w:val="0000FF"/>
-          <w:sz w:val="22"/>
-          <w:szCs w:val="18"/>
-        </w:rPr>
-        <w:t>:inputType</w:t>
-      </w:r>
-      <w:proofErr w:type="gramEnd"/>
-      <w:r>
-        <w:rPr>
-          <w:rFonts w:ascii="Menlo" w:hAnsi="Menlo" w:cs="Courier"/>
-          <w:b/>
-          <w:bCs/>
-          <w:color w:val="0000FF"/>
-          <w:sz w:val="22"/>
-          <w:szCs w:val="18"/>
-        </w:rPr>
-        <w:t>=</w:t>
+        </w:rPr>
+        <w:t>:inputType=</w:t>
       </w:r>
       <w:r>
         <w:rPr>
@@ -29387,7 +28257,6 @@
         <w:br/>
         <w:t xml:space="preserve">    </w:t>
       </w:r>
-      <w:proofErr w:type="gramStart"/>
       <w:r>
         <w:rPr>
           <w:rFonts w:ascii="Menlo" w:hAnsi="Menlo" w:cs="Courier"/>
@@ -29408,19 +28277,7 @@
           <w:sz w:val="22"/>
           <w:szCs w:val="18"/>
         </w:rPr>
-        <w:t>:imeOptions</w:t>
-      </w:r>
-      <w:proofErr w:type="gramEnd"/>
-      <w:r>
-        <w:rPr>
-          <w:rFonts w:ascii="Menlo" w:hAnsi="Menlo" w:cs="Courier"/>
-          <w:b/>
-          <w:bCs/>
-          <w:color w:val="0000FF"/>
-          <w:sz w:val="22"/>
-          <w:szCs w:val="18"/>
-        </w:rPr>
-        <w:t>=</w:t>
+        <w:t>:imeOptions=</w:t>
       </w:r>
       <w:r>
         <w:rPr>
@@ -29564,9 +28421,8 @@
           <w:szCs w:val="18"/>
           <w:shd w:val="clear" w:color="auto" w:fill="E4E4FF"/>
         </w:rPr>
-        <w:t xml:space="preserve">   </w:t>
-      </w:r>
-      <w:proofErr w:type="gramStart"/>
+        <w:t xml:space="preserve">   android</w:t>
+      </w:r>
       <w:r>
         <w:rPr>
           <w:rFonts w:ascii="Menlo" w:hAnsi="Menlo" w:cs="Courier"/>
@@ -29575,32 +28431,8 @@
           <w:color w:val="0000FF"/>
           <w:sz w:val="22"/>
           <w:szCs w:val="18"/>
-          <w:shd w:val="clear" w:color="auto" w:fill="E4E4FF"/>
-        </w:rPr>
-        <w:t>android</w:t>
-      </w:r>
-      <w:r>
-        <w:rPr>
-          <w:rFonts w:ascii="Menlo" w:hAnsi="Menlo" w:cs="Courier"/>
-          <w:b/>
-          <w:bCs/>
-          <w:color w:val="0000FF"/>
-          <w:sz w:val="22"/>
-          <w:szCs w:val="18"/>
-        </w:rPr>
-        <w:t>:inputType</w:t>
-      </w:r>
-      <w:proofErr w:type="gramEnd"/>
-      <w:r>
-        <w:rPr>
-          <w:rFonts w:ascii="Menlo" w:hAnsi="Menlo" w:cs="Courier"/>
-          <w:b/>
-          <w:bCs/>
-          <w:color w:val="0000FF"/>
-          <w:sz w:val="22"/>
-          <w:szCs w:val="18"/>
-        </w:rPr>
-        <w:t>=</w:t>
+        </w:rPr>
+        <w:t>:inputType=</w:t>
       </w:r>
       <w:r>
         <w:rPr>
@@ -29776,7 +28608,6 @@
         <w:br/>
         <w:t xml:space="preserve">    </w:t>
       </w:r>
-      <w:proofErr w:type="gramStart"/>
       <w:r>
         <w:rPr>
           <w:rFonts w:ascii="Menlo" w:hAnsi="Menlo" w:cs="Courier"/>
@@ -29797,19 +28628,7 @@
           <w:sz w:val="22"/>
           <w:szCs w:val="18"/>
         </w:rPr>
-        <w:t>:imeOptions</w:t>
-      </w:r>
-      <w:proofErr w:type="gramEnd"/>
-      <w:r>
-        <w:rPr>
-          <w:rFonts w:ascii="Menlo" w:hAnsi="Menlo" w:cs="Courier"/>
-          <w:b/>
-          <w:bCs/>
-          <w:color w:val="0000FF"/>
-          <w:sz w:val="22"/>
-          <w:szCs w:val="18"/>
-        </w:rPr>
-        <w:t>=</w:t>
+        <w:t>:imeOptions=</w:t>
       </w:r>
       <w:r>
         <w:rPr>
@@ -29983,9 +28802,8 @@
           <w:szCs w:val="18"/>
           <w:shd w:val="clear" w:color="auto" w:fill="E4E4FF"/>
         </w:rPr>
-        <w:t xml:space="preserve">    </w:t>
-      </w:r>
-      <w:proofErr w:type="gramStart"/>
+        <w:t xml:space="preserve">    android</w:t>
+      </w:r>
       <w:r>
         <w:rPr>
           <w:rFonts w:ascii="Menlo" w:hAnsi="Menlo" w:cs="Courier"/>
@@ -29994,32 +28812,8 @@
           <w:color w:val="0000FF"/>
           <w:sz w:val="22"/>
           <w:szCs w:val="18"/>
-          <w:shd w:val="clear" w:color="auto" w:fill="E4E4FF"/>
-        </w:rPr>
-        <w:t>android</w:t>
-      </w:r>
-      <w:r>
-        <w:rPr>
-          <w:rFonts w:ascii="Menlo" w:hAnsi="Menlo" w:cs="Courier"/>
-          <w:b/>
-          <w:bCs/>
-          <w:color w:val="0000FF"/>
-          <w:sz w:val="22"/>
-          <w:szCs w:val="18"/>
-        </w:rPr>
-        <w:t>:inputType</w:t>
-      </w:r>
-      <w:proofErr w:type="gramEnd"/>
-      <w:r>
-        <w:rPr>
-          <w:rFonts w:ascii="Menlo" w:hAnsi="Menlo" w:cs="Courier"/>
-          <w:b/>
-          <w:bCs/>
-          <w:color w:val="0000FF"/>
-          <w:sz w:val="22"/>
-          <w:szCs w:val="18"/>
-        </w:rPr>
-        <w:t>=</w:t>
+        </w:rPr>
+        <w:t>:inputType=</w:t>
       </w:r>
       <w:r>
         <w:rPr>
@@ -30168,21 +28962,7 @@
         <w:rPr>
           <w:b/>
         </w:rPr>
-        <w:t xml:space="preserve">TO LISTEN </w:t>
-      </w:r>
-      <w:proofErr w:type="gramStart"/>
-      <w:r>
-        <w:rPr>
-          <w:b/>
-        </w:rPr>
-        <w:t>To</w:t>
-      </w:r>
-      <w:proofErr w:type="gramEnd"/>
-      <w:r>
-        <w:rPr>
-          <w:b/>
-        </w:rPr>
-        <w:t xml:space="preserve"> the DONE button</w:t>
+        <w:t>TO LISTEN To the DONE button</w:t>
       </w:r>
     </w:p>
     <w:p>
@@ -30510,25 +29290,14 @@
         </w:rPr>
         <w:t xml:space="preserve">public boolean </w:t>
       </w:r>
-      <w:proofErr w:type="gramStart"/>
-      <w:r>
-        <w:rPr>
-          <w:rFonts w:ascii="Menlo" w:hAnsi="Menlo" w:cs="Courier"/>
-          <w:color w:val="000000"/>
-          <w:sz w:val="22"/>
-          <w:szCs w:val="18"/>
-        </w:rPr>
-        <w:t>onEditorAction(</w:t>
-      </w:r>
-      <w:proofErr w:type="gramEnd"/>
-      <w:r>
-        <w:rPr>
-          <w:rFonts w:ascii="Menlo" w:hAnsi="Menlo" w:cs="Courier"/>
-          <w:color w:val="000000"/>
-          <w:sz w:val="22"/>
-          <w:szCs w:val="18"/>
-        </w:rPr>
-        <w:t xml:space="preserve">TextView v, </w:t>
+      <w:r>
+        <w:rPr>
+          <w:rFonts w:ascii="Menlo" w:hAnsi="Menlo" w:cs="Courier"/>
+          <w:color w:val="000000"/>
+          <w:sz w:val="22"/>
+          <w:szCs w:val="18"/>
+        </w:rPr>
+        <w:t xml:space="preserve">onEditorAction(TextView v, </w:t>
       </w:r>
       <w:r>
         <w:rPr>
@@ -30859,21 +29628,7 @@
         <w:rPr>
           <w:b/>
         </w:rPr>
-        <w:t xml:space="preserve">TO LISTEN </w:t>
-      </w:r>
-      <w:proofErr w:type="gramStart"/>
-      <w:r>
-        <w:rPr>
-          <w:b/>
-        </w:rPr>
-        <w:t>To</w:t>
-      </w:r>
-      <w:proofErr w:type="gramEnd"/>
-      <w:r>
-        <w:rPr>
-          <w:b/>
-        </w:rPr>
-        <w:t xml:space="preserve"> the KEYBOARD SHOW HIDE</w:t>
+        <w:t>TO LISTEN To the KEYBOARD SHOW HIDE</w:t>
       </w:r>
     </w:p>
     <w:p>
@@ -30908,16 +29663,8 @@
         <w:rPr>
           <w:b/>
         </w:rPr>
-        <w:t>R.</w:t>
-      </w:r>
-      <w:proofErr w:type="gramStart"/>
-      <w:r>
-        <w:rPr>
-          <w:b/>
-        </w:rPr>
-        <w:t>id.content</w:t>
-      </w:r>
-      <w:proofErr w:type="gramEnd"/>
+        <w:t>R.id.content</w:t>
+      </w:r>
     </w:p>
     <w:p>
       <w:pPr>
@@ -32183,15 +30930,7 @@
         </w:rPr>
       </w:pPr>
       <w:r>
-        <w:t xml:space="preserve">call the above code in </w:t>
-      </w:r>
-      <w:proofErr w:type="gramStart"/>
-      <w:r>
-        <w:t>onCreate(</w:t>
-      </w:r>
-      <w:proofErr w:type="gramEnd"/>
-      <w:r>
-        <w:t xml:space="preserve">), </w:t>
+        <w:t xml:space="preserve">call the above code in onCreate(), </w:t>
       </w:r>
     </w:p>
     <w:p>
@@ -32205,19 +30944,11 @@
           <w:b/>
         </w:rPr>
       </w:pPr>
-      <w:proofErr w:type="gramStart"/>
-      <w:r>
-        <w:rPr>
-          <w:b/>
-        </w:rPr>
-        <w:t>onKeyboardShow(</w:t>
-      </w:r>
-      <w:proofErr w:type="gramEnd"/>
-      <w:r>
-        <w:rPr>
-          <w:b/>
-        </w:rPr>
-        <w:t>)</w:t>
+      <w:r>
+        <w:rPr>
+          <w:b/>
+        </w:rPr>
+        <w:t>onKeyboardShow()</w:t>
       </w:r>
       <w:r>
         <w:t xml:space="preserve"> will be called when the keyboard shows, </w:t>
@@ -32262,21 +30993,7 @@
         <w:rPr>
           <w:b/>
         </w:rPr>
-        <w:t xml:space="preserve">RxJAVA </w:t>
-      </w:r>
-      <w:proofErr w:type="gramStart"/>
-      <w:r>
-        <w:rPr>
-          <w:b/>
-        </w:rPr>
-        <w:t>RxAndroid  listen</w:t>
-      </w:r>
-      <w:proofErr w:type="gramEnd"/>
-      <w:r>
-        <w:rPr>
-          <w:b/>
-        </w:rPr>
-        <w:t xml:space="preserve"> to click listener</w:t>
+        <w:t>RxJAVA RxAndroid  listen to click listener</w:t>
       </w:r>
     </w:p>
     <w:p>
@@ -32315,21 +31032,7 @@
         <w:rPr>
           <w:b/>
         </w:rPr>
-        <w:t xml:space="preserve">Create an Observable from </w:t>
-      </w:r>
-      <w:proofErr w:type="gramStart"/>
-      <w:r>
-        <w:rPr>
-          <w:b/>
-        </w:rPr>
-        <w:t>onClick(</w:t>
-      </w:r>
-      <w:proofErr w:type="gramEnd"/>
-      <w:r>
-        <w:rPr>
-          <w:b/>
-        </w:rPr>
-        <w:t>) of View</w:t>
+        <w:t>Create an Observable from onClick() of View</w:t>
       </w:r>
     </w:p>
     <w:p>
@@ -33581,27 +32284,7 @@
           <w:szCs w:val="18"/>
         </w:rPr>
         <w:br/>
-        <w:t xml:space="preserve">      </w:t>
-      </w:r>
-      <w:proofErr w:type="gramStart"/>
-      <w:r>
-        <w:rPr>
-          <w:rFonts w:ascii="Menlo" w:hAnsi="Menlo" w:cs="Courier"/>
-          <w:color w:val="000000"/>
-          <w:sz w:val="22"/>
-          <w:szCs w:val="18"/>
-        </w:rPr>
-        <w:t xml:space="preserve">  .buffer</w:t>
-      </w:r>
-      <w:proofErr w:type="gramEnd"/>
-      <w:r>
-        <w:rPr>
-          <w:rFonts w:ascii="Menlo" w:hAnsi="Menlo" w:cs="Courier"/>
-          <w:color w:val="000000"/>
-          <w:sz w:val="22"/>
-          <w:szCs w:val="18"/>
-        </w:rPr>
-        <w:t>(</w:t>
+        <w:t xml:space="preserve">        .buffer(</w:t>
       </w:r>
       <w:r>
         <w:rPr>
@@ -33840,25 +32523,14 @@
         </w:rPr>
         <w:t xml:space="preserve">return </w:t>
       </w:r>
-      <w:proofErr w:type="gramStart"/>
-      <w:r>
-        <w:rPr>
-          <w:rFonts w:ascii="Menlo" w:hAnsi="Menlo" w:cs="Courier"/>
-          <w:color w:val="000000"/>
-          <w:sz w:val="22"/>
-          <w:szCs w:val="18"/>
-        </w:rPr>
-        <w:t>views.size</w:t>
-      </w:r>
-      <w:proofErr w:type="gramEnd"/>
-      <w:r>
-        <w:rPr>
-          <w:rFonts w:ascii="Menlo" w:hAnsi="Menlo" w:cs="Courier"/>
-          <w:color w:val="000000"/>
-          <w:sz w:val="22"/>
-          <w:szCs w:val="18"/>
-        </w:rPr>
-        <w:t xml:space="preserve">() == </w:t>
+      <w:r>
+        <w:rPr>
+          <w:rFonts w:ascii="Menlo" w:hAnsi="Menlo" w:cs="Courier"/>
+          <w:color w:val="000000"/>
+          <w:sz w:val="22"/>
+          <w:szCs w:val="18"/>
+        </w:rPr>
+        <w:t xml:space="preserve">views.size() == </w:t>
       </w:r>
       <w:r>
         <w:rPr>
@@ -33960,27 +32632,7 @@
           <w:szCs w:val="18"/>
         </w:rPr>
         <w:br/>
-        <w:t xml:space="preserve">      </w:t>
-      </w:r>
-      <w:proofErr w:type="gramStart"/>
-      <w:r>
-        <w:rPr>
-          <w:rFonts w:ascii="Menlo" w:hAnsi="Menlo" w:cs="Courier"/>
-          <w:color w:val="000000"/>
-          <w:sz w:val="22"/>
-          <w:szCs w:val="18"/>
-        </w:rPr>
-        <w:t xml:space="preserve">  }).observeOn</w:t>
-      </w:r>
-      <w:proofErr w:type="gramEnd"/>
-      <w:r>
-        <w:rPr>
-          <w:rFonts w:ascii="Menlo" w:hAnsi="Menlo" w:cs="Courier"/>
-          <w:color w:val="000000"/>
-          <w:sz w:val="22"/>
-          <w:szCs w:val="18"/>
-        </w:rPr>
-        <w:t>(AndroidSchedulers.</w:t>
+        <w:t xml:space="preserve">        }).observeOn(AndroidSchedulers.</w:t>
       </w:r>
       <w:r>
         <w:rPr>
@@ -35458,7 +34110,6 @@
           <w:color w:val="000000"/>
         </w:rPr>
       </w:pPr>
-      <w:proofErr w:type="gramStart"/>
       <w:r>
         <w:rPr>
           <w:rFonts w:ascii="Menlo" w:hAnsi="Menlo" w:cs="Courier"/>
@@ -35475,17 +34126,7 @@
           <w:bCs/>
           <w:color w:val="0000FF"/>
         </w:rPr>
-        <w:t>xml</w:t>
-      </w:r>
-      <w:proofErr w:type="gramEnd"/>
-      <w:r>
-        <w:rPr>
-          <w:rFonts w:ascii="Menlo" w:hAnsi="Menlo" w:cs="Courier"/>
-          <w:b/>
-          <w:bCs/>
-          <w:color w:val="0000FF"/>
-        </w:rPr>
-        <w:t xml:space="preserve"> version=</w:t>
+        <w:t>xml version=</w:t>
       </w:r>
       <w:r>
         <w:rPr>
@@ -36576,15 +35217,7 @@
     </w:p>
     <w:p>
       <w:r>
-        <w:t xml:space="preserve">Google maps also provides geofence - a circular perimeter that indicates the </w:t>
-      </w:r>
-      <w:proofErr w:type="gramStart"/>
-      <w:r>
-        <w:t>users</w:t>
-      </w:r>
-      <w:proofErr w:type="gramEnd"/>
-      <w:r>
-        <w:t xml:space="preserve"> lo</w:t>
+        <w:t>Google maps also provides geofence - a circular perimeter that indicates the users lo</w:t>
       </w:r>
       <w:r>
         <w:t xml:space="preserve">cation if the phone is offline, </w:t>
@@ -36852,31 +35485,7 @@
           <w:bdr w:val="none" w:sz="0" w:space="0" w:color="auto" w:frame="1"/>
           <w:shd w:val="clear" w:color="auto" w:fill="EFF0F1"/>
         </w:rPr>
-        <w:t>.COMPLEX_UNIT_PX, getResources(</w:t>
-      </w:r>
-      <w:proofErr w:type="gramStart"/>
-      <w:r>
-        <w:rPr>
-          <w:rFonts w:ascii="Consolas" w:hAnsi="Consolas" w:cs="Courier"/>
-          <w:color w:val="303336"/>
-          <w:sz w:val="20"/>
-          <w:szCs w:val="20"/>
-          <w:bdr w:val="none" w:sz="0" w:space="0" w:color="auto" w:frame="1"/>
-          <w:shd w:val="clear" w:color="auto" w:fill="EFF0F1"/>
-        </w:rPr>
-        <w:t>).getDimension</w:t>
-      </w:r>
-      <w:proofErr w:type="gramEnd"/>
-      <w:r>
-        <w:rPr>
-          <w:rFonts w:ascii="Consolas" w:hAnsi="Consolas" w:cs="Courier"/>
-          <w:color w:val="303336"/>
-          <w:sz w:val="20"/>
-          <w:szCs w:val="20"/>
-          <w:bdr w:val="none" w:sz="0" w:space="0" w:color="auto" w:frame="1"/>
-          <w:shd w:val="clear" w:color="auto" w:fill="EFF0F1"/>
-        </w:rPr>
-        <w:t>(R.dimen.text_medium));</w:t>
+        <w:t>.COMPLEX_UNIT_PX, getResources().getDimension(R.dimen.text_medium));</w:t>
       </w:r>
     </w:p>
     <w:p/>
@@ -36948,15 +35557,7 @@
     </w:p>
     <w:p>
       <w:r>
-        <w:t xml:space="preserve">    public boolean </w:t>
-      </w:r>
-      <w:proofErr w:type="gramStart"/>
-      <w:r>
-        <w:t>onKeyDown(</w:t>
-      </w:r>
-      <w:proofErr w:type="gramEnd"/>
-      <w:r>
-        <w:t>int keyCode, KeyEvent event) {</w:t>
+        <w:t xml:space="preserve">    public boolean onKeyDown(int keyCode, KeyEvent event) {</w:t>
       </w:r>
     </w:p>
     <w:p/>
@@ -37008,15 +35609,7 @@
     <w:p>
       <w:r>
         <w:lastRenderedPageBreak/>
-        <w:t xml:space="preserve">            return </w:t>
-      </w:r>
-      <w:proofErr w:type="gramStart"/>
-      <w:r>
-        <w:t>super.onKeyDown</w:t>
-      </w:r>
-      <w:proofErr w:type="gramEnd"/>
-      <w:r>
-        <w:t>(keyCode, event);</w:t>
+        <w:t xml:space="preserve">            return super.onKeyDown(keyCode, event);</w:t>
       </w:r>
     </w:p>
     <w:p>
@@ -37125,7 +35718,6 @@
           <w:lang w:eastAsia="zh-CN"/>
         </w:rPr>
       </w:pPr>
-      <w:proofErr w:type="gramStart"/>
       <w:r>
         <w:rPr>
           <w:rFonts w:ascii="Menlo" w:hAnsi="Menlo" w:cs="Menlo"/>
@@ -37149,20 +35741,7 @@
           <w:szCs w:val="18"/>
           <w:lang w:eastAsia="zh-CN"/>
         </w:rPr>
-        <w:t>:elevation</w:t>
-      </w:r>
-      <w:proofErr w:type="gramEnd"/>
-      <w:r>
-        <w:rPr>
-          <w:rFonts w:ascii="Menlo" w:hAnsi="Menlo" w:cs="Menlo"/>
-          <w:b/>
-          <w:bCs/>
-          <w:color w:val="0000FF"/>
-          <w:sz w:val="18"/>
-          <w:szCs w:val="18"/>
-          <w:lang w:eastAsia="zh-CN"/>
-        </w:rPr>
-        <w:t>=</w:t>
+        <w:t>:elevation=</w:t>
       </w:r>
       <w:r>
         <w:rPr>
@@ -37348,33 +35927,7 @@
           <w:szCs w:val="18"/>
           <w:lang w:eastAsia="zh-CN"/>
         </w:rPr>
-        <w:t>"</w:t>
-      </w:r>
-      <w:proofErr w:type="gramStart"/>
-      <w:r>
-        <w:rPr>
-          <w:rFonts w:ascii="Menlo" w:hAnsi="Menlo" w:cs="Menlo"/>
-          <w:b/>
-          <w:bCs/>
-          <w:color w:val="008000"/>
-          <w:sz w:val="18"/>
-          <w:szCs w:val="18"/>
-          <w:lang w:eastAsia="zh-CN"/>
-        </w:rPr>
-        <w:t>Theme.AppCompat.Light.DarkActionBar</w:t>
-      </w:r>
-      <w:proofErr w:type="gramEnd"/>
-      <w:r>
-        <w:rPr>
-          <w:rFonts w:ascii="Menlo" w:hAnsi="Menlo" w:cs="Menlo"/>
-          <w:b/>
-          <w:bCs/>
-          <w:color w:val="008000"/>
-          <w:sz w:val="18"/>
-          <w:szCs w:val="18"/>
-          <w:lang w:eastAsia="zh-CN"/>
-        </w:rPr>
-        <w:t>"</w:t>
+        <w:t>"Theme.AppCompat.Light.DarkActionBar"</w:t>
       </w:r>
       <w:r>
         <w:rPr>
@@ -37508,29 +36061,7 @@
           <w:szCs w:val="18"/>
           <w:lang w:eastAsia="zh-CN"/>
         </w:rPr>
-        <w:t xml:space="preserve"> </w:t>
-      </w:r>
-      <w:proofErr w:type="gramStart"/>
-      <w:r>
-        <w:rPr>
-          <w:rFonts w:ascii="Menlo" w:hAnsi="Menlo" w:cs="Menlo"/>
-          <w:color w:val="000000"/>
-          <w:sz w:val="18"/>
-          <w:szCs w:val="18"/>
-          <w:lang w:eastAsia="zh-CN"/>
-        </w:rPr>
-        <w:t>&lt;!—-</w:t>
-      </w:r>
-      <w:proofErr w:type="gramEnd"/>
-      <w:r>
-        <w:rPr>
-          <w:rFonts w:ascii="Menlo" w:hAnsi="Menlo" w:cs="Menlo"/>
-          <w:color w:val="000000"/>
-          <w:sz w:val="18"/>
-          <w:szCs w:val="18"/>
-          <w:lang w:eastAsia="zh-CN"/>
-        </w:rPr>
-        <w:t>underline color</w:t>
+        <w:t xml:space="preserve"> &lt;!—-underline color</w:t>
       </w:r>
       <w:r>
         <w:rPr>
@@ -37824,33 +36355,7 @@
           <w:szCs w:val="18"/>
           <w:lang w:eastAsia="zh-CN"/>
         </w:rPr>
-        <w:t>"</w:t>
-      </w:r>
-      <w:proofErr w:type="gramStart"/>
-      <w:r>
-        <w:rPr>
-          <w:rFonts w:ascii="Menlo" w:hAnsi="Menlo" w:cs="Menlo"/>
-          <w:b/>
-          <w:bCs/>
-          <w:color w:val="008000"/>
-          <w:sz w:val="18"/>
-          <w:szCs w:val="18"/>
-          <w:lang w:eastAsia="zh-CN"/>
-        </w:rPr>
-        <w:t>android:textSize</w:t>
-      </w:r>
-      <w:proofErr w:type="gramEnd"/>
-      <w:r>
-        <w:rPr>
-          <w:rFonts w:ascii="Menlo" w:hAnsi="Menlo" w:cs="Menlo"/>
-          <w:b/>
-          <w:bCs/>
-          <w:color w:val="008000"/>
-          <w:sz w:val="18"/>
-          <w:szCs w:val="18"/>
-          <w:lang w:eastAsia="zh-CN"/>
-        </w:rPr>
-        <w:t>"</w:t>
+        <w:t>"android:textSize"</w:t>
       </w:r>
       <w:r>
         <w:rPr>
@@ -38291,7 +36796,6 @@
         </w:rPr>
         <w:t xml:space="preserve">public void </w:t>
       </w:r>
-      <w:proofErr w:type="gramStart"/>
       <w:r>
         <w:rPr>
           <w:rFonts w:ascii="Menlo" w:hAnsi="Menlo" w:cs="Menlo"/>
@@ -38300,18 +36804,7 @@
           <w:szCs w:val="18"/>
           <w:lang w:eastAsia="zh-CN"/>
         </w:rPr>
-        <w:t>onCreate(</w:t>
-      </w:r>
-      <w:proofErr w:type="gramEnd"/>
-      <w:r>
-        <w:rPr>
-          <w:rFonts w:ascii="Menlo" w:hAnsi="Menlo" w:cs="Menlo"/>
-          <w:color w:val="000000"/>
-          <w:sz w:val="18"/>
-          <w:szCs w:val="18"/>
-          <w:lang w:eastAsia="zh-CN"/>
-        </w:rPr>
-        <w:t>Bundle savedInstanceState) {</w:t>
+        <w:t>onCreate(Bundle savedInstanceState) {</w:t>
       </w:r>
       <w:r>
         <w:rPr>
@@ -38483,21 +36976,7 @@
           <w:b/>
         </w:rPr>
         <w:lastRenderedPageBreak/>
-        <w:t xml:space="preserve">TextView bold </w:t>
-      </w:r>
-      <w:proofErr w:type="gramStart"/>
-      <w:r>
-        <w:rPr>
-          <w:b/>
-        </w:rPr>
-        <w:t>to</w:t>
-      </w:r>
-      <w:proofErr w:type="gramEnd"/>
-      <w:r>
-        <w:rPr>
-          <w:b/>
-        </w:rPr>
-        <w:t xml:space="preserve"> normal, normal to bold (inside listview or recyclerview items)</w:t>
+        <w:t>TextView bold to normal, normal to bold (inside listview or recyclerview items)</w:t>
       </w:r>
     </w:p>
     <w:p>
@@ -38509,15 +36988,7 @@
         </w:numPr>
       </w:pPr>
       <w:r>
-        <w:t xml:space="preserve">must be inside adapter’s </w:t>
-      </w:r>
-      <w:proofErr w:type="gramStart"/>
-      <w:r>
-        <w:t>getView(</w:t>
-      </w:r>
-      <w:proofErr w:type="gramEnd"/>
-      <w:r>
-        <w:t>) or onBindViewHolder() method</w:t>
+        <w:t>must be inside adapter’s getView() or onBindViewHolder() method</w:t>
       </w:r>
     </w:p>
     <w:p>
@@ -38574,7 +37045,6 @@
           <w:lang w:eastAsia="zh-CN"/>
         </w:rPr>
       </w:pPr>
-      <w:proofErr w:type="gramStart"/>
       <w:r>
         <w:rPr>
           <w:rFonts w:ascii="Menlo" w:hAnsi="Menlo" w:cs="Menlo"/>
@@ -38595,18 +37065,7 @@
           <w:szCs w:val="18"/>
           <w:lang w:eastAsia="zh-CN"/>
         </w:rPr>
-        <w:t>.setTypeface</w:t>
-      </w:r>
-      <w:proofErr w:type="gramEnd"/>
-      <w:r>
-        <w:rPr>
-          <w:rFonts w:ascii="Menlo" w:hAnsi="Menlo" w:cs="Menlo"/>
-          <w:color w:val="000000"/>
-          <w:sz w:val="22"/>
-          <w:szCs w:val="18"/>
-          <w:lang w:eastAsia="zh-CN"/>
-        </w:rPr>
-        <w:t>(holder.</w:t>
+        <w:t>.setTypeface(holder.</w:t>
       </w:r>
       <w:r>
         <w:rPr>
@@ -38675,15 +37134,7 @@
         </w:numPr>
       </w:pPr>
       <w:r>
-        <w:t xml:space="preserve">Bold </w:t>
-      </w:r>
-      <w:proofErr w:type="gramStart"/>
-      <w:r>
-        <w:t>to</w:t>
-      </w:r>
-      <w:proofErr w:type="gramEnd"/>
-      <w:r>
-        <w:t xml:space="preserve"> Normal</w:t>
+        <w:t>Bold to Normal</w:t>
       </w:r>
     </w:p>
     <w:p>
@@ -38797,32 +37248,20 @@
           <w:szCs w:val="18"/>
           <w:lang w:eastAsia="zh-CN"/>
         </w:rPr>
-        <w:t xml:space="preserve">, </w:t>
-      </w:r>
-      <w:proofErr w:type="gramStart"/>
+        <w:t>, holder.</w:t>
+      </w:r>
       <w:r>
         <w:rPr>
           <w:rFonts w:ascii="Menlo" w:hAnsi="Menlo" w:cs="Menlo"/>
-          <w:color w:val="000000"/>
+          <w:b/>
+          <w:bCs/>
+          <w:color w:val="660E7A"/>
           <w:sz w:val="22"/>
           <w:szCs w:val="18"/>
           <w:lang w:eastAsia="zh-CN"/>
         </w:rPr>
-        <w:t>holder.</w:t>
-      </w:r>
-      <w:r>
-        <w:rPr>
-          <w:rFonts w:ascii="Menlo" w:hAnsi="Menlo" w:cs="Menlo"/>
-          <w:b/>
-          <w:bCs/>
-          <w:color w:val="660E7A"/>
-          <w:sz w:val="22"/>
-          <w:szCs w:val="18"/>
-          <w:lang w:eastAsia="zh-CN"/>
-        </w:rPr>
         <w:t>title</w:t>
       </w:r>
-      <w:proofErr w:type="gramEnd"/>
       <w:r>
         <w:rPr>
           <w:rFonts w:ascii="Menlo" w:hAnsi="Menlo" w:cs="Menlo"/>
@@ -39042,7 +37481,6 @@
         </w:rPr>
         <w:tab/>
       </w:r>
-      <w:proofErr w:type="gramStart"/>
       <w:r>
         <w:rPr>
           <w:rFonts w:ascii="Menlo" w:hAnsi="Menlo" w:cs="Menlo"/>
@@ -39063,18 +37501,7 @@
           <w:szCs w:val="18"/>
           <w:lang w:eastAsia="zh-CN"/>
         </w:rPr>
-        <w:t>.setTypeface</w:t>
-      </w:r>
-      <w:proofErr w:type="gramEnd"/>
-      <w:r>
-        <w:rPr>
-          <w:rFonts w:ascii="Menlo" w:hAnsi="Menlo" w:cs="Menlo"/>
-          <w:color w:val="000000"/>
-          <w:sz w:val="22"/>
-          <w:szCs w:val="18"/>
-          <w:lang w:eastAsia="zh-CN"/>
-        </w:rPr>
-        <w:t>(holder.</w:t>
+        <w:t>.setTypeface(holder.</w:t>
       </w:r>
       <w:r>
         <w:rPr>
@@ -39258,7 +37685,6 @@
         </w:rPr>
         <w:t>&lt;</w:t>
       </w:r>
-      <w:proofErr w:type="gramStart"/>
       <w:r>
         <w:rPr>
           <w:rFonts w:ascii="Menlo" w:hAnsi="Menlo" w:cs="Menlo"/>
@@ -39269,20 +37695,7 @@
           <w:szCs w:val="18"/>
           <w:lang w:eastAsia="zh-CN"/>
         </w:rPr>
-        <w:t>com.facebook</w:t>
-      </w:r>
-      <w:proofErr w:type="gramEnd"/>
-      <w:r>
-        <w:rPr>
-          <w:rFonts w:ascii="Menlo" w:hAnsi="Menlo" w:cs="Menlo"/>
-          <w:b/>
-          <w:bCs/>
-          <w:color w:val="000080"/>
-          <w:sz w:val="20"/>
-          <w:szCs w:val="18"/>
-          <w:lang w:eastAsia="zh-CN"/>
-        </w:rPr>
-        <w:t>.drawee.view.SimpleDraweeView</w:t>
+        <w:t>com.facebook.drawee.view.SimpleDraweeView</w:t>
       </w:r>
       <w:r>
         <w:rPr>
@@ -40108,29 +38521,7 @@
           <w:szCs w:val="20"/>
           <w:lang w:eastAsia="zh-CN"/>
         </w:rPr>
-        <w:t xml:space="preserve">, </w:t>
-      </w:r>
-      <w:proofErr w:type="gramStart"/>
-      <w:r>
-        <w:rPr>
-          <w:rFonts w:ascii="Menlo" w:hAnsi="Menlo" w:cs="Menlo"/>
-          <w:color w:val="000000"/>
-          <w:sz w:val="20"/>
-          <w:szCs w:val="20"/>
-          <w:lang w:eastAsia="zh-CN"/>
-        </w:rPr>
-        <w:t>R.color</w:t>
-      </w:r>
-      <w:proofErr w:type="gramEnd"/>
-      <w:r>
-        <w:rPr>
-          <w:rFonts w:ascii="Menlo" w:hAnsi="Menlo" w:cs="Menlo"/>
-          <w:color w:val="000000"/>
-          <w:sz w:val="20"/>
-          <w:szCs w:val="20"/>
-          <w:lang w:eastAsia="zh-CN"/>
-        </w:rPr>
-        <w:t>.</w:t>
+        <w:t>, R.color.</w:t>
       </w:r>
       <w:r>
         <w:rPr>
@@ -40296,7 +38687,6 @@
         </w:rPr>
         <w:br/>
       </w:r>
-      <w:proofErr w:type="gramStart"/>
       <w:r>
         <w:rPr>
           <w:rFonts w:ascii="Menlo" w:hAnsi="Menlo" w:cs="Menlo"/>
@@ -40317,18 +38707,7 @@
           <w:szCs w:val="20"/>
           <w:lang w:eastAsia="zh-CN"/>
         </w:rPr>
-        <w:t>.getHierarchy</w:t>
-      </w:r>
-      <w:proofErr w:type="gramEnd"/>
-      <w:r>
-        <w:rPr>
-          <w:rFonts w:ascii="Menlo" w:hAnsi="Menlo" w:cs="Menlo"/>
-          <w:color w:val="000000"/>
-          <w:sz w:val="20"/>
-          <w:szCs w:val="20"/>
-          <w:lang w:eastAsia="zh-CN"/>
-        </w:rPr>
-        <w:t>().setPlaceholderImage(roundedColorDrawable);</w:t>
+        <w:t>.getHierarchy().setPlaceholderImage(roundedColorDrawable);</w:t>
       </w:r>
     </w:p>
     <w:p>
@@ -41033,33 +39412,7 @@
           <w:shd w:val="clear" w:color="auto" w:fill="EFF0F1"/>
           <w:lang w:eastAsia="zh-CN"/>
         </w:rPr>
-        <w:t xml:space="preserve"> </w:t>
-      </w:r>
-      <w:proofErr w:type="gramStart"/>
-      <w:r>
-        <w:rPr>
-          <w:rFonts w:ascii="Consolas" w:hAnsi="Consolas" w:cs="Courier New"/>
-          <w:color w:val="303336"/>
-          <w:sz w:val="20"/>
-          <w:szCs w:val="20"/>
-          <w:bdr w:val="none" w:sz="0" w:space="0" w:color="auto" w:frame="1"/>
-          <w:shd w:val="clear" w:color="auto" w:fill="EFF0F1"/>
-          <w:lang w:eastAsia="zh-CN"/>
-        </w:rPr>
-        <w:t>onCreate(</w:t>
-      </w:r>
-      <w:proofErr w:type="gramEnd"/>
-      <w:r>
-        <w:rPr>
-          <w:rFonts w:ascii="Consolas" w:hAnsi="Consolas" w:cs="Courier New"/>
-          <w:color w:val="303336"/>
-          <w:sz w:val="20"/>
-          <w:szCs w:val="20"/>
-          <w:bdr w:val="none" w:sz="0" w:space="0" w:color="auto" w:frame="1"/>
-          <w:shd w:val="clear" w:color="auto" w:fill="EFF0F1"/>
-          <w:lang w:eastAsia="zh-CN"/>
-        </w:rPr>
-        <w:t>) {</w:t>
+        <w:t xml:space="preserve"> onCreate() {</w:t>
       </w:r>
     </w:p>
     <w:p>
@@ -41105,7 +39458,6 @@
         </w:rPr>
         <w:t xml:space="preserve">        </w:t>
       </w:r>
-      <w:proofErr w:type="gramStart"/>
       <w:r>
         <w:rPr>
           <w:rFonts w:ascii="Consolas" w:hAnsi="Consolas" w:cs="Courier New"/>
@@ -41128,20 +39480,7 @@
           <w:shd w:val="clear" w:color="auto" w:fill="EFF0F1"/>
           <w:lang w:eastAsia="zh-CN"/>
         </w:rPr>
-        <w:t>.onCreate</w:t>
-      </w:r>
-      <w:proofErr w:type="gramEnd"/>
-      <w:r>
-        <w:rPr>
-          <w:rFonts w:ascii="Consolas" w:hAnsi="Consolas" w:cs="Courier New"/>
-          <w:color w:val="303336"/>
-          <w:sz w:val="20"/>
-          <w:szCs w:val="20"/>
-          <w:bdr w:val="none" w:sz="0" w:space="0" w:color="auto" w:frame="1"/>
-          <w:shd w:val="clear" w:color="auto" w:fill="EFF0F1"/>
-          <w:lang w:eastAsia="zh-CN"/>
-        </w:rPr>
-        <w:t>();</w:t>
+        <w:t>.onCreate();</w:t>
       </w:r>
     </w:p>
     <w:p>
@@ -41482,6 +39821,44 @@
       <w:r>
         <w:rPr>
           <w:rFonts w:ascii="Consolas" w:hAnsi="Consolas" w:cs="Courier New"/>
+          <w:color w:val="101094"/>
+          <w:sz w:val="20"/>
+          <w:szCs w:val="20"/>
+          <w:bdr w:val="none" w:sz="0" w:space="0" w:color="auto" w:frame="1"/>
+          <w:shd w:val="clear" w:color="auto" w:fill="EFF0F1"/>
+          <w:lang w:eastAsia="zh-CN"/>
+        </w:rPr>
+        <w:t xml:space="preserve"> sync</w:t>
+      </w:r>
+      <w:r>
+        <w:rPr>
+          <w:rFonts w:ascii="Consolas" w:hAnsi="Consolas" w:cs="Courier New"/>
+          <w:color w:val="101094"/>
+          <w:sz w:val="20"/>
+          <w:szCs w:val="20"/>
+          <w:bdr w:val="none" w:sz="0" w:space="0" w:color="auto" w:frame="1"/>
+          <w:shd w:val="clear" w:color="auto" w:fill="EFF0F1"/>
+          <w:lang w:eastAsia="zh-CN"/>
+        </w:rPr>
+        <w:t>h</w:t>
+      </w:r>
+      <w:bookmarkStart w:id="0" w:name="_GoBack"/>
+      <w:bookmarkEnd w:id="0"/>
+      <w:r>
+        <w:rPr>
+          <w:rFonts w:ascii="Consolas" w:hAnsi="Consolas" w:cs="Courier New"/>
+          <w:color w:val="101094"/>
+          <w:sz w:val="20"/>
+          <w:szCs w:val="20"/>
+          <w:bdr w:val="none" w:sz="0" w:space="0" w:color="auto" w:frame="1"/>
+          <w:shd w:val="clear" w:color="auto" w:fill="EFF0F1"/>
+          <w:lang w:eastAsia="zh-CN"/>
+        </w:rPr>
+        <w:t>ronized</w:t>
+      </w:r>
+      <w:r>
+        <w:rPr>
+          <w:rFonts w:ascii="Consolas" w:hAnsi="Consolas" w:cs="Courier New"/>
           <w:color w:val="303336"/>
           <w:sz w:val="20"/>
           <w:szCs w:val="20"/>
@@ -41513,33 +39890,7 @@
           <w:shd w:val="clear" w:color="auto" w:fill="EFF0F1"/>
           <w:lang w:eastAsia="zh-CN"/>
         </w:rPr>
-        <w:t xml:space="preserve"> </w:t>
-      </w:r>
-      <w:proofErr w:type="gramStart"/>
-      <w:r>
-        <w:rPr>
-          <w:rFonts w:ascii="Consolas" w:hAnsi="Consolas" w:cs="Courier New"/>
-          <w:color w:val="303336"/>
-          <w:sz w:val="20"/>
-          <w:szCs w:val="20"/>
-          <w:bdr w:val="none" w:sz="0" w:space="0" w:color="auto" w:frame="1"/>
-          <w:shd w:val="clear" w:color="auto" w:fill="EFF0F1"/>
-          <w:lang w:eastAsia="zh-CN"/>
-        </w:rPr>
-        <w:t>getInstance(</w:t>
-      </w:r>
-      <w:proofErr w:type="gramEnd"/>
-      <w:r>
-        <w:rPr>
-          <w:rFonts w:ascii="Consolas" w:hAnsi="Consolas" w:cs="Courier New"/>
-          <w:color w:val="303336"/>
-          <w:sz w:val="20"/>
-          <w:szCs w:val="20"/>
-          <w:bdr w:val="none" w:sz="0" w:space="0" w:color="auto" w:frame="1"/>
-          <w:shd w:val="clear" w:color="auto" w:fill="EFF0F1"/>
-          <w:lang w:eastAsia="zh-CN"/>
-        </w:rPr>
-        <w:t>) {</w:t>
+        <w:t xml:space="preserve"> getInstance() {</w:t>
       </w:r>
     </w:p>
     <w:p>
@@ -41607,33 +39958,7 @@
           <w:shd w:val="clear" w:color="auto" w:fill="EFF0F1"/>
           <w:lang w:eastAsia="zh-CN"/>
         </w:rPr>
-        <w:t xml:space="preserve"> </w:t>
-      </w:r>
-      <w:proofErr w:type="gramStart"/>
-      <w:r>
-        <w:rPr>
-          <w:rFonts w:ascii="Consolas" w:hAnsi="Consolas" w:cs="Courier New"/>
-          <w:color w:val="303336"/>
-          <w:sz w:val="20"/>
-          <w:szCs w:val="20"/>
-          <w:bdr w:val="none" w:sz="0" w:space="0" w:color="auto" w:frame="1"/>
-          <w:shd w:val="clear" w:color="auto" w:fill="EFF0F1"/>
-          <w:lang w:eastAsia="zh-CN"/>
-        </w:rPr>
-        <w:t>sInstance ;</w:t>
-      </w:r>
-      <w:proofErr w:type="gramEnd"/>
-      <w:r>
-        <w:rPr>
-          <w:rFonts w:ascii="Consolas" w:hAnsi="Consolas" w:cs="Courier New"/>
-          <w:color w:val="303336"/>
-          <w:sz w:val="20"/>
-          <w:szCs w:val="20"/>
-          <w:bdr w:val="none" w:sz="0" w:space="0" w:color="auto" w:frame="1"/>
-          <w:shd w:val="clear" w:color="auto" w:fill="EFF0F1"/>
-          <w:lang w:eastAsia="zh-CN"/>
-        </w:rPr>
-        <w:t xml:space="preserve"> </w:t>
+        <w:t xml:space="preserve"> sInstance ; </w:t>
       </w:r>
     </w:p>
     <w:p>
@@ -41868,33 +40193,7 @@
           <w:shd w:val="clear" w:color="auto" w:fill="EFF0F1"/>
           <w:lang w:eastAsia="zh-CN"/>
         </w:rPr>
-        <w:t>"</w:t>
-      </w:r>
-      <w:proofErr w:type="gramStart"/>
-      <w:r>
-        <w:rPr>
-          <w:rFonts w:ascii="Consolas" w:hAnsi="Consolas" w:cs="Courier New"/>
-          <w:color w:val="7D2727"/>
-          <w:sz w:val="20"/>
-          <w:szCs w:val="20"/>
-          <w:bdr w:val="none" w:sz="0" w:space="0" w:color="auto" w:frame="1"/>
-          <w:shd w:val="clear" w:color="auto" w:fill="EFF0F1"/>
-          <w:lang w:eastAsia="zh-CN"/>
-        </w:rPr>
-        <w:t>package.MyClass</w:t>
-      </w:r>
-      <w:proofErr w:type="gramEnd"/>
-      <w:r>
-        <w:rPr>
-          <w:rFonts w:ascii="Consolas" w:hAnsi="Consolas" w:cs="Courier New"/>
-          <w:color w:val="7D2727"/>
-          <w:sz w:val="20"/>
-          <w:szCs w:val="20"/>
-          <w:bdr w:val="none" w:sz="0" w:space="0" w:color="auto" w:frame="1"/>
-          <w:shd w:val="clear" w:color="auto" w:fill="EFF0F1"/>
-          <w:lang w:eastAsia="zh-CN"/>
-        </w:rPr>
-        <w:t>"</w:t>
+        <w:t>"package.MyClass"</w:t>
       </w:r>
     </w:p>
     <w:p>
@@ -41938,33 +40237,7 @@
           <w:shd w:val="clear" w:color="auto" w:fill="EFF0F1"/>
           <w:lang w:eastAsia="zh-CN"/>
         </w:rPr>
-        <w:t xml:space="preserve">    </w:t>
-      </w:r>
-      <w:proofErr w:type="gramStart"/>
-      <w:r>
-        <w:rPr>
-          <w:rFonts w:ascii="Consolas" w:hAnsi="Consolas" w:cs="Courier New"/>
-          <w:color w:val="303336"/>
-          <w:sz w:val="20"/>
-          <w:szCs w:val="20"/>
-          <w:bdr w:val="none" w:sz="0" w:space="0" w:color="auto" w:frame="1"/>
-          <w:shd w:val="clear" w:color="auto" w:fill="EFF0F1"/>
-          <w:lang w:eastAsia="zh-CN"/>
-        </w:rPr>
-        <w:t>android:icon</w:t>
-      </w:r>
-      <w:proofErr w:type="gramEnd"/>
-      <w:r>
-        <w:rPr>
-          <w:rFonts w:ascii="Consolas" w:hAnsi="Consolas" w:cs="Courier New"/>
-          <w:color w:val="303336"/>
-          <w:sz w:val="20"/>
-          <w:szCs w:val="20"/>
-          <w:bdr w:val="none" w:sz="0" w:space="0" w:color="auto" w:frame="1"/>
-          <w:shd w:val="clear" w:color="auto" w:fill="EFF0F1"/>
-          <w:lang w:eastAsia="zh-CN"/>
-        </w:rPr>
-        <w:t>=</w:t>
+        <w:t xml:space="preserve">    android:icon=</w:t>
       </w:r>
       <w:r>
         <w:rPr>
@@ -42020,33 +40293,7 @@
           <w:shd w:val="clear" w:color="auto" w:fill="EFF0F1"/>
           <w:lang w:eastAsia="zh-CN"/>
         </w:rPr>
-        <w:t xml:space="preserve">    </w:t>
-      </w:r>
-      <w:proofErr w:type="gramStart"/>
-      <w:r>
-        <w:rPr>
-          <w:rFonts w:ascii="Consolas" w:hAnsi="Consolas" w:cs="Courier New"/>
-          <w:color w:val="303336"/>
-          <w:sz w:val="20"/>
-          <w:szCs w:val="20"/>
-          <w:bdr w:val="none" w:sz="0" w:space="0" w:color="auto" w:frame="1"/>
-          <w:shd w:val="clear" w:color="auto" w:fill="EFF0F1"/>
-          <w:lang w:eastAsia="zh-CN"/>
-        </w:rPr>
-        <w:t>android:label</w:t>
-      </w:r>
-      <w:proofErr w:type="gramEnd"/>
-      <w:r>
-        <w:rPr>
-          <w:rFonts w:ascii="Consolas" w:hAnsi="Consolas" w:cs="Courier New"/>
-          <w:color w:val="303336"/>
-          <w:sz w:val="20"/>
-          <w:szCs w:val="20"/>
-          <w:bdr w:val="none" w:sz="0" w:space="0" w:color="auto" w:frame="1"/>
-          <w:shd w:val="clear" w:color="auto" w:fill="EFF0F1"/>
-          <w:lang w:eastAsia="zh-CN"/>
-        </w:rPr>
-        <w:t>=</w:t>
+        <w:t xml:space="preserve">    android:label=</w:t>
       </w:r>
       <w:r>
         <w:rPr>
@@ -42102,33 +40349,7 @@
           <w:shd w:val="clear" w:color="auto" w:fill="EFF0F1"/>
           <w:lang w:eastAsia="zh-CN"/>
         </w:rPr>
-        <w:t xml:space="preserve">    </w:t>
-      </w:r>
-      <w:proofErr w:type="gramStart"/>
-      <w:r>
-        <w:rPr>
-          <w:rFonts w:ascii="Consolas" w:hAnsi="Consolas" w:cs="Courier New"/>
-          <w:color w:val="303336"/>
-          <w:sz w:val="20"/>
-          <w:szCs w:val="20"/>
-          <w:bdr w:val="none" w:sz="0" w:space="0" w:color="auto" w:frame="1"/>
-          <w:shd w:val="clear" w:color="auto" w:fill="EFF0F1"/>
-          <w:lang w:eastAsia="zh-CN"/>
-        </w:rPr>
-        <w:t>android:theme</w:t>
-      </w:r>
-      <w:proofErr w:type="gramEnd"/>
-      <w:r>
-        <w:rPr>
-          <w:rFonts w:ascii="Consolas" w:hAnsi="Consolas" w:cs="Courier New"/>
-          <w:color w:val="303336"/>
-          <w:sz w:val="20"/>
-          <w:szCs w:val="20"/>
-          <w:bdr w:val="none" w:sz="0" w:space="0" w:color="auto" w:frame="1"/>
-          <w:shd w:val="clear" w:color="auto" w:fill="EFF0F1"/>
-          <w:lang w:eastAsia="zh-CN"/>
-        </w:rPr>
-        <w:t>=</w:t>
+        <w:t xml:space="preserve">    android:theme=</w:t>
       </w:r>
       <w:r>
         <w:rPr>

</xml_diff>

<commit_message>
release - library module
added initial release codes
</commit_message>
<xml_diff>
--- a/notes.docx
+++ b/notes.docx
@@ -69,6 +69,39 @@
         </w:r>
       </w:hyperlink>
     </w:p>
+    <w:p/>
+    <w:p>
+      <w:pPr>
+        <w:rPr>
+          <w:b/>
+        </w:rPr>
+      </w:pPr>
+      <w:r>
+        <w:rPr>
+          <w:b/>
+        </w:rPr>
+        <w:t>FREE FONTS:</w:t>
+      </w:r>
+    </w:p>
+    <w:p>
+      <w:hyperlink r:id="rId9" w:history="1">
+        <w:r>
+          <w:rPr>
+            <w:rStyle w:val="Hyperlink"/>
+          </w:rPr>
+          <w:t>https://fonts.google.com/featured/2016+Fonts+Refresh?selection.family=Cabin</w:t>
+        </w:r>
+        <w:bookmarkStart w:id="0" w:name="_GoBack"/>
+        <w:bookmarkEnd w:id="0"/>
+        <w:r>
+          <w:rPr>
+            <w:rStyle w:val="Hyperlink"/>
+          </w:rPr>
+          <w:t>|Inconsolata|Nunito|Nunito+Sans|Pacifico|Quicksand|Rubik|VT323</w:t>
+        </w:r>
+      </w:hyperlink>
+    </w:p>
+    <w:p/>
     <w:p/>
     <w:p/>
     <w:p>
@@ -621,7 +654,7 @@
       </w:r>
     </w:p>
     <w:p>
-      <w:hyperlink r:id="rId9" w:history="1">
+      <w:hyperlink r:id="rId10" w:history="1">
         <w:r>
           <w:rPr>
             <w:rStyle w:val="Hyperlink"/>
@@ -631,7 +664,7 @@
       </w:hyperlink>
     </w:p>
     <w:p>
-      <w:hyperlink r:id="rId10" w:anchor="tab-top" w:history="1">
+      <w:hyperlink r:id="rId11" w:anchor="tab-top" w:history="1">
         <w:r>
           <w:rPr>
             <w:rStyle w:val="Hyperlink"/>
@@ -641,7 +674,7 @@
       </w:hyperlink>
     </w:p>
     <w:p>
-      <w:hyperlink r:id="rId11" w:history="1">
+      <w:hyperlink r:id="rId12" w:history="1">
         <w:r>
           <w:rPr>
             <w:rStyle w:val="Hyperlink"/>
@@ -651,7 +684,7 @@
       </w:hyperlink>
     </w:p>
     <w:p>
-      <w:hyperlink r:id="rId12" w:anchor="comment4987787_4549337" w:history="1">
+      <w:hyperlink r:id="rId13" w:anchor="comment4987787_4549337" w:history="1">
         <w:r>
           <w:rPr>
             <w:rStyle w:val="Hyperlink"/>
@@ -1300,6 +1333,13 @@
           <w:color w:val="808000"/>
         </w:rPr>
         <w:br/>
+      </w:r>
+      <w:r>
+        <w:rPr>
+          <w:rFonts w:ascii="Menlo" w:hAnsi="Menlo" w:cs="Courier"/>
+          <w:color w:val="808000"/>
+        </w:rPr>
+        <w:lastRenderedPageBreak/>
         <w:t xml:space="preserve">    </w:t>
       </w:r>
       <w:r>
@@ -1406,13 +1446,6 @@
           <w:color w:val="000000"/>
         </w:rPr>
         <w:br/>
-      </w:r>
-      <w:r>
-        <w:rPr>
-          <w:rFonts w:ascii="Menlo" w:hAnsi="Menlo" w:cs="Courier"/>
-          <w:color w:val="000000"/>
-        </w:rPr>
-        <w:lastRenderedPageBreak/>
         <w:t xml:space="preserve">    }</w:t>
       </w:r>
       <w:r>
@@ -1980,6 +2013,13 @@
           <w:color w:val="000000"/>
         </w:rPr>
         <w:br/>
+      </w:r>
+      <w:r>
+        <w:rPr>
+          <w:rFonts w:ascii="Menlo" w:hAnsi="Menlo" w:cs="Courier"/>
+          <w:color w:val="000000"/>
+        </w:rPr>
+        <w:lastRenderedPageBreak/>
         <w:t xml:space="preserve">    </w:t>
       </w:r>
       <w:r>
@@ -2052,13 +2092,6 @@
           <w:color w:val="000000"/>
         </w:rPr>
         <w:br/>
-      </w:r>
-      <w:r>
-        <w:rPr>
-          <w:rFonts w:ascii="Menlo" w:hAnsi="Menlo" w:cs="Courier"/>
-          <w:color w:val="000000"/>
-        </w:rPr>
-        <w:lastRenderedPageBreak/>
         <w:t xml:space="preserve">        Log.</w:t>
       </w:r>
       <w:r>
@@ -3005,7 +3038,6 @@
           <w:color w:val="000000"/>
           <w:shd w:val="clear" w:color="auto" w:fill="E4E4FF"/>
         </w:rPr>
-        <w:lastRenderedPageBreak/>
         <w:t>HelveticaNeueMedium</w:t>
       </w:r>
     </w:p>
@@ -3045,21 +3077,6 @@
     </w:p>
     <w:p/>
     <w:p>
-      <w:hyperlink r:id="rId13" w:history="1">
-        <w:r>
-          <w:rPr>
-            <w:rStyle w:val="Hyperlink"/>
-          </w:rPr>
-          <w:t>http://stackoverflow.com/questions/13077525/slow-listview-when-set-custom-font</w:t>
-        </w:r>
-      </w:hyperlink>
-    </w:p>
-    <w:p>
-      <w:r>
-        <w:t>(Answer by Scorchio and ASP)</w:t>
-      </w:r>
-    </w:p>
-    <w:p>
       <w:hyperlink r:id="rId14" w:history="1">
         <w:r>
           <w:rPr>
@@ -3071,11 +3088,26 @@
     </w:p>
     <w:p>
       <w:r>
+        <w:t>(Answer by Scorchio and ASP)</w:t>
+      </w:r>
+    </w:p>
+    <w:p>
+      <w:hyperlink r:id="rId15" w:history="1">
+        <w:r>
+          <w:rPr>
+            <w:rStyle w:val="Hyperlink"/>
+          </w:rPr>
+          <w:t>http://stackoverflow.com/questions/13077525/slow-listview-when-set-custom-font</w:t>
+        </w:r>
+      </w:hyperlink>
+    </w:p>
+    <w:p>
+      <w:r>
         <w:t>(Answer by Moises Olmedo)</w:t>
       </w:r>
     </w:p>
     <w:p>
-      <w:hyperlink r:id="rId15" w:history="1">
+      <w:hyperlink r:id="rId16" w:history="1">
         <w:r>
           <w:rPr>
             <w:rStyle w:val="Hyperlink"/>
@@ -3092,7 +3124,7 @@
       </w:r>
     </w:p>
     <w:p>
-      <w:hyperlink r:id="rId16" w:history="1">
+      <w:hyperlink r:id="rId17" w:history="1">
         <w:r>
           <w:rPr>
             <w:rStyle w:val="Hyperlink"/>
@@ -3108,7 +3140,7 @@
       </w:r>
     </w:p>
     <w:p>
-      <w:hyperlink r:id="rId17" w:history="1">
+      <w:hyperlink r:id="rId18" w:history="1">
         <w:r>
           <w:rPr>
             <w:rStyle w:val="Hyperlink"/>
@@ -3158,7 +3190,7 @@
           <w:color w:val="808080"/>
         </w:rPr>
       </w:pPr>
-      <w:hyperlink r:id="rId18" w:history="1">
+      <w:hyperlink r:id="rId19" w:history="1">
         <w:r>
           <w:rPr>
             <w:rStyle w:val="Hyperlink"/>
@@ -3178,7 +3210,7 @@
         </w:rPr>
         <w:br/>
       </w:r>
-      <w:hyperlink r:id="rId19" w:history="1">
+      <w:hyperlink r:id="rId20" w:history="1">
         <w:r>
           <w:rPr>
             <w:rStyle w:val="Hyperlink"/>
@@ -3198,7 +3230,7 @@
         </w:rPr>
         <w:br/>
       </w:r>
-      <w:hyperlink r:id="rId20" w:history="1">
+      <w:hyperlink r:id="rId21" w:history="1">
         <w:r>
           <w:rPr>
             <w:rStyle w:val="Hyperlink"/>
@@ -3238,7 +3270,7 @@
           <w:color w:val="808080"/>
         </w:rPr>
       </w:pPr>
-      <w:hyperlink r:id="rId21" w:history="1">
+      <w:hyperlink r:id="rId22" w:history="1">
         <w:r>
           <w:rPr>
             <w:rStyle w:val="Hyperlink"/>
@@ -3466,12 +3498,11 @@
     <w:p/>
     <w:p>
       <w:r>
-        <w:lastRenderedPageBreak/>
         <w:t>7. Override home button</w:t>
       </w:r>
     </w:p>
     <w:p>
-      <w:hyperlink r:id="rId22" w:history="1">
+      <w:hyperlink r:id="rId23" w:history="1">
         <w:r>
           <w:rPr>
             <w:rStyle w:val="Hyperlink"/>
@@ -3481,7 +3512,7 @@
       </w:hyperlink>
     </w:p>
     <w:p>
-      <w:hyperlink r:id="rId23" w:anchor="8883447" w:history="1">
+      <w:hyperlink r:id="rId24" w:anchor="8883447" w:history="1">
         <w:r>
           <w:rPr>
             <w:rStyle w:val="Hyperlink"/>
@@ -3491,7 +3522,7 @@
       </w:hyperlink>
     </w:p>
     <w:p>
-      <w:hyperlink r:id="rId24" w:history="1">
+      <w:hyperlink r:id="rId25" w:history="1">
         <w:r>
           <w:rPr>
             <w:rStyle w:val="Hyperlink"/>
@@ -3504,7 +3535,7 @@
       </w:r>
     </w:p>
     <w:p>
-      <w:hyperlink r:id="rId25" w:history="1">
+      <w:hyperlink r:id="rId26" w:history="1">
         <w:r>
           <w:rPr>
             <w:rStyle w:val="Hyperlink"/>
@@ -3517,7 +3548,7 @@
       </w:r>
     </w:p>
     <w:p>
-      <w:hyperlink r:id="rId26" w:anchor="!topic/android-developers/trRI99-HszQ" w:history="1">
+      <w:hyperlink r:id="rId27" w:anchor="!topic/android-developers/trRI99-HszQ" w:history="1">
         <w:r>
           <w:rPr>
             <w:rStyle w:val="Hyperlink"/>
@@ -3530,7 +3561,7 @@
       </w:r>
     </w:p>
     <w:p>
-      <w:hyperlink r:id="rId27" w:anchor="!topic/android-developers/_Ex4GOfp4r4" w:history="1">
+      <w:hyperlink r:id="rId28" w:anchor="!topic/android-developers/_Ex4GOfp4r4" w:history="1">
         <w:r>
           <w:rPr>
             <w:rStyle w:val="Hyperlink"/>
@@ -3543,7 +3574,7 @@
       </w:r>
     </w:p>
     <w:p>
-      <w:hyperlink r:id="rId28" w:history="1">
+      <w:hyperlink r:id="rId29" w:history="1">
         <w:r>
           <w:rPr>
             <w:rStyle w:val="Hyperlink"/>
@@ -3553,7 +3584,7 @@
       </w:hyperlink>
     </w:p>
     <w:p>
-      <w:hyperlink r:id="rId29" w:history="1">
+      <w:hyperlink r:id="rId30" w:history="1">
         <w:r>
           <w:rPr>
             <w:rStyle w:val="Hyperlink"/>
@@ -3566,7 +3597,7 @@
       </w:r>
     </w:p>
     <w:p>
-      <w:hyperlink r:id="rId30" w:history="1">
+      <w:hyperlink r:id="rId31" w:history="1">
         <w:r>
           <w:rPr>
             <w:rStyle w:val="Hyperlink"/>
@@ -4213,7 +4244,6 @@
           <w:sz w:val="24"/>
           <w:szCs w:val="24"/>
         </w:rPr>
-        <w:lastRenderedPageBreak/>
         <w:t>@Override</w:t>
       </w:r>
       <w:r>
@@ -5277,7 +5307,7 @@
       </w:r>
     </w:p>
     <w:p>
-      <w:hyperlink r:id="rId31" w:history="1">
+      <w:hyperlink r:id="rId32" w:history="1">
         <w:r>
           <w:rPr>
             <w:rStyle w:val="Hyperlink"/>
@@ -5307,7 +5337,7 @@
       </w:r>
     </w:p>
     <w:p>
-      <w:hyperlink r:id="rId32" w:history="1">
+      <w:hyperlink r:id="rId33" w:history="1">
         <w:r>
           <w:rPr>
             <w:rStyle w:val="Hyperlink"/>
@@ -6222,6 +6252,13 @@
           <w:color w:val="000000"/>
         </w:rPr>
         <w:br/>
+      </w:r>
+      <w:r>
+        <w:rPr>
+          <w:rFonts w:ascii="Menlo" w:hAnsi="Menlo" w:cs="Courier"/>
+          <w:color w:val="000000"/>
+        </w:rPr>
+        <w:lastRenderedPageBreak/>
         <w:t xml:space="preserve">    ActiveAndroid.</w:t>
       </w:r>
       <w:r>
@@ -7243,6 +7280,7 @@
           <w:rFonts w:ascii="Menlo" w:hAnsi="Menlo" w:cs="Courier"/>
           <w:color w:val="000000"/>
         </w:rPr>
+        <w:lastRenderedPageBreak/>
         <w:tab/>
       </w:r>
       <w:r>
@@ -7419,7 +7457,6 @@
           <w:rFonts w:ascii="Menlo" w:hAnsi="Menlo" w:cs="Courier"/>
           <w:color w:val="000000"/>
         </w:rPr>
-        <w:lastRenderedPageBreak/>
         <w:tab/>
         <w:t>}</w:t>
       </w:r>
@@ -7772,7 +7809,7 @@
         </w:rPr>
         <w:t xml:space="preserve">see: </w:t>
       </w:r>
-      <w:hyperlink r:id="rId33" w:history="1">
+      <w:hyperlink r:id="rId34" w:history="1">
         <w:r>
           <w:rPr>
             <w:rStyle w:val="Hyperlink"/>
@@ -8155,7 +8192,7 @@
         </w:rPr>
         <w:t xml:space="preserve">Ref: </w:t>
       </w:r>
-      <w:hyperlink r:id="rId34" w:history="1">
+      <w:hyperlink r:id="rId35" w:history="1">
         <w:r>
           <w:rPr>
             <w:rStyle w:val="Hyperlink"/>
@@ -8191,7 +8228,7 @@
           <w:color w:val="000000"/>
         </w:rPr>
       </w:pPr>
-      <w:hyperlink r:id="rId35" w:history="1">
+      <w:hyperlink r:id="rId36" w:history="1">
         <w:r>
           <w:rPr>
             <w:rStyle w:val="Hyperlink"/>
@@ -8227,7 +8264,7 @@
           <w:color w:val="000000"/>
         </w:rPr>
       </w:pPr>
-      <w:hyperlink r:id="rId36" w:history="1">
+      <w:hyperlink r:id="rId37" w:history="1">
         <w:r>
           <w:rPr>
             <w:rStyle w:val="Hyperlink"/>
@@ -8263,7 +8300,7 @@
           <w:rFonts w:ascii="Menlo" w:hAnsi="Menlo" w:cs="Courier"/>
         </w:rPr>
       </w:pPr>
-      <w:hyperlink r:id="rId37" w:history="1">
+      <w:hyperlink r:id="rId38" w:history="1">
         <w:r>
           <w:rPr>
             <w:rStyle w:val="Hyperlink"/>
@@ -8299,7 +8336,7 @@
           <w:color w:val="000000"/>
         </w:rPr>
       </w:pPr>
-      <w:hyperlink r:id="rId38" w:history="1">
+      <w:hyperlink r:id="rId39" w:history="1">
         <w:r>
           <w:rPr>
             <w:rStyle w:val="Hyperlink"/>
@@ -8610,7 +8647,7 @@
           <w:sz w:val="22"/>
           <w:szCs w:val="18"/>
         </w:rPr>
-        <w:t>// for example "my_data_backup.db", "/storage/emulated/0/Download/herdhrBackup.db"</w:t>
+        <w:t xml:space="preserve">// for example "my_data_backup.db", </w:t>
       </w:r>
       <w:r>
         <w:rPr>
@@ -8621,37 +8658,8 @@
           <w:sz w:val="22"/>
           <w:szCs w:val="18"/>
         </w:rPr>
-        <w:br/>
-        <w:t xml:space="preserve">    </w:t>
-      </w:r>
-      <w:r>
-        <w:rPr>
-          <w:rFonts w:ascii="Menlo" w:hAnsi="Menlo" w:cs="Courier"/>
-          <w:color w:val="000000"/>
-          <w:sz w:val="22"/>
-          <w:szCs w:val="18"/>
-        </w:rPr>
-        <w:t>File currentDB = mContext.getApplicationContext().getDatabasePath(</w:t>
-      </w:r>
-      <w:r>
-        <w:rPr>
-          <w:rFonts w:ascii="Menlo" w:hAnsi="Menlo" w:cs="Courier"/>
-          <w:b/>
-          <w:bCs/>
-          <w:color w:val="008000"/>
-          <w:sz w:val="22"/>
-          <w:szCs w:val="18"/>
-        </w:rPr>
-        <w:t>"herdhr.db"</w:t>
-      </w:r>
-      <w:r>
-        <w:rPr>
-          <w:rFonts w:ascii="Menlo" w:hAnsi="Menlo" w:cs="Courier"/>
-          <w:color w:val="000000"/>
-          <w:sz w:val="22"/>
-          <w:szCs w:val="18"/>
-        </w:rPr>
-        <w:t xml:space="preserve">); </w:t>
+        <w:lastRenderedPageBreak/>
+        <w:t>"/storage/emulated/0/Download/herdhrBackup.db"</w:t>
       </w:r>
       <w:r>
         <w:rPr>
@@ -8662,7 +8670,37 @@
           <w:sz w:val="22"/>
           <w:szCs w:val="18"/>
         </w:rPr>
-        <w:t>//databaseName=your current application database name, for example "my_data.db"</w:t>
+        <w:br/>
+        <w:t xml:space="preserve">    </w:t>
+      </w:r>
+      <w:r>
+        <w:rPr>
+          <w:rFonts w:ascii="Menlo" w:hAnsi="Menlo" w:cs="Courier"/>
+          <w:color w:val="000000"/>
+          <w:sz w:val="22"/>
+          <w:szCs w:val="18"/>
+        </w:rPr>
+        <w:t>File currentDB = mContext.getApplicationContext().getDatabasePath(</w:t>
+      </w:r>
+      <w:r>
+        <w:rPr>
+          <w:rFonts w:ascii="Menlo" w:hAnsi="Menlo" w:cs="Courier"/>
+          <w:b/>
+          <w:bCs/>
+          <w:color w:val="008000"/>
+          <w:sz w:val="22"/>
+          <w:szCs w:val="18"/>
+        </w:rPr>
+        <w:t>"herdhr.db"</w:t>
+      </w:r>
+      <w:r>
+        <w:rPr>
+          <w:rFonts w:ascii="Menlo" w:hAnsi="Menlo" w:cs="Courier"/>
+          <w:color w:val="000000"/>
+          <w:sz w:val="22"/>
+          <w:szCs w:val="18"/>
+        </w:rPr>
+        <w:t xml:space="preserve">); </w:t>
       </w:r>
       <w:r>
         <w:rPr>
@@ -8673,7 +8711,7 @@
           <w:sz w:val="22"/>
           <w:szCs w:val="18"/>
         </w:rPr>
-        <w:br/>
+        <w:t>//databaseName=your current application database name, for example "my_data.db"</w:t>
       </w:r>
       <w:r>
         <w:rPr>
@@ -8684,7 +8722,7 @@
           <w:sz w:val="22"/>
           <w:szCs w:val="18"/>
         </w:rPr>
-        <w:lastRenderedPageBreak/>
+        <w:br/>
         <w:t xml:space="preserve">    </w:t>
       </w:r>
       <w:r>
@@ -8979,7 +9017,7 @@
       <w:r>
         <w:t xml:space="preserve">1. </w:t>
       </w:r>
-      <w:hyperlink r:id="rId39" w:history="1">
+      <w:hyperlink r:id="rId40" w:history="1">
         <w:r>
           <w:rPr>
             <w:rStyle w:val="Hyperlink"/>
@@ -8992,7 +9030,7 @@
       <w:r>
         <w:t xml:space="preserve">2. </w:t>
       </w:r>
-      <w:hyperlink r:id="rId40" w:history="1">
+      <w:hyperlink r:id="rId41" w:history="1">
         <w:r>
           <w:rPr>
             <w:rStyle w:val="Hyperlink"/>
@@ -9005,7 +9043,7 @@
       <w:r>
         <w:t xml:space="preserve">3. </w:t>
       </w:r>
-      <w:hyperlink r:id="rId41" w:history="1">
+      <w:hyperlink r:id="rId42" w:history="1">
         <w:r>
           <w:rPr>
             <w:rStyle w:val="Hyperlink"/>
@@ -9022,7 +9060,7 @@
       </w:r>
     </w:p>
     <w:p>
-      <w:hyperlink r:id="rId42" w:history="1">
+      <w:hyperlink r:id="rId43" w:history="1">
         <w:r>
           <w:rPr>
             <w:rStyle w:val="Hyperlink"/>
@@ -9032,7 +9070,7 @@
       </w:hyperlink>
     </w:p>
     <w:p>
-      <w:hyperlink r:id="rId43" w:history="1">
+      <w:hyperlink r:id="rId44" w:history="1">
         <w:r>
           <w:rPr>
             <w:rStyle w:val="Hyperlink"/>
@@ -9065,7 +9103,7 @@
           <w:numId w:val="2"/>
         </w:numPr>
       </w:pPr>
-      <w:hyperlink r:id="rId44" w:history="1">
+      <w:hyperlink r:id="rId45" w:history="1">
         <w:r>
           <w:rPr>
             <w:rStyle w:val="Hyperlink"/>
@@ -9133,7 +9171,7 @@
           <w:numId w:val="2"/>
         </w:numPr>
       </w:pPr>
-      <w:hyperlink r:id="rId45" w:history="1">
+      <w:hyperlink r:id="rId46" w:history="1">
         <w:r>
           <w:rPr>
             <w:rStyle w:val="Hyperlink"/>
@@ -9150,7 +9188,7 @@
           <w:numId w:val="2"/>
         </w:numPr>
       </w:pPr>
-      <w:hyperlink r:id="rId46" w:history="1">
+      <w:hyperlink r:id="rId47" w:history="1">
         <w:r>
           <w:rPr>
             <w:rStyle w:val="Hyperlink"/>
@@ -9181,7 +9219,7 @@
           <w:numId w:val="2"/>
         </w:numPr>
       </w:pPr>
-      <w:hyperlink r:id="rId47" w:anchor="typography-other-typographic-guidelines" w:history="1">
+      <w:hyperlink r:id="rId48" w:anchor="typography-other-typographic-guidelines" w:history="1">
         <w:r>
           <w:rPr>
             <w:rStyle w:val="Hyperlink"/>
@@ -9218,7 +9256,7 @@
           <w:numId w:val="2"/>
         </w:numPr>
       </w:pPr>
-      <w:hyperlink r:id="rId48" w:history="1">
+      <w:hyperlink r:id="rId49" w:history="1">
         <w:r>
           <w:rPr>
             <w:rStyle w:val="Hyperlink"/>
@@ -9302,7 +9340,7 @@
           <w:numId w:val="2"/>
         </w:numPr>
       </w:pPr>
-      <w:hyperlink r:id="rId49" w:anchor="12242564" w:history="1">
+      <w:hyperlink r:id="rId50" w:anchor="12242564" w:history="1">
         <w:r>
           <w:rPr>
             <w:rStyle w:val="Hyperlink"/>
@@ -9569,7 +9607,7 @@
           <w:numId w:val="2"/>
         </w:numPr>
       </w:pPr>
-      <w:hyperlink r:id="rId50" w:history="1">
+      <w:hyperlink r:id="rId51" w:history="1">
         <w:r>
           <w:rPr>
             <w:rStyle w:val="Hyperlink"/>
@@ -9618,7 +9656,7 @@
           <w:numId w:val="2"/>
         </w:numPr>
       </w:pPr>
-      <w:hyperlink r:id="rId51" w:history="1">
+      <w:hyperlink r:id="rId52" w:history="1">
         <w:r>
           <w:rPr>
             <w:rStyle w:val="Hyperlink"/>
@@ -9661,7 +9699,7 @@
           <w:b/>
         </w:rPr>
       </w:pPr>
-      <w:hyperlink r:id="rId52" w:history="1">
+      <w:hyperlink r:id="rId53" w:history="1">
         <w:r>
           <w:rPr>
             <w:rStyle w:val="Hyperlink"/>
@@ -9728,7 +9766,7 @@
           <w:b/>
         </w:rPr>
       </w:pPr>
-      <w:hyperlink r:id="rId53" w:history="1">
+      <w:hyperlink r:id="rId54" w:history="1">
         <w:r>
           <w:rPr>
             <w:rStyle w:val="Hyperlink"/>
@@ -9937,7 +9975,7 @@
           <w:b/>
         </w:rPr>
       </w:pPr>
-      <w:hyperlink r:id="rId54" w:history="1">
+      <w:hyperlink r:id="rId55" w:history="1">
         <w:r>
           <w:rPr>
             <w:rStyle w:val="Hyperlink"/>
@@ -9978,7 +10016,7 @@
           <w:b/>
         </w:rPr>
       </w:pPr>
-      <w:hyperlink r:id="rId55" w:history="1">
+      <w:hyperlink r:id="rId56" w:history="1">
         <w:r>
           <w:rPr>
             <w:rStyle w:val="Hyperlink"/>
@@ -9999,7 +10037,7 @@
           <w:b/>
         </w:rPr>
       </w:pPr>
-      <w:hyperlink r:id="rId56" w:history="1">
+      <w:hyperlink r:id="rId57" w:history="1">
         <w:r>
           <w:rPr>
             <w:rStyle w:val="Hyperlink"/>
@@ -10020,7 +10058,7 @@
           <w:b/>
         </w:rPr>
       </w:pPr>
-      <w:hyperlink r:id="rId57" w:history="1">
+      <w:hyperlink r:id="rId58" w:history="1">
         <w:r>
           <w:rPr>
             <w:rStyle w:val="Hyperlink"/>
@@ -10041,7 +10079,7 @@
           <w:b/>
         </w:rPr>
       </w:pPr>
-      <w:hyperlink r:id="rId58" w:history="1">
+      <w:hyperlink r:id="rId59" w:history="1">
         <w:r>
           <w:rPr>
             <w:rStyle w:val="Hyperlink"/>
@@ -10062,7 +10100,7 @@
           <w:b/>
         </w:rPr>
       </w:pPr>
-      <w:hyperlink r:id="rId59" w:history="1">
+      <w:hyperlink r:id="rId60" w:history="1">
         <w:r>
           <w:rPr>
             <w:rStyle w:val="Hyperlink"/>
@@ -10083,7 +10121,7 @@
           <w:b/>
         </w:rPr>
       </w:pPr>
-      <w:hyperlink r:id="rId60" w:history="1">
+      <w:hyperlink r:id="rId61" w:history="1">
         <w:r>
           <w:rPr>
             <w:rStyle w:val="Hyperlink"/>
@@ -10104,7 +10142,7 @@
           <w:b/>
         </w:rPr>
       </w:pPr>
-      <w:hyperlink r:id="rId61" w:history="1">
+      <w:hyperlink r:id="rId62" w:history="1">
         <w:r>
           <w:rPr>
             <w:rStyle w:val="Hyperlink"/>
@@ -10173,7 +10211,7 @@
           <w:b/>
         </w:rPr>
       </w:pPr>
-      <w:hyperlink r:id="rId62" w:history="1">
+      <w:hyperlink r:id="rId63" w:history="1">
         <w:r>
           <w:rPr>
             <w:rStyle w:val="Hyperlink"/>
@@ -10194,7 +10232,7 @@
           <w:b/>
         </w:rPr>
       </w:pPr>
-      <w:hyperlink r:id="rId63" w:history="1">
+      <w:hyperlink r:id="rId64" w:history="1">
         <w:r>
           <w:rPr>
             <w:rStyle w:val="Hyperlink"/>
@@ -10215,7 +10253,7 @@
           <w:b/>
         </w:rPr>
       </w:pPr>
-      <w:hyperlink r:id="rId64" w:history="1">
+      <w:hyperlink r:id="rId65" w:history="1">
         <w:r>
           <w:rPr>
             <w:rStyle w:val="Hyperlink"/>
@@ -10236,7 +10274,7 @@
           <w:b/>
         </w:rPr>
       </w:pPr>
-      <w:hyperlink r:id="rId65" w:history="1">
+      <w:hyperlink r:id="rId66" w:history="1">
         <w:r>
           <w:rPr>
             <w:rStyle w:val="Hyperlink"/>
@@ -10257,7 +10295,7 @@
           <w:b/>
         </w:rPr>
       </w:pPr>
-      <w:hyperlink r:id="rId66" w:history="1">
+      <w:hyperlink r:id="rId67" w:history="1">
         <w:r>
           <w:rPr>
             <w:rStyle w:val="Hyperlink"/>
@@ -10317,7 +10355,7 @@
           <w:b/>
         </w:rPr>
       </w:pPr>
-      <w:hyperlink r:id="rId67" w:history="1">
+      <w:hyperlink r:id="rId68" w:history="1">
         <w:r>
           <w:rPr>
             <w:rStyle w:val="Hyperlink"/>
@@ -10403,6 +10441,13 @@
           <w:color w:val="000000"/>
         </w:rPr>
         <w:br/>
+      </w:r>
+      <w:r>
+        <w:rPr>
+          <w:rFonts w:ascii="Menlo" w:hAnsi="Menlo" w:cs="Courier"/>
+          <w:color w:val="000000"/>
+        </w:rPr>
+        <w:lastRenderedPageBreak/>
         <w:t xml:space="preserve">    mavenCentral()</w:t>
       </w:r>
       <w:r>
@@ -10486,7 +10531,6 @@
           <w:rFonts w:ascii="Menlo" w:hAnsi="Menlo" w:cs="Courier"/>
           <w:color w:val="000000"/>
         </w:rPr>
-        <w:lastRenderedPageBreak/>
         <w:t>dependencies {</w:t>
       </w:r>
     </w:p>
@@ -11468,6 +11512,13 @@
           <w:color w:val="000000"/>
         </w:rPr>
         <w:br/>
+      </w:r>
+      <w:r>
+        <w:rPr>
+          <w:rFonts w:ascii="Menlo" w:hAnsi="Menlo" w:cs="Courier"/>
+          <w:color w:val="000000"/>
+        </w:rPr>
+        <w:lastRenderedPageBreak/>
         <w:t xml:space="preserve">        </w:t>
       </w:r>
       <w:r>
@@ -11548,13 +11599,6 @@
           <w:color w:val="000000"/>
         </w:rPr>
         <w:br/>
-      </w:r>
-      <w:r>
-        <w:rPr>
-          <w:rFonts w:ascii="Menlo" w:hAnsi="Menlo" w:cs="Courier"/>
-          <w:color w:val="000000"/>
-        </w:rPr>
-        <w:lastRenderedPageBreak/>
         <w:t>Observable&lt;Authorize&gt; authorizeObservable(</w:t>
       </w:r>
       <w:r>
@@ -11964,7 +12008,7 @@
           <w:b/>
         </w:rPr>
       </w:pPr>
-      <w:hyperlink r:id="rId68" w:history="1">
+      <w:hyperlink r:id="rId69" w:history="1">
         <w:r>
           <w:rPr>
             <w:rStyle w:val="Hyperlink"/>
@@ -11985,7 +12029,7 @@
           <w:b/>
         </w:rPr>
       </w:pPr>
-      <w:hyperlink r:id="rId69" w:history="1">
+      <w:hyperlink r:id="rId70" w:history="1">
         <w:r>
           <w:rPr>
             <w:rStyle w:val="Hyperlink"/>
@@ -12632,6 +12676,7 @@
           <w:rFonts w:ascii="Menlo" w:hAnsi="Menlo"/>
           <w:color w:val="000000"/>
         </w:rPr>
+        <w:lastRenderedPageBreak/>
         <w:t xml:space="preserve">ApiManager apiManager = </w:t>
       </w:r>
       <w:r>
@@ -12783,13 +12828,6 @@
           <w:color w:val="000000"/>
         </w:rPr>
         <w:br/>
-      </w:r>
-      <w:r>
-        <w:rPr>
-          <w:rFonts w:ascii="Menlo" w:hAnsi="Menlo"/>
-          <w:color w:val="000000"/>
-        </w:rPr>
-        <w:lastRenderedPageBreak/>
         <w:t xml:space="preserve">        .subscribe(</w:t>
       </w:r>
       <w:r>
@@ -13512,7 +13550,7 @@
           <w:b/>
         </w:rPr>
       </w:pPr>
-      <w:hyperlink r:id="rId70" w:history="1">
+      <w:hyperlink r:id="rId71" w:history="1">
         <w:r>
           <w:rPr>
             <w:rStyle w:val="Hyperlink"/>
@@ -13539,11 +13577,12 @@
         <w:rPr>
           <w:b/>
         </w:rPr>
+        <w:lastRenderedPageBreak/>
         <w:t>RETROFIT, ADDING LOGGING TO RETROFIT CALLS</w:t>
       </w:r>
     </w:p>
     <w:p>
-      <w:hyperlink r:id="rId71" w:history="1">
+      <w:hyperlink r:id="rId72" w:history="1">
         <w:r>
           <w:rPr>
             <w:rStyle w:val="Hyperlink"/>
@@ -13555,7 +13594,6 @@
     <w:p/>
     <w:p>
       <w:r>
-        <w:lastRenderedPageBreak/>
         <w:t>On your build.gradle make sure to have</w:t>
       </w:r>
     </w:p>
@@ -14252,6 +14290,7 @@
           <w:color w:val="000000"/>
           <w:szCs w:val="18"/>
         </w:rPr>
+        <w:lastRenderedPageBreak/>
         <w:t>Observable&lt;ResponseBody&gt; downloadFileObservable(</w:t>
       </w:r>
       <w:r>
@@ -14425,7 +14464,6 @@
           <w:color w:val="000000"/>
           <w:szCs w:val="18"/>
         </w:rPr>
-        <w:lastRenderedPageBreak/>
         <w:tab/>
         <w:t>//header variables</w:t>
       </w:r>
@@ -15164,6 +15202,7 @@
           <w:sz w:val="26"/>
           <w:szCs w:val="18"/>
         </w:rPr>
+        <w:lastRenderedPageBreak/>
         <w:br/>
         <w:t xml:space="preserve">                            </w:t>
       </w:r>
@@ -15214,15 +15253,6 @@
           <w:szCs w:val="18"/>
         </w:rPr>
         <w:br/>
-      </w:r>
-      <w:r>
-        <w:rPr>
-          <w:rFonts w:ascii="Menlo" w:hAnsi="Menlo" w:cs="Courier"/>
-          <w:color w:val="000000"/>
-          <w:sz w:val="26"/>
-          <w:szCs w:val="18"/>
-        </w:rPr>
-        <w:lastRenderedPageBreak/>
         <w:t xml:space="preserve">                                Log.</w:t>
       </w:r>
       <w:r>
@@ -16132,7 +16162,6 @@
           <w:sz w:val="26"/>
           <w:szCs w:val="18"/>
         </w:rPr>
-        <w:lastRenderedPageBreak/>
         <w:t xml:space="preserve">public </w:t>
       </w:r>
       <w:r>
@@ -17056,6 +17085,15 @@
           <w:szCs w:val="18"/>
         </w:rPr>
         <w:br/>
+      </w:r>
+      <w:r>
+        <w:rPr>
+          <w:rFonts w:ascii="Menlo" w:hAnsi="Menlo" w:cs="Courier"/>
+          <w:color w:val="000000"/>
+          <w:sz w:val="26"/>
+          <w:szCs w:val="18"/>
+        </w:rPr>
+        <w:lastRenderedPageBreak/>
         <w:t xml:space="preserve">        inputStream = responseBody.byteStream();</w:t>
       </w:r>
       <w:r>
@@ -17096,15 +17134,6 @@
           <w:szCs w:val="18"/>
         </w:rPr>
         <w:br/>
-      </w:r>
-      <w:r>
-        <w:rPr>
-          <w:rFonts w:ascii="Menlo" w:hAnsi="Menlo" w:cs="Courier"/>
-          <w:color w:val="000000"/>
-          <w:sz w:val="26"/>
-          <w:szCs w:val="18"/>
-        </w:rPr>
-        <w:lastRenderedPageBreak/>
         <w:t xml:space="preserve">        Log.</w:t>
       </w:r>
       <w:r>
@@ -18066,7 +18095,7 @@
       </w:r>
     </w:p>
     <w:p>
-      <w:hyperlink r:id="rId72" w:history="1">
+      <w:hyperlink r:id="rId73" w:history="1">
         <w:r>
           <w:rPr>
             <w:rStyle w:val="Hyperlink"/>
@@ -18096,7 +18125,7 @@
       </w:r>
     </w:p>
     <w:p>
-      <w:hyperlink r:id="rId73" w:history="1">
+      <w:hyperlink r:id="rId74" w:history="1">
         <w:r>
           <w:rPr>
             <w:rStyle w:val="Hyperlink"/>
@@ -18141,6 +18170,7 @@
         </w:numPr>
       </w:pPr>
       <w:r>
+        <w:lastRenderedPageBreak/>
         <w:t xml:space="preserve">this live search uses SearchView, it will trigger the search functionality when the user has stopped pressing keys </w:t>
       </w:r>
       <w:r>
@@ -18162,7 +18192,6 @@
         </w:numPr>
       </w:pPr>
       <w:r>
-        <w:lastRenderedPageBreak/>
         <w:t xml:space="preserve">sample:  </w:t>
       </w:r>
       <w:r>
@@ -19003,6 +19032,13 @@
           <w:color w:val="000000"/>
         </w:rPr>
         <w:br/>
+      </w:r>
+      <w:r>
+        <w:rPr>
+          <w:rFonts w:ascii="Menlo" w:hAnsi="Menlo" w:cs="Courier"/>
+          <w:color w:val="000000"/>
+        </w:rPr>
+        <w:lastRenderedPageBreak/>
         <w:t xml:space="preserve">                }</w:t>
       </w:r>
       <w:r>
@@ -19027,13 +19063,6 @@
           <w:color w:val="000000"/>
         </w:rPr>
         <w:br/>
-      </w:r>
-      <w:r>
-        <w:rPr>
-          <w:rFonts w:ascii="Menlo" w:hAnsi="Menlo" w:cs="Courier"/>
-          <w:color w:val="000000"/>
-        </w:rPr>
-        <w:lastRenderedPageBreak/>
         <w:t xml:space="preserve">    });</w:t>
       </w:r>
       <w:r>
@@ -19647,7 +19676,7 @@
       </w:r>
     </w:p>
     <w:p>
-      <w:hyperlink r:id="rId74" w:history="1">
+      <w:hyperlink r:id="rId75" w:history="1">
         <w:r>
           <w:rPr>
             <w:rStyle w:val="Hyperlink"/>
@@ -19657,7 +19686,7 @@
       </w:hyperlink>
     </w:p>
     <w:p>
-      <w:hyperlink r:id="rId75" w:history="1">
+      <w:hyperlink r:id="rId76" w:history="1">
         <w:r>
           <w:rPr>
             <w:rStyle w:val="Hyperlink"/>
@@ -19682,7 +19711,7 @@
       </w:r>
     </w:p>
     <w:p>
-      <w:hyperlink r:id="rId76" w:history="1">
+      <w:hyperlink r:id="rId77" w:history="1">
         <w:r>
           <w:rPr>
             <w:rStyle w:val="Hyperlink"/>
@@ -19712,7 +19741,7 @@
           <w:b/>
         </w:rPr>
       </w:pPr>
-      <w:hyperlink r:id="rId77" w:history="1">
+      <w:hyperlink r:id="rId78" w:history="1">
         <w:r>
           <w:rPr>
             <w:rStyle w:val="Hyperlink"/>
@@ -20940,6 +20969,7 @@
           <w:sz w:val="18"/>
           <w:szCs w:val="18"/>
         </w:rPr>
+        <w:lastRenderedPageBreak/>
         <w:t xml:space="preserve">final </w:t>
       </w:r>
       <w:r>
@@ -21506,7 +21536,7 @@
       <w:r>
         <w:t xml:space="preserve">1. </w:t>
       </w:r>
-      <w:hyperlink r:id="rId78" w:history="1">
+      <w:hyperlink r:id="rId79" w:history="1">
         <w:r>
           <w:rPr>
             <w:rStyle w:val="Hyperlink"/>
@@ -21519,7 +21549,7 @@
       <w:r>
         <w:t xml:space="preserve">2. </w:t>
       </w:r>
-      <w:hyperlink r:id="rId79" w:history="1">
+      <w:hyperlink r:id="rId80" w:history="1">
         <w:r>
           <w:rPr>
             <w:rStyle w:val="Hyperlink"/>
@@ -22437,16 +22467,18 @@
           <w:color w:val="808080"/>
         </w:rPr>
         <w:br/>
-        <w:t xml:space="preserve"> </w:t>
-      </w:r>
-      <w:r>
-        <w:rPr>
-          <w:rFonts w:ascii="Menlo" w:hAnsi="Menlo" w:cs="Courier"/>
+      </w:r>
+      <w:r>
+        <w:rPr>
+          <w:rFonts w:ascii="Menlo" w:hAnsi="Menlo" w:cs="Courier"/>
+          <w:b/>
+          <w:bCs/>
           <w:i/>
           <w:iCs/>
           <w:color w:val="808080"/>
         </w:rPr>
-        <w:t>*/</w:t>
+        <w:lastRenderedPageBreak/>
+        <w:t xml:space="preserve"> </w:t>
       </w:r>
       <w:r>
         <w:rPr>
@@ -22455,101 +22487,7 @@
           <w:iCs/>
           <w:color w:val="808080"/>
         </w:rPr>
-        <w:br/>
-      </w:r>
-      <w:r>
-        <w:rPr>
-          <w:rFonts w:ascii="Menlo" w:hAnsi="Menlo" w:cs="Courier"/>
-          <w:b/>
-          <w:bCs/>
-          <w:color w:val="000080"/>
-        </w:rPr>
-        <w:t xml:space="preserve">public static </w:t>
-      </w:r>
-      <w:r>
-        <w:rPr>
-          <w:rFonts w:ascii="Menlo" w:hAnsi="Menlo" w:cs="Courier"/>
-          <w:color w:val="000000"/>
-        </w:rPr>
-        <w:t>String getTimeAgo(</w:t>
-      </w:r>
-      <w:r>
-        <w:rPr>
-          <w:rFonts w:ascii="Menlo" w:hAnsi="Menlo" w:cs="Courier"/>
-          <w:b/>
-          <w:bCs/>
-          <w:color w:val="000080"/>
-        </w:rPr>
-        <w:t xml:space="preserve">long </w:t>
-      </w:r>
-      <w:r>
-        <w:rPr>
-          <w:rFonts w:ascii="Menlo" w:hAnsi="Menlo" w:cs="Courier"/>
-          <w:color w:val="000000"/>
-        </w:rPr>
-        <w:t xml:space="preserve">time, Context ctx, </w:t>
-      </w:r>
-      <w:r>
-        <w:rPr>
-          <w:rFonts w:ascii="Menlo" w:hAnsi="Menlo" w:cs="Courier"/>
-          <w:b/>
-          <w:bCs/>
-          <w:color w:val="000080"/>
-        </w:rPr>
-        <w:t xml:space="preserve">long </w:t>
-      </w:r>
-      <w:r>
-        <w:rPr>
-          <w:rFonts w:ascii="Menlo" w:hAnsi="Menlo" w:cs="Courier"/>
-          <w:color w:val="000000"/>
-        </w:rPr>
-        <w:t>now) {</w:t>
-      </w:r>
-      <w:r>
-        <w:rPr>
-          <w:rFonts w:ascii="Menlo" w:hAnsi="Menlo" w:cs="Courier"/>
-          <w:color w:val="000000"/>
-        </w:rPr>
-        <w:br/>
-        <w:t xml:space="preserve">    </w:t>
-      </w:r>
-      <w:r>
-        <w:rPr>
-          <w:rFonts w:ascii="Menlo" w:hAnsi="Menlo" w:cs="Courier"/>
-          <w:b/>
-          <w:bCs/>
-          <w:color w:val="000080"/>
-        </w:rPr>
-        <w:t xml:space="preserve">if </w:t>
-      </w:r>
-      <w:r>
-        <w:rPr>
-          <w:rFonts w:ascii="Menlo" w:hAnsi="Menlo" w:cs="Courier"/>
-          <w:color w:val="000000"/>
-        </w:rPr>
-        <w:t xml:space="preserve">(time &lt; </w:t>
-      </w:r>
-      <w:r>
-        <w:rPr>
-          <w:rFonts w:ascii="Menlo" w:hAnsi="Menlo" w:cs="Courier"/>
-          <w:color w:val="0000FF"/>
-        </w:rPr>
-        <w:t>1000000000000L</w:t>
-      </w:r>
-      <w:r>
-        <w:rPr>
-          <w:rFonts w:ascii="Menlo" w:hAnsi="Menlo" w:cs="Courier"/>
-          <w:color w:val="000000"/>
-        </w:rPr>
-        <w:t>) {</w:t>
-      </w:r>
-      <w:r>
-        <w:rPr>
-          <w:rFonts w:ascii="Menlo" w:hAnsi="Menlo" w:cs="Courier"/>
-          <w:color w:val="000000"/>
-        </w:rPr>
-        <w:br/>
-        <w:t xml:space="preserve">        </w:t>
+        <w:t>*/</w:t>
       </w:r>
       <w:r>
         <w:rPr>
@@ -22558,7 +22496,101 @@
           <w:iCs/>
           <w:color w:val="808080"/>
         </w:rPr>
-        <w:t xml:space="preserve">// if timestamp given in seconds, convert to </w:t>
+        <w:br/>
+      </w:r>
+      <w:r>
+        <w:rPr>
+          <w:rFonts w:ascii="Menlo" w:hAnsi="Menlo" w:cs="Courier"/>
+          <w:b/>
+          <w:bCs/>
+          <w:color w:val="000080"/>
+        </w:rPr>
+        <w:t xml:space="preserve">public static </w:t>
+      </w:r>
+      <w:r>
+        <w:rPr>
+          <w:rFonts w:ascii="Menlo" w:hAnsi="Menlo" w:cs="Courier"/>
+          <w:color w:val="000000"/>
+        </w:rPr>
+        <w:t>String getTimeAgo(</w:t>
+      </w:r>
+      <w:r>
+        <w:rPr>
+          <w:rFonts w:ascii="Menlo" w:hAnsi="Menlo" w:cs="Courier"/>
+          <w:b/>
+          <w:bCs/>
+          <w:color w:val="000080"/>
+        </w:rPr>
+        <w:t xml:space="preserve">long </w:t>
+      </w:r>
+      <w:r>
+        <w:rPr>
+          <w:rFonts w:ascii="Menlo" w:hAnsi="Menlo" w:cs="Courier"/>
+          <w:color w:val="000000"/>
+        </w:rPr>
+        <w:t xml:space="preserve">time, Context ctx, </w:t>
+      </w:r>
+      <w:r>
+        <w:rPr>
+          <w:rFonts w:ascii="Menlo" w:hAnsi="Menlo" w:cs="Courier"/>
+          <w:b/>
+          <w:bCs/>
+          <w:color w:val="000080"/>
+        </w:rPr>
+        <w:t xml:space="preserve">long </w:t>
+      </w:r>
+      <w:r>
+        <w:rPr>
+          <w:rFonts w:ascii="Menlo" w:hAnsi="Menlo" w:cs="Courier"/>
+          <w:color w:val="000000"/>
+        </w:rPr>
+        <w:t>now) {</w:t>
+      </w:r>
+      <w:r>
+        <w:rPr>
+          <w:rFonts w:ascii="Menlo" w:hAnsi="Menlo" w:cs="Courier"/>
+          <w:color w:val="000000"/>
+        </w:rPr>
+        <w:br/>
+        <w:t xml:space="preserve">    </w:t>
+      </w:r>
+      <w:r>
+        <w:rPr>
+          <w:rFonts w:ascii="Menlo" w:hAnsi="Menlo" w:cs="Courier"/>
+          <w:b/>
+          <w:bCs/>
+          <w:color w:val="000080"/>
+        </w:rPr>
+        <w:t xml:space="preserve">if </w:t>
+      </w:r>
+      <w:r>
+        <w:rPr>
+          <w:rFonts w:ascii="Menlo" w:hAnsi="Menlo" w:cs="Courier"/>
+          <w:color w:val="000000"/>
+        </w:rPr>
+        <w:t xml:space="preserve">(time &lt; </w:t>
+      </w:r>
+      <w:r>
+        <w:rPr>
+          <w:rFonts w:ascii="Menlo" w:hAnsi="Menlo" w:cs="Courier"/>
+          <w:color w:val="0000FF"/>
+        </w:rPr>
+        <w:t>1000000000000L</w:t>
+      </w:r>
+      <w:r>
+        <w:rPr>
+          <w:rFonts w:ascii="Menlo" w:hAnsi="Menlo" w:cs="Courier"/>
+          <w:color w:val="000000"/>
+        </w:rPr>
+        <w:t>) {</w:t>
+      </w:r>
+      <w:r>
+        <w:rPr>
+          <w:rFonts w:ascii="Menlo" w:hAnsi="Menlo" w:cs="Courier"/>
+          <w:color w:val="000000"/>
+        </w:rPr>
+        <w:br/>
+        <w:t xml:space="preserve">        </w:t>
       </w:r>
       <w:r>
         <w:rPr>
@@ -22567,8 +22599,7 @@
           <w:iCs/>
           <w:color w:val="808080"/>
         </w:rPr>
-        <w:lastRenderedPageBreak/>
-        <w:t>millis</w:t>
+        <w:t>// if timestamp given in seconds, convert to millis</w:t>
       </w:r>
       <w:r>
         <w:rPr>
@@ -23806,7 +23837,7 @@
       </w:r>
     </w:p>
     <w:p>
-      <w:hyperlink r:id="rId80" w:history="1">
+      <w:hyperlink r:id="rId81" w:history="1">
         <w:r>
           <w:rPr>
             <w:rStyle w:val="Hyperlink"/>
@@ -24000,6 +24031,7 @@
           <w:color w:val="000000"/>
           <w:shd w:val="clear" w:color="auto" w:fill="E4E4FF"/>
         </w:rPr>
+        <w:lastRenderedPageBreak/>
         <w:t>String</w:t>
       </w:r>
       <w:r>
@@ -24252,7 +24284,6 @@
           <w:rFonts w:ascii="Menlo" w:hAnsi="Menlo" w:cs="Courier"/>
           <w:color w:val="000000"/>
         </w:rPr>
-        <w:lastRenderedPageBreak/>
         <w:t>extraHeaders.put(</w:t>
       </w:r>
       <w:r>
@@ -24370,7 +24401,7 @@
       </w:r>
     </w:p>
     <w:p>
-      <w:hyperlink r:id="rId81" w:history="1">
+      <w:hyperlink r:id="rId82" w:history="1">
         <w:r>
           <w:rPr>
             <w:rStyle w:val="Hyperlink"/>
@@ -24412,7 +24443,7 @@
           <w:b/>
         </w:rPr>
       </w:pPr>
-      <w:hyperlink r:id="rId82" w:history="1">
+      <w:hyperlink r:id="rId83" w:history="1">
         <w:r>
           <w:rPr>
             <w:rStyle w:val="Hyperlink"/>
@@ -25374,6 +25405,15 @@
           <w:szCs w:val="22"/>
         </w:rPr>
         <w:br/>
+      </w:r>
+      <w:r>
+        <w:rPr>
+          <w:rFonts w:ascii="Menlo" w:hAnsi="Menlo" w:cs="Courier"/>
+          <w:color w:val="000000"/>
+          <w:sz w:val="22"/>
+          <w:szCs w:val="22"/>
+        </w:rPr>
+        <w:lastRenderedPageBreak/>
         <w:t xml:space="preserve">    </w:t>
       </w:r>
       <w:r>
@@ -25544,15 +25584,6 @@
           <w:szCs w:val="22"/>
         </w:rPr>
         <w:br/>
-      </w:r>
-      <w:r>
-        <w:rPr>
-          <w:rFonts w:ascii="Menlo" w:hAnsi="Menlo" w:cs="Courier"/>
-          <w:color w:val="000000"/>
-          <w:sz w:val="22"/>
-          <w:szCs w:val="22"/>
-        </w:rPr>
-        <w:lastRenderedPageBreak/>
         <w:t xml:space="preserve">                    .subscribe(get</w:t>
       </w:r>
       <w:r>
@@ -26403,7 +26434,7 @@
           <w:b/>
         </w:rPr>
       </w:pPr>
-      <w:hyperlink r:id="rId83" w:anchor="GPLCommercially" w:history="1">
+      <w:hyperlink r:id="rId84" w:anchor="GPLCommercially" w:history="1">
         <w:r>
           <w:rPr>
             <w:rStyle w:val="Hyperlink"/>
@@ -26448,7 +26479,7 @@
       </w:r>
     </w:p>
     <w:p>
-      <w:hyperlink r:id="rId84" w:history="1">
+      <w:hyperlink r:id="rId85" w:history="1">
         <w:r>
           <w:rPr>
             <w:rStyle w:val="Hyperlink"/>
@@ -26478,7 +26509,7 @@
       </w:r>
     </w:p>
     <w:p>
-      <w:hyperlink r:id="rId85" w:history="1">
+      <w:hyperlink r:id="rId86" w:history="1">
         <w:r>
           <w:rPr>
             <w:rStyle w:val="Hyperlink"/>
@@ -26515,7 +26546,7 @@
       </w:r>
     </w:p>
     <w:p>
-      <w:hyperlink r:id="rId86" w:history="1">
+      <w:hyperlink r:id="rId87" w:history="1">
         <w:r>
           <w:rPr>
             <w:rStyle w:val="Hyperlink"/>
@@ -26557,7 +26588,7 @@
       </w:r>
     </w:p>
     <w:p>
-      <w:hyperlink r:id="rId87" w:history="1">
+      <w:hyperlink r:id="rId88" w:history="1">
         <w:r>
           <w:rPr>
             <w:rStyle w:val="Hyperlink"/>
@@ -26567,7 +26598,7 @@
       </w:hyperlink>
     </w:p>
     <w:p>
-      <w:hyperlink r:id="rId88" w:history="1">
+      <w:hyperlink r:id="rId89" w:history="1">
         <w:r>
           <w:rPr>
             <w:rStyle w:val="Hyperlink"/>
@@ -26578,7 +26609,7 @@
     </w:p>
     <w:p/>
     <w:p>
-      <w:hyperlink r:id="rId89" w:anchor="updating_the_camera_view" w:history="1">
+      <w:hyperlink r:id="rId90" w:anchor="updating_the_camera_view" w:history="1">
         <w:r>
           <w:rPr>
             <w:rStyle w:val="Hyperlink"/>
@@ -26588,7 +26619,7 @@
       </w:hyperlink>
     </w:p>
     <w:p>
-      <w:hyperlink r:id="rId90" w:history="1">
+      <w:hyperlink r:id="rId91" w:history="1">
         <w:r>
           <w:rPr>
             <w:rStyle w:val="Hyperlink"/>
@@ -26598,7 +26629,7 @@
       </w:hyperlink>
     </w:p>
     <w:p>
-      <w:hyperlink r:id="rId91" w:history="1">
+      <w:hyperlink r:id="rId92" w:history="1">
         <w:r>
           <w:rPr>
             <w:rStyle w:val="Hyperlink"/>
@@ -26614,7 +26645,7 @@
       </w:r>
     </w:p>
     <w:p>
-      <w:hyperlink r:id="rId92" w:history="1">
+      <w:hyperlink r:id="rId93" w:history="1">
         <w:r>
           <w:rPr>
             <w:rStyle w:val="Hyperlink"/>
@@ -26624,7 +26655,7 @@
       </w:hyperlink>
     </w:p>
     <w:p>
-      <w:hyperlink r:id="rId93" w:history="1">
+      <w:hyperlink r:id="rId94" w:history="1">
         <w:r>
           <w:rPr>
             <w:rStyle w:val="Hyperlink"/>
@@ -26655,7 +26686,7 @@
       </w:r>
     </w:p>
     <w:p>
-      <w:hyperlink r:id="rId94" w:history="1">
+      <w:hyperlink r:id="rId95" w:history="1">
         <w:r>
           <w:rPr>
             <w:rStyle w:val="Hyperlink"/>
@@ -27171,7 +27202,7 @@
       </w:r>
     </w:p>
     <w:p>
-      <w:hyperlink r:id="rId95" w:history="1">
+      <w:hyperlink r:id="rId96" w:history="1">
         <w:r>
           <w:rPr>
             <w:rStyle w:val="Hyperlink"/>
@@ -27221,7 +27252,7 @@
       </w:r>
     </w:p>
     <w:p>
-      <w:hyperlink r:id="rId96" w:history="1">
+      <w:hyperlink r:id="rId97" w:history="1">
         <w:r>
           <w:rPr>
             <w:rStyle w:val="Hyperlink"/>
@@ -27772,6 +27803,17 @@
           <w:szCs w:val="18"/>
         </w:rPr>
         <w:br/>
+      </w:r>
+      <w:r>
+        <w:rPr>
+          <w:rFonts w:ascii="Menlo" w:hAnsi="Menlo" w:cs="Courier"/>
+          <w:b/>
+          <w:bCs/>
+          <w:color w:val="008000"/>
+          <w:sz w:val="22"/>
+          <w:szCs w:val="18"/>
+        </w:rPr>
+        <w:lastRenderedPageBreak/>
         <w:t xml:space="preserve">    </w:t>
       </w:r>
       <w:r>
@@ -27997,7 +28039,6 @@
           <w:szCs w:val="18"/>
           <w:shd w:val="clear" w:color="auto" w:fill="E4E4FF"/>
         </w:rPr>
-        <w:lastRenderedPageBreak/>
         <w:t xml:space="preserve">    android</w:t>
       </w:r>
       <w:r>
@@ -29547,6 +29588,15 @@
           <w:szCs w:val="18"/>
         </w:rPr>
         <w:br/>
+      </w:r>
+      <w:r>
+        <w:rPr>
+          <w:rFonts w:ascii="Menlo" w:hAnsi="Menlo" w:cs="Courier"/>
+          <w:color w:val="000000"/>
+          <w:sz w:val="22"/>
+          <w:szCs w:val="18"/>
+        </w:rPr>
+        <w:lastRenderedPageBreak/>
         <w:t xml:space="preserve">    }</w:t>
       </w:r>
       <w:r>
@@ -29656,7 +29706,6 @@
         </w:rPr>
       </w:pPr>
       <w:r>
-        <w:lastRenderedPageBreak/>
         <w:t xml:space="preserve">add an id to the root view of your xml e.g. </w:t>
       </w:r>
       <w:r>
@@ -30904,6 +30953,15 @@
           <w:szCs w:val="18"/>
         </w:rPr>
         <w:br/>
+      </w:r>
+      <w:r>
+        <w:rPr>
+          <w:rFonts w:ascii="Menlo" w:hAnsi="Menlo" w:cs="Courier"/>
+          <w:color w:val="000000"/>
+          <w:sz w:val="22"/>
+          <w:szCs w:val="18"/>
+        </w:rPr>
+        <w:lastRenderedPageBreak/>
         <w:t xml:space="preserve">    }</w:t>
       </w:r>
       <w:r>
@@ -31606,6 +31664,7 @@
           <w:sz w:val="22"/>
           <w:szCs w:val="18"/>
         </w:rPr>
+        <w:lastRenderedPageBreak/>
         <w:t>@NonNull</w:t>
       </w:r>
       <w:r>
@@ -31796,15 +31855,6 @@
           <w:szCs w:val="18"/>
         </w:rPr>
         <w:br/>
-      </w:r>
-      <w:r>
-        <w:rPr>
-          <w:rFonts w:ascii="Menlo" w:hAnsi="Menlo" w:cs="Courier"/>
-          <w:color w:val="000000"/>
-          <w:sz w:val="22"/>
-          <w:szCs w:val="18"/>
-        </w:rPr>
-        <w:lastRenderedPageBreak/>
         <w:t xml:space="preserve">        }</w:t>
       </w:r>
       <w:r>
@@ -32737,7 +32787,7 @@
       </w:r>
     </w:p>
     <w:p>
-      <w:hyperlink r:id="rId97" w:history="1">
+      <w:hyperlink r:id="rId98" w:history="1">
         <w:r>
           <w:rPr>
             <w:rStyle w:val="Hyperlink"/>
@@ -32779,7 +32829,7 @@
           <w:b/>
         </w:rPr>
       </w:pPr>
-      <w:hyperlink r:id="rId98" w:history="1">
+      <w:hyperlink r:id="rId99" w:history="1">
         <w:r>
           <w:rPr>
             <w:rStyle w:val="Hyperlink"/>
@@ -32822,7 +32872,7 @@
           <w:b/>
         </w:rPr>
       </w:pPr>
-      <w:hyperlink r:id="rId99" w:anchor="Rules" w:history="1">
+      <w:hyperlink r:id="rId100" w:anchor="Rules" w:history="1">
         <w:r>
           <w:rPr>
             <w:rStyle w:val="Hyperlink"/>
@@ -32845,7 +32895,7 @@
           <w:b/>
         </w:rPr>
       </w:pPr>
-      <w:hyperlink r:id="rId100" w:history="1">
+      <w:hyperlink r:id="rId101" w:history="1">
         <w:r>
           <w:rPr>
             <w:rStyle w:val="Hyperlink"/>
@@ -32888,7 +32938,7 @@
           <w:rStyle w:val="Hyperlink"/>
         </w:rPr>
       </w:pPr>
-      <w:hyperlink r:id="rId101" w:history="1">
+      <w:hyperlink r:id="rId102" w:history="1">
         <w:r>
           <w:rPr>
             <w:rStyle w:val="Hyperlink"/>
@@ -32898,7 +32948,7 @@
       </w:hyperlink>
     </w:p>
     <w:p>
-      <w:hyperlink r:id="rId102" w:history="1">
+      <w:hyperlink r:id="rId103" w:history="1">
         <w:r>
           <w:rPr>
             <w:rStyle w:val="Hyperlink"/>
@@ -33946,6 +33996,15 @@
           <w:szCs w:val="18"/>
         </w:rPr>
         <w:br/>
+      </w:r>
+      <w:r>
+        <w:rPr>
+          <w:rFonts w:ascii="Menlo" w:hAnsi="Menlo" w:cs="Courier"/>
+          <w:color w:val="000000"/>
+          <w:sz w:val="18"/>
+          <w:szCs w:val="18"/>
+        </w:rPr>
+        <w:lastRenderedPageBreak/>
         <w:t xml:space="preserve">    }</w:t>
       </w:r>
       <w:r>
@@ -34013,7 +34072,7 @@
       </w:r>
     </w:p>
     <w:p>
-      <w:hyperlink r:id="rId103" w:history="1">
+      <w:hyperlink r:id="rId104" w:history="1">
         <w:r>
           <w:rPr>
             <w:rStyle w:val="Hyperlink"/>
@@ -34482,7 +34541,7 @@
       </w:r>
     </w:p>
     <w:p>
-      <w:hyperlink r:id="rId104" w:history="1">
+      <w:hyperlink r:id="rId105" w:history="1">
         <w:r>
           <w:rPr>
             <w:rStyle w:val="Hyperlink"/>
@@ -34517,7 +34576,7 @@
           <w:b/>
         </w:rPr>
       </w:pPr>
-      <w:hyperlink r:id="rId105" w:history="1">
+      <w:hyperlink r:id="rId106" w:history="1">
         <w:r>
           <w:rPr>
             <w:rStyle w:val="Hyperlink"/>
@@ -34576,6 +34635,7 @@
           <w:sz w:val="23"/>
           <w:szCs w:val="23"/>
         </w:rPr>
+        <w:lastRenderedPageBreak/>
         <w:t>95% — F2</w:t>
       </w:r>
     </w:p>
@@ -34706,7 +34766,6 @@
           <w:sz w:val="23"/>
           <w:szCs w:val="23"/>
         </w:rPr>
-        <w:lastRenderedPageBreak/>
         <w:t>70% — B3</w:t>
       </w:r>
     </w:p>
@@ -35101,7 +35160,7 @@
       </w:r>
     </w:p>
     <w:p>
-      <w:hyperlink r:id="rId106" w:history="1">
+      <w:hyperlink r:id="rId107" w:history="1">
         <w:r>
           <w:rPr>
             <w:rStyle w:val="Hyperlink"/>
@@ -35131,7 +35190,7 @@
       </w:r>
     </w:p>
     <w:p>
-      <w:hyperlink r:id="rId107" w:history="1">
+      <w:hyperlink r:id="rId108" w:history="1">
         <w:r>
           <w:rPr>
             <w:rStyle w:val="Hyperlink"/>
@@ -35158,7 +35217,7 @@
       <w:r>
         <w:t xml:space="preserve">* </w:t>
       </w:r>
-      <w:hyperlink r:id="rId108" w:history="1">
+      <w:hyperlink r:id="rId109" w:history="1">
         <w:r>
           <w:rPr>
             <w:rStyle w:val="Hyperlink"/>
@@ -35206,7 +35265,7 @@
       </w:r>
     </w:p>
     <w:p>
-      <w:hyperlink r:id="rId109" w:history="1">
+      <w:hyperlink r:id="rId110" w:history="1">
         <w:r>
           <w:rPr>
             <w:rStyle w:val="Hyperlink"/>
@@ -35257,7 +35316,7 @@
       </w:r>
     </w:p>
     <w:p>
-      <w:hyperlink r:id="rId110" w:history="1">
+      <w:hyperlink r:id="rId111" w:history="1">
         <w:r>
           <w:rPr>
             <w:rStyle w:val="Hyperlink"/>
@@ -35267,7 +35326,7 @@
       </w:hyperlink>
     </w:p>
     <w:p>
-      <w:hyperlink r:id="rId111" w:history="1">
+      <w:hyperlink r:id="rId112" w:history="1">
         <w:r>
           <w:rPr>
             <w:rStyle w:val="Hyperlink"/>
@@ -35288,7 +35347,7 @@
     </w:p>
     <w:p/>
     <w:p>
-      <w:hyperlink r:id="rId112" w:history="1">
+      <w:hyperlink r:id="rId113" w:history="1">
         <w:r>
           <w:rPr>
             <w:rStyle w:val="Hyperlink"/>
@@ -35299,7 +35358,7 @@
     </w:p>
     <w:p/>
     <w:p>
-      <w:hyperlink r:id="rId113" w:history="1">
+      <w:hyperlink r:id="rId114" w:history="1">
         <w:r>
           <w:rPr>
             <w:rStyle w:val="Hyperlink"/>
@@ -35324,7 +35383,7 @@
       </w:r>
     </w:p>
     <w:p>
-      <w:hyperlink r:id="rId114" w:history="1">
+      <w:hyperlink r:id="rId115" w:history="1">
         <w:r>
           <w:rPr>
             <w:rStyle w:val="Hyperlink"/>
@@ -35500,7 +35559,7 @@
       </w:r>
     </w:p>
     <w:p>
-      <w:hyperlink r:id="rId115" w:history="1">
+      <w:hyperlink r:id="rId116" w:history="1">
         <w:r>
           <w:rPr>
             <w:rStyle w:val="Hyperlink"/>
@@ -35526,7 +35585,7 @@
       </w:r>
     </w:p>
     <w:p>
-      <w:hyperlink r:id="rId116" w:history="1">
+      <w:hyperlink r:id="rId117" w:history="1">
         <w:r>
           <w:rPr>
             <w:rStyle w:val="Hyperlink"/>
@@ -35573,6 +35632,7 @@
     </w:p>
     <w:p>
       <w:r>
+        <w:lastRenderedPageBreak/>
         <w:t xml:space="preserve">            // Back</w:t>
       </w:r>
     </w:p>
@@ -35608,7 +35668,6 @@
     </w:p>
     <w:p>
       <w:r>
-        <w:lastRenderedPageBreak/>
         <w:t xml:space="preserve">            return super.onKeyDown(keyCode, event);</w:t>
       </w:r>
     </w:p>
@@ -36675,7 +36734,7 @@
           <w:b/>
         </w:rPr>
       </w:pPr>
-      <w:hyperlink r:id="rId117" w:history="1">
+      <w:hyperlink r:id="rId118" w:history="1">
         <w:r>
           <w:rPr>
             <w:rStyle w:val="Hyperlink"/>
@@ -36718,7 +36777,7 @@
           <w:b/>
         </w:rPr>
       </w:pPr>
-      <w:hyperlink r:id="rId118" w:history="1">
+      <w:hyperlink r:id="rId119" w:history="1">
         <w:r>
           <w:rPr>
             <w:rStyle w:val="Hyperlink"/>
@@ -36926,6 +36985,7 @@
           <w:szCs w:val="18"/>
           <w:lang w:eastAsia="zh-CN"/>
         </w:rPr>
+        <w:lastRenderedPageBreak/>
         <w:br/>
         <w:t>}</w:t>
       </w:r>
@@ -36975,7 +37035,6 @@
         <w:rPr>
           <w:b/>
         </w:rPr>
-        <w:lastRenderedPageBreak/>
         <w:t>TextView bold to normal, normal to bold (inside listview or recyclerview items)</w:t>
       </w:r>
     </w:p>
@@ -37617,7 +37676,7 @@
       </w:r>
     </w:p>
     <w:p>
-      <w:hyperlink r:id="rId119" w:history="1">
+      <w:hyperlink r:id="rId120" w:history="1">
         <w:r>
           <w:rPr>
             <w:rStyle w:val="Hyperlink"/>
@@ -38675,7 +38734,18 @@
           <w:lang w:eastAsia="zh-CN"/>
         </w:rPr>
         <w:tab/>
-        <w:t>//this setting makes the RoundedColorDrawable circlular</w:t>
+        <w:t xml:space="preserve">//this setting makes the </w:t>
+      </w:r>
+      <w:r>
+        <w:rPr>
+          <w:rFonts w:ascii="Menlo" w:hAnsi="Menlo" w:cs="Menlo"/>
+          <w:color w:val="000000"/>
+          <w:sz w:val="20"/>
+          <w:szCs w:val="20"/>
+          <w:lang w:eastAsia="zh-CN"/>
+        </w:rPr>
+        <w:lastRenderedPageBreak/>
+        <w:t>RoundedColorDrawable circlular</w:t>
       </w:r>
       <w:r>
         <w:rPr>
@@ -38755,7 +38825,7 @@
       </w:r>
     </w:p>
     <w:p>
-      <w:hyperlink r:id="rId120" w:history="1">
+      <w:hyperlink r:id="rId121" w:history="1">
         <w:r>
           <w:rPr>
             <w:rStyle w:val="Hyperlink"/>
@@ -38774,12 +38844,11 @@
         <w:rPr>
           <w:b/>
         </w:rPr>
-        <w:lastRenderedPageBreak/>
         <w:t>ADDING GOOGLE ANALYTICS</w:t>
       </w:r>
     </w:p>
     <w:p>
-      <w:hyperlink r:id="rId121" w:history="1">
+      <w:hyperlink r:id="rId122" w:history="1">
         <w:r>
           <w:rPr>
             <w:rStyle w:val="Hyperlink"/>
@@ -38794,7 +38863,7 @@
           <w:b/>
         </w:rPr>
       </w:pPr>
-      <w:hyperlink r:id="rId122" w:history="1">
+      <w:hyperlink r:id="rId123" w:history="1">
         <w:r>
           <w:rPr>
             <w:rStyle w:val="Hyperlink"/>
@@ -38839,7 +38908,7 @@
       </w:r>
     </w:p>
     <w:p>
-      <w:hyperlink r:id="rId123" w:history="1">
+      <w:hyperlink r:id="rId124" w:history="1">
         <w:r>
           <w:rPr>
             <w:rStyle w:val="Hyperlink"/>
@@ -39842,8 +39911,6 @@
         </w:rPr>
         <w:t>h</w:t>
       </w:r>
-      <w:bookmarkStart w:id="0" w:name="_GoBack"/>
-      <w:bookmarkEnd w:id="0"/>
       <w:r>
         <w:rPr>
           <w:rFonts w:ascii="Consolas" w:hAnsi="Consolas" w:cs="Courier New"/>
@@ -40521,7 +40588,7 @@
       </w:r>
     </w:p>
     <w:p>
-      <w:hyperlink r:id="rId124" w:history="1">
+      <w:hyperlink r:id="rId125" w:history="1">
         <w:r>
           <w:rPr>
             <w:rStyle w:val="Hyperlink"/>

</xml_diff>